<commit_message>
Add DOCX import and parsing for dynamic form builder
Introduces an admin endpoint to parse DOCX files and extract content control tags for mapping to form fields. Updates the form builder UI to support importing fields from DOCX, including a modal preview and field type heuristics. Improves DOCX prefill logic in form view for better field matching and date handling. Updates the guide to document new DOCX tag conventions and refines UI for form submission. Updates CRSRF_template.docx to reflect new tag standards.
</commit_message>
<xml_diff>
--- a/SmartISO/public/templates/docx/CRSRF_template.docx
+++ b/SmartISO/public/templates/docx/CRSRF_template.docx
@@ -6,7 +6,7 @@
       <w:pPr>
         <w:spacing w:after="0"/>
         <w:rPr>
-          <w:rFonts w:ascii="Times New Roman" w:hAnsi="Times New Roman" w:cs="Times New Roman"/>
+          <w:rFonts w:ascii="Times New Roman" w:hAnsi="Times New Roman"/>
           <w:b/>
           <w:bCs/>
           <w:sz w:val="28"/>
@@ -15,13 +15,12 @@
       </w:pPr>
       <w:r>
         <w:rPr>
-          <w:rFonts w:ascii="Times New Roman" w:hAnsi="Times New Roman" w:cs="Times New Roman"/>
           <w:noProof/>
         </w:rPr>
         <mc:AlternateContent>
           <mc:Choice Requires="wps">
             <w:drawing>
-              <wp:anchor distT="0" distB="0" distL="114300" distR="114300" simplePos="0" relativeHeight="251658240" behindDoc="0" locked="0" layoutInCell="1" allowOverlap="1" wp14:anchorId="6D181B44" wp14:editId="3CFD90D2">
+              <wp:anchor distT="0" distB="0" distL="114300" distR="114300" simplePos="0" relativeHeight="251658240" behindDoc="0" locked="0" layoutInCell="1" allowOverlap="1" wp14:anchorId="3ADF71DE" wp14:editId="759FA2AA">
                 <wp:simplePos x="0" y="0"/>
                 <wp:positionH relativeFrom="column">
                   <wp:posOffset>1007745</wp:posOffset>
@@ -30,14 +29,18 @@
                   <wp:posOffset>0</wp:posOffset>
                 </wp:positionV>
                 <wp:extent cx="3924300" cy="335280"/>
-                <wp:effectExtent l="0" t="0" r="19050" b="26670"/>
+                <wp:effectExtent l="0" t="0" r="0" b="7620"/>
                 <wp:wrapTopAndBottom/>
-                <wp:docPr id="1741139302" name="Rectangle: Rounded Corners 4"/>
-                <wp:cNvGraphicFramePr/>
+                <wp:docPr id="230461359" name="Rectangle: Rounded Corners 11"/>
+                <wp:cNvGraphicFramePr>
+                  <a:graphicFrameLocks xmlns:a="http://schemas.openxmlformats.org/drawingml/2006/main"/>
+                </wp:cNvGraphicFramePr>
                 <a:graphic xmlns:a="http://schemas.openxmlformats.org/drawingml/2006/main">
                   <a:graphicData uri="http://schemas.microsoft.com/office/word/2010/wordprocessingShape">
                     <wps:wsp>
-                      <wps:cNvSpPr/>
+                      <wps:cNvSpPr>
+                        <a:spLocks/>
+                      </wps:cNvSpPr>
                       <wps:spPr>
                         <a:xfrm>
                           <a:off x="0" y="0"/>
@@ -74,7 +77,7 @@
                             <w:pPr>
                               <w:jc w:val="center"/>
                               <w:rPr>
-                                <w:rFonts w:ascii="Times New Roman" w:hAnsi="Times New Roman" w:cs="Times New Roman"/>
+                                <w:rFonts w:ascii="Times New Roman" w:hAnsi="Times New Roman"/>
                                 <w:sz w:val="28"/>
                                 <w:szCs w:val="28"/>
                                 <w:lang w:val="en-US"/>
@@ -82,7 +85,7 @@
                             </w:pPr>
                             <w:r>
                               <w:rPr>
-                                <w:rFonts w:ascii="Times New Roman" w:hAnsi="Times New Roman" w:cs="Times New Roman"/>
+                                <w:rFonts w:ascii="Times New Roman" w:hAnsi="Times New Roman"/>
                                 <w:sz w:val="28"/>
                                 <w:szCs w:val="28"/>
                                 <w:lang w:val="en-US"/>
@@ -112,15 +115,16 @@
           </mc:Choice>
           <mc:Fallback>
             <w:pict>
-              <v:roundrect w14:anchorId="6D181B44" id="Rectangle: Rounded Corners 4" o:spid="_x0000_s1026" style="position:absolute;margin-left:79.35pt;margin-top:0;width:309pt;height:26.4pt;z-index:251658240;visibility:visible;mso-wrap-style:square;mso-width-percent:0;mso-height-percent:0;mso-wrap-distance-left:9pt;mso-wrap-distance-top:0;mso-wrap-distance-right:9pt;mso-wrap-distance-bottom:0;mso-position-horizontal:absolute;mso-position-horizontal-relative:text;mso-position-vertical:absolute;mso-position-vertical-relative:text;mso-width-percent:0;mso-height-percent:0;mso-width-relative:page;mso-height-relative:page;v-text-anchor:middle" arcsize="10923f" o:gfxdata="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" fillcolor="white [3201]" strokecolor="#4ea72e [3209]" strokeweight="1pt">
+              <v:roundrect w14:anchorId="3ADF71DE" id="Rectangle: Rounded Corners 11" o:spid="_x0000_s1026" style="position:absolute;margin-left:79.35pt;margin-top:0;width:309pt;height:26.4pt;z-index:251658240;visibility:visible;mso-wrap-style:square;mso-width-percent:0;mso-height-percent:0;mso-wrap-distance-left:9pt;mso-wrap-distance-top:0;mso-wrap-distance-right:9pt;mso-wrap-distance-bottom:0;mso-position-horizontal:absolute;mso-position-horizontal-relative:text;mso-position-vertical:absolute;mso-position-vertical-relative:text;mso-width-percent:0;mso-height-percent:0;mso-width-relative:page;mso-height-relative:page;v-text-anchor:middle" arcsize="10923f" o:gfxdata="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" fillcolor="white [3201]" strokecolor="#4ea72e [3209]" strokeweight="1pt">
                 <v:stroke opacity="62965f" joinstyle="miter"/>
+                <v:path arrowok="t"/>
                 <v:textbox inset=",1mm,,1mm">
                   <w:txbxContent>
                     <w:p>
                       <w:pPr>
                         <w:jc w:val="center"/>
                         <w:rPr>
-                          <w:rFonts w:ascii="Times New Roman" w:hAnsi="Times New Roman" w:cs="Times New Roman"/>
+                          <w:rFonts w:ascii="Times New Roman" w:hAnsi="Times New Roman"/>
                           <w:sz w:val="28"/>
                           <w:szCs w:val="28"/>
                           <w:lang w:val="en-US"/>
@@ -128,7 +132,7 @@
                       </w:pPr>
                       <w:r>
                         <w:rPr>
-                          <w:rFonts w:ascii="Times New Roman" w:hAnsi="Times New Roman" w:cs="Times New Roman"/>
+                          <w:rFonts w:ascii="Times New Roman" w:hAnsi="Times New Roman"/>
                           <w:sz w:val="28"/>
                           <w:szCs w:val="28"/>
                           <w:lang w:val="en-US"/>
@@ -149,7 +153,7 @@
       <w:pPr>
         <w:jc w:val="center"/>
         <w:rPr>
-          <w:rFonts w:ascii="Times New Roman" w:hAnsi="Times New Roman" w:cs="Times New Roman"/>
+          <w:rFonts w:ascii="Times New Roman" w:hAnsi="Times New Roman"/>
           <w:b/>
           <w:bCs/>
           <w:sz w:val="28"/>
@@ -158,7 +162,7 @@
       </w:pPr>
       <w:r>
         <w:rPr>
-          <w:rFonts w:ascii="Times New Roman" w:hAnsi="Times New Roman" w:cs="Times New Roman"/>
+          <w:rFonts w:ascii="Times New Roman" w:hAnsi="Times New Roman"/>
           <w:b/>
           <w:bCs/>
           <w:sz w:val="28"/>
@@ -191,7 +195,7 @@
           <w:p>
             <w:pPr>
               <w:rPr>
-                <w:rFonts w:ascii="Times New Roman" w:hAnsi="Times New Roman" w:cs="Times New Roman"/>
+                <w:rFonts w:ascii="Times New Roman" w:hAnsi="Times New Roman"/>
                 <w:b/>
                 <w:bCs/>
                 <w:sz w:val="20"/>
@@ -200,13 +204,275 @@
             </w:pPr>
             <w:r>
               <w:rPr>
-                <w:rFonts w:ascii="Times New Roman" w:hAnsi="Times New Roman" w:cs="Times New Roman"/>
-                <w:b/>
-                <w:bCs/>
-                <w:sz w:val="20"/>
-                <w:szCs w:val="20"/>
-              </w:rPr>
-              <w:t>Date of Request: ${REQUEST_DATE}</w:t>
+                <w:rFonts w:ascii="Times New Roman" w:hAnsi="Times New Roman"/>
+                <w:b/>
+                <w:bCs/>
+                <w:sz w:val="20"/>
+                <w:szCs w:val="20"/>
+              </w:rPr>
+              <w:t>Date of Request:</w:t>
+            </w:r>
+            <w:r>
+              <w:rPr>
+                <w:rFonts w:ascii="Times New Roman" w:hAnsi="Times New Roman"/>
+                <w:b/>
+                <w:bCs/>
+                <w:sz w:val="20"/>
+                <w:szCs w:val="20"/>
+              </w:rPr>
+              <w:t xml:space="preserve"> </w:t>
+            </w:r>
+            <w:sdt>
+              <w:sdtPr>
+                <w:rPr>
+                  <w:rFonts w:ascii="Times New Roman" w:hAnsi="Times New Roman"/>
+                  <w:b/>
+                  <w:bCs/>
+                  <w:sz w:val="20"/>
+                  <w:szCs w:val="20"/>
+                </w:rPr>
+                <w:alias w:val="Date of Request"/>
+                <w:tag w:val="DATE_OF_REQUEST"/>
+                <w:id w:val="803199061"/>
+                <w:placeholder>
+                  <w:docPart w:val="DefaultPlaceholder_-1854013437"/>
+                </w:placeholder>
+                <w:showingPlcHdr/>
+                <w:date>
+                  <w:dateFormat w:val="M/d/yyyy"/>
+                  <w:lid w:val="en-PH"/>
+                  <w:storeMappedDataAs w:val="dateTime"/>
+                  <w:calendar w:val="gregorian"/>
+                </w:date>
+              </w:sdtPr>
+              <w:sdtContent>
+                <w:r>
+                  <w:rPr>
+                    <w:rStyle w:val="PlaceholderText"/>
+                  </w:rPr>
+                  <w:t>Click or tap to enter a date.</w:t>
+                </w:r>
+              </w:sdtContent>
+            </w:sdt>
+          </w:p>
+        </w:tc>
+        <w:tc>
+          <w:tcPr>
+            <w:tcW w:w="5811" w:type="dxa"/>
+            <w:gridSpan w:val="4"/>
+          </w:tcPr>
+          <w:p>
+            <w:pPr>
+              <w:rPr>
+                <w:rFonts w:ascii="Times New Roman" w:hAnsi="Times New Roman"/>
+                <w:b/>
+                <w:bCs/>
+                <w:sz w:val="20"/>
+                <w:szCs w:val="20"/>
+              </w:rPr>
+            </w:pPr>
+            <w:r>
+              <w:rPr>
+                <w:rFonts w:ascii="Times New Roman" w:hAnsi="Times New Roman"/>
+                <w:b/>
+                <w:bCs/>
+                <w:sz w:val="20"/>
+                <w:szCs w:val="20"/>
+              </w:rPr>
+              <w:t>Request No:</w:t>
+            </w:r>
+            <w:r>
+              <w:rPr>
+                <w:rFonts w:ascii="Times New Roman" w:hAnsi="Times New Roman"/>
+                <w:b/>
+                <w:bCs/>
+                <w:sz w:val="20"/>
+                <w:szCs w:val="20"/>
+              </w:rPr>
+              <w:t xml:space="preserve"> </w:t>
+            </w:r>
+            <w:sdt>
+              <w:sdtPr>
+                <w:rPr>
+                  <w:rFonts w:ascii="Times New Roman" w:hAnsi="Times New Roman"/>
+                  <w:b/>
+                  <w:bCs/>
+                  <w:sz w:val="20"/>
+                  <w:szCs w:val="20"/>
+                </w:rPr>
+                <w:alias w:val="Requested No."/>
+                <w:tag w:val="REQUEST_NO"/>
+                <w:id w:val="-737559721"/>
+                <w:placeholder>
+                  <w:docPart w:val="4A8F2B17C3DF4EF1BECCC2702E454ABA"/>
+                </w:placeholder>
+                <w:showingPlcHdr/>
+              </w:sdtPr>
+              <w:sdtContent>
+                <w:r>
+                  <w:rPr>
+                    <w:rStyle w:val="PlaceholderText"/>
+                  </w:rPr>
+                  <w:t>Click or tap here to enter text.</w:t>
+                </w:r>
+              </w:sdtContent>
+            </w:sdt>
+          </w:p>
+        </w:tc>
+      </w:tr>
+      <w:tr>
+        <w:tc>
+          <w:tcPr>
+            <w:tcW w:w="5246" w:type="dxa"/>
+            <w:gridSpan w:val="2"/>
+          </w:tcPr>
+          <w:p>
+            <w:pPr>
+              <w:rPr>
+                <w:rFonts w:ascii="Times New Roman" w:hAnsi="Times New Roman"/>
+                <w:b/>
+                <w:bCs/>
+                <w:sz w:val="20"/>
+                <w:szCs w:val="20"/>
+              </w:rPr>
+            </w:pPr>
+            <w:r>
+              <w:rPr>
+                <w:rFonts w:ascii="Times New Roman" w:hAnsi="Times New Roman"/>
+                <w:b/>
+                <w:bCs/>
+                <w:sz w:val="20"/>
+                <w:szCs w:val="20"/>
+              </w:rPr>
+              <w:t xml:space="preserve">Requested by: </w:t>
+            </w:r>
+            <w:sdt>
+              <w:sdtPr>
+                <w:rPr>
+                  <w:rFonts w:ascii="Times New Roman" w:hAnsi="Times New Roman"/>
+                  <w:b/>
+                  <w:bCs/>
+                  <w:sz w:val="20"/>
+                  <w:szCs w:val="20"/>
+                </w:rPr>
+                <w:alias w:val="Requested by"/>
+                <w:tag w:val="REQUESTED_BY"/>
+                <w:id w:val="-1138495552"/>
+                <w:placeholder>
+                  <w:docPart w:val="DefaultPlaceholder_-1854013440"/>
+                </w:placeholder>
+                <w:showingPlcHdr/>
+              </w:sdtPr>
+              <w:sdtContent>
+                <w:r>
+                  <w:rPr>
+                    <w:rStyle w:val="PlaceholderText"/>
+                  </w:rPr>
+                  <w:t>Click or tap here to enter text.</w:t>
+                </w:r>
+              </w:sdtContent>
+            </w:sdt>
+          </w:p>
+        </w:tc>
+        <w:tc>
+          <w:tcPr>
+            <w:tcW w:w="5811" w:type="dxa"/>
+            <w:gridSpan w:val="4"/>
+          </w:tcPr>
+          <w:p>
+            <w:pPr>
+              <w:rPr>
+                <w:rFonts w:ascii="Times New Roman" w:hAnsi="Times New Roman"/>
+                <w:b/>
+                <w:bCs/>
+                <w:sz w:val="20"/>
+                <w:szCs w:val="20"/>
+              </w:rPr>
+            </w:pPr>
+            <w:r>
+              <w:rPr>
+                <w:rFonts w:ascii="Times New Roman" w:hAnsi="Times New Roman"/>
+                <w:b/>
+                <w:bCs/>
+                <w:sz w:val="20"/>
+                <w:szCs w:val="20"/>
+              </w:rPr>
+              <w:t>Office/Department/College:</w:t>
+            </w:r>
+            <w:r>
+              <w:rPr>
+                <w:rFonts w:ascii="Times New Roman" w:hAnsi="Times New Roman"/>
+                <w:b/>
+                <w:bCs/>
+                <w:sz w:val="20"/>
+                <w:szCs w:val="20"/>
+              </w:rPr>
+              <w:t xml:space="preserve"> </w:t>
+            </w:r>
+            <w:sdt>
+              <w:sdtPr>
+                <w:rPr>
+                  <w:rFonts w:ascii="Times New Roman" w:hAnsi="Times New Roman"/>
+                  <w:b/>
+                  <w:bCs/>
+                  <w:sz w:val="20"/>
+                  <w:szCs w:val="20"/>
+                </w:rPr>
+                <w:alias w:val="Department"/>
+                <w:tag w:val="DEPARTMENT"/>
+                <w:id w:val="545955218"/>
+                <w:placeholder>
+                  <w:docPart w:val="BB707A4AAE6C4F94961D5431F2125DFC"/>
+                </w:placeholder>
+                <w:showingPlcHdr/>
+              </w:sdtPr>
+              <w:sdtContent>
+                <w:r>
+                  <w:rPr>
+                    <w:rStyle w:val="PlaceholderText"/>
+                  </w:rPr>
+                  <w:t>Click or tap here to enter text.</w:t>
+                </w:r>
+              </w:sdtContent>
+            </w:sdt>
+          </w:p>
+        </w:tc>
+      </w:tr>
+      <w:tr>
+        <w:tc>
+          <w:tcPr>
+            <w:tcW w:w="5246" w:type="dxa"/>
+            <w:gridSpan w:val="2"/>
+          </w:tcPr>
+          <w:p>
+            <w:pPr>
+              <w:rPr>
+                <w:rFonts w:ascii="Times New Roman" w:hAnsi="Times New Roman"/>
+                <w:b/>
+                <w:bCs/>
+                <w:sz w:val="20"/>
+                <w:szCs w:val="20"/>
+              </w:rPr>
+            </w:pPr>
+            <w:r>
+              <w:rPr>
+                <w:rFonts w:ascii="Times New Roman" w:hAnsi="Times New Roman"/>
+                <w:b/>
+                <w:bCs/>
+                <w:sz w:val="20"/>
+                <w:szCs w:val="20"/>
+              </w:rPr>
+              <w:t>Date Received:</w:t>
+            </w:r>
+            <w:r>
+              <w:rPr>
+                <w:rFonts w:ascii="Times New Roman" w:hAnsi="Times New Roman"/>
+                <w:b/>
+                <w:bCs/>
+                <w:sz w:val="20"/>
+                <w:szCs w:val="20"/>
+              </w:rPr>
+              <w:t xml:space="preserve"> </w:t>
             </w:r>
           </w:p>
         </w:tc>
@@ -218,7 +484,7 @@
           <w:p>
             <w:pPr>
               <w:rPr>
-                <w:rFonts w:ascii="Times New Roman" w:hAnsi="Times New Roman" w:cs="Times New Roman"/>
+                <w:rFonts w:ascii="Times New Roman" w:hAnsi="Times New Roman"/>
                 <w:b/>
                 <w:bCs/>
                 <w:sz w:val="20"/>
@@ -227,13 +493,23 @@
             </w:pPr>
             <w:r>
               <w:rPr>
-                <w:rFonts w:ascii="Times New Roman" w:hAnsi="Times New Roman" w:cs="Times New Roman"/>
-                <w:b/>
-                <w:bCs/>
-                <w:sz w:val="20"/>
-                <w:szCs w:val="20"/>
-              </w:rPr>
-              <w:t>Request No: ${REQUEST_NO}</w:t>
+                <w:rFonts w:ascii="Times New Roman" w:hAnsi="Times New Roman"/>
+                <w:b/>
+                <w:bCs/>
+                <w:sz w:val="20"/>
+                <w:szCs w:val="20"/>
+              </w:rPr>
+              <w:t>Date Acted:</w:t>
+            </w:r>
+            <w:r>
+              <w:rPr>
+                <w:rFonts w:ascii="Times New Roman" w:hAnsi="Times New Roman"/>
+                <w:b/>
+                <w:bCs/>
+                <w:sz w:val="20"/>
+                <w:szCs w:val="20"/>
+              </w:rPr>
+              <w:t xml:space="preserve"> </w:t>
             </w:r>
           </w:p>
         </w:tc>
@@ -247,7 +523,7 @@
           <w:p>
             <w:pPr>
               <w:rPr>
-                <w:rFonts w:ascii="Times New Roman" w:hAnsi="Times New Roman" w:cs="Times New Roman"/>
+                <w:rFonts w:ascii="Times New Roman" w:hAnsi="Times New Roman"/>
                 <w:b/>
                 <w:bCs/>
                 <w:sz w:val="20"/>
@@ -256,259 +532,7 @@
             </w:pPr>
             <w:r>
               <w:rPr>
-                <w:rFonts w:ascii="Times New Roman" w:hAnsi="Times New Roman" w:cs="Times New Roman"/>
-                <w:b/>
-                <w:bCs/>
-                <w:sz w:val="20"/>
-                <w:szCs w:val="20"/>
-              </w:rPr>
-              <w:t xml:space="preserve">Requested by: </w:t>
-            </w:r>
-            <w:r>
-              <w:rPr>
-                <w:rFonts w:ascii="Times New Roman" w:hAnsi="Times New Roman" w:cs="Times New Roman"/>
-                <w:b/>
-                <w:bCs/>
-                <w:sz w:val="20"/>
-                <w:szCs w:val="20"/>
-              </w:rPr>
-              <w:t>${REQUEST_</w:t>
-            </w:r>
-            <w:r>
-              <w:rPr>
-                <w:rFonts w:ascii="Times New Roman" w:hAnsi="Times New Roman" w:cs="Times New Roman"/>
-                <w:b/>
-                <w:bCs/>
-                <w:sz w:val="20"/>
-                <w:szCs w:val="20"/>
-              </w:rPr>
-              <w:t>BY</w:t>
-            </w:r>
-            <w:r>
-              <w:rPr>
-                <w:rFonts w:ascii="Times New Roman" w:hAnsi="Times New Roman" w:cs="Times New Roman"/>
-                <w:b/>
-                <w:bCs/>
-                <w:sz w:val="20"/>
-                <w:szCs w:val="20"/>
-              </w:rPr>
-              <w:t>}</w:t>
-            </w:r>
-          </w:p>
-        </w:tc>
-        <w:tc>
-          <w:tcPr>
-            <w:tcW w:w="5811" w:type="dxa"/>
-            <w:gridSpan w:val="4"/>
-          </w:tcPr>
-          <w:p>
-            <w:pPr>
-              <w:rPr>
-                <w:rFonts w:ascii="Times New Roman" w:hAnsi="Times New Roman" w:cs="Times New Roman"/>
-                <w:b/>
-                <w:bCs/>
-                <w:sz w:val="20"/>
-                <w:szCs w:val="20"/>
-              </w:rPr>
-            </w:pPr>
-            <w:r>
-              <w:rPr>
-                <w:rFonts w:ascii="Times New Roman" w:hAnsi="Times New Roman" w:cs="Times New Roman"/>
-                <w:b/>
-                <w:bCs/>
-                <w:sz w:val="20"/>
-                <w:szCs w:val="20"/>
-              </w:rPr>
-              <w:t>Office/Department/College:</w:t>
-            </w:r>
-            <w:r>
-              <w:rPr>
-                <w:rFonts w:ascii="Times New Roman" w:hAnsi="Times New Roman" w:cs="Times New Roman"/>
-                <w:b/>
-                <w:bCs/>
-                <w:sz w:val="20"/>
-                <w:szCs w:val="20"/>
-              </w:rPr>
-              <w:t xml:space="preserve"> </w:t>
-            </w:r>
-            <w:r>
-              <w:rPr>
-                <w:rFonts w:ascii="Times New Roman" w:hAnsi="Times New Roman" w:cs="Times New Roman"/>
-                <w:b/>
-                <w:bCs/>
-                <w:sz w:val="20"/>
-                <w:szCs w:val="20"/>
-              </w:rPr>
-              <w:t>${</w:t>
-            </w:r>
-            <w:r>
-              <w:rPr>
-                <w:rFonts w:ascii="Times New Roman" w:hAnsi="Times New Roman" w:cs="Times New Roman"/>
-                <w:b/>
-                <w:bCs/>
-                <w:sz w:val="20"/>
-                <w:szCs w:val="20"/>
-              </w:rPr>
-              <w:t>DEPARTMENT</w:t>
-            </w:r>
-            <w:r>
-              <w:rPr>
-                <w:rFonts w:ascii="Times New Roman" w:hAnsi="Times New Roman" w:cs="Times New Roman"/>
-                <w:b/>
-                <w:bCs/>
-                <w:sz w:val="20"/>
-                <w:szCs w:val="20"/>
-              </w:rPr>
-              <w:t>}</w:t>
-            </w:r>
-          </w:p>
-        </w:tc>
-      </w:tr>
-      <w:tr>
-        <w:tc>
-          <w:tcPr>
-            <w:tcW w:w="5246" w:type="dxa"/>
-            <w:gridSpan w:val="2"/>
-          </w:tcPr>
-          <w:p>
-            <w:pPr>
-              <w:rPr>
-                <w:rFonts w:ascii="Times New Roman" w:hAnsi="Times New Roman" w:cs="Times New Roman"/>
-                <w:b/>
-                <w:bCs/>
-                <w:sz w:val="20"/>
-                <w:szCs w:val="20"/>
-              </w:rPr>
-            </w:pPr>
-            <w:r>
-              <w:rPr>
-                <w:rFonts w:ascii="Times New Roman" w:hAnsi="Times New Roman" w:cs="Times New Roman"/>
-                <w:b/>
-                <w:bCs/>
-                <w:sz w:val="20"/>
-                <w:szCs w:val="20"/>
-              </w:rPr>
-              <w:t>Date Received:</w:t>
-            </w:r>
-            <w:r>
-              <w:rPr>
-                <w:rFonts w:ascii="Times New Roman" w:hAnsi="Times New Roman" w:cs="Times New Roman"/>
-                <w:b/>
-                <w:bCs/>
-                <w:sz w:val="20"/>
-                <w:szCs w:val="20"/>
-              </w:rPr>
-              <w:t xml:space="preserve"> ${</w:t>
-            </w:r>
-            <w:r>
-              <w:rPr>
-                <w:rFonts w:ascii="Times New Roman" w:hAnsi="Times New Roman" w:cs="Times New Roman"/>
-                <w:b/>
-                <w:bCs/>
-                <w:sz w:val="20"/>
-                <w:szCs w:val="20"/>
-              </w:rPr>
-              <w:t>DATE_RECEIVED</w:t>
-            </w:r>
-            <w:r>
-              <w:rPr>
-                <w:rFonts w:ascii="Times New Roman" w:hAnsi="Times New Roman" w:cs="Times New Roman"/>
-                <w:b/>
-                <w:bCs/>
-                <w:sz w:val="20"/>
-                <w:szCs w:val="20"/>
-              </w:rPr>
-              <w:t>}</w:t>
-            </w:r>
-          </w:p>
-        </w:tc>
-        <w:tc>
-          <w:tcPr>
-            <w:tcW w:w="5811" w:type="dxa"/>
-            <w:gridSpan w:val="4"/>
-          </w:tcPr>
-          <w:p>
-            <w:pPr>
-              <w:rPr>
-                <w:rFonts w:ascii="Times New Roman" w:hAnsi="Times New Roman" w:cs="Times New Roman"/>
-                <w:b/>
-                <w:bCs/>
-                <w:sz w:val="20"/>
-                <w:szCs w:val="20"/>
-              </w:rPr>
-            </w:pPr>
-            <w:r>
-              <w:rPr>
-                <w:rFonts w:ascii="Times New Roman" w:hAnsi="Times New Roman" w:cs="Times New Roman"/>
-                <w:b/>
-                <w:bCs/>
-                <w:sz w:val="20"/>
-                <w:szCs w:val="20"/>
-              </w:rPr>
-              <w:t>Date Acted:</w:t>
-            </w:r>
-            <w:r>
-              <w:rPr>
-                <w:rFonts w:ascii="Times New Roman" w:hAnsi="Times New Roman" w:cs="Times New Roman"/>
-                <w:b/>
-                <w:bCs/>
-                <w:sz w:val="20"/>
-                <w:szCs w:val="20"/>
-              </w:rPr>
-              <w:t xml:space="preserve"> </w:t>
-            </w:r>
-            <w:r>
-              <w:rPr>
-                <w:rFonts w:ascii="Times New Roman" w:hAnsi="Times New Roman" w:cs="Times New Roman"/>
-                <w:b/>
-                <w:bCs/>
-                <w:sz w:val="20"/>
-                <w:szCs w:val="20"/>
-              </w:rPr>
-              <w:t>${</w:t>
-            </w:r>
-            <w:r>
-              <w:rPr>
-                <w:rFonts w:ascii="Times New Roman" w:hAnsi="Times New Roman" w:cs="Times New Roman"/>
-                <w:b/>
-                <w:bCs/>
-                <w:sz w:val="20"/>
-                <w:szCs w:val="20"/>
-              </w:rPr>
-              <w:t>DATE_ACTED</w:t>
-            </w:r>
-            <w:r>
-              <w:rPr>
-                <w:rFonts w:ascii="Times New Roman" w:hAnsi="Times New Roman" w:cs="Times New Roman"/>
-                <w:b/>
-                <w:bCs/>
-                <w:sz w:val="20"/>
-                <w:szCs w:val="20"/>
-              </w:rPr>
-              <w:t>}</w:t>
-            </w:r>
-          </w:p>
-        </w:tc>
-      </w:tr>
-      <w:tr>
-        <w:tc>
-          <w:tcPr>
-            <w:tcW w:w="5246" w:type="dxa"/>
-            <w:gridSpan w:val="2"/>
-          </w:tcPr>
-          <w:p>
-            <w:pPr>
-              <w:rPr>
-                <w:rFonts w:ascii="Times New Roman" w:hAnsi="Times New Roman" w:cs="Times New Roman"/>
-                <w:b/>
-                <w:bCs/>
-                <w:sz w:val="20"/>
-                <w:szCs w:val="20"/>
-              </w:rPr>
-            </w:pPr>
-            <w:r>
-              <w:rPr>
-                <w:rFonts w:ascii="Times New Roman" w:hAnsi="Times New Roman" w:cs="Times New Roman"/>
+                <w:rFonts w:ascii="Times New Roman" w:hAnsi="Times New Roman"/>
                 <w:b/>
                 <w:bCs/>
                 <w:sz w:val="20"/>
@@ -518,43 +542,13 @@
             </w:r>
             <w:r>
               <w:rPr>
-                <w:rFonts w:ascii="Times New Roman" w:hAnsi="Times New Roman" w:cs="Times New Roman"/>
+                <w:rFonts w:ascii="Times New Roman" w:hAnsi="Times New Roman"/>
                 <w:b/>
                 <w:bCs/>
                 <w:sz w:val="20"/>
                 <w:szCs w:val="20"/>
               </w:rPr>
               <w:t xml:space="preserve"> </w:t>
-            </w:r>
-            <w:r>
-              <w:rPr>
-                <w:rFonts w:ascii="Times New Roman" w:hAnsi="Times New Roman" w:cs="Times New Roman"/>
-                <w:b/>
-                <w:bCs/>
-                <w:sz w:val="20"/>
-                <w:szCs w:val="20"/>
-              </w:rPr>
-              <w:t>${</w:t>
-            </w:r>
-            <w:r>
-              <w:rPr>
-                <w:rFonts w:ascii="Times New Roman" w:hAnsi="Times New Roman" w:cs="Times New Roman"/>
-                <w:b/>
-                <w:bCs/>
-                <w:sz w:val="20"/>
-                <w:szCs w:val="20"/>
-              </w:rPr>
-              <w:t>EQUIPMENT_TYPE</w:t>
-            </w:r>
-            <w:r>
-              <w:rPr>
-                <w:rFonts w:ascii="Times New Roman" w:hAnsi="Times New Roman" w:cs="Times New Roman"/>
-                <w:b/>
-                <w:bCs/>
-                <w:sz w:val="20"/>
-                <w:szCs w:val="20"/>
-              </w:rPr>
-              <w:t>}</w:t>
             </w:r>
           </w:p>
         </w:tc>
@@ -567,7 +561,7 @@
           <w:p>
             <w:pPr>
               <w:rPr>
-                <w:rFonts w:ascii="Times New Roman" w:hAnsi="Times New Roman" w:cs="Times New Roman"/>
+                <w:rFonts w:ascii="Times New Roman" w:hAnsi="Times New Roman"/>
                 <w:b/>
                 <w:bCs/>
                 <w:sz w:val="20"/>
@@ -576,7 +570,7 @@
             </w:pPr>
             <w:r>
               <w:rPr>
-                <w:rFonts w:ascii="Times New Roman" w:hAnsi="Times New Roman" w:cs="Times New Roman"/>
+                <w:rFonts w:ascii="Times New Roman" w:hAnsi="Times New Roman"/>
                 <w:b/>
                 <w:bCs/>
                 <w:sz w:val="20"/>
@@ -588,43 +582,13 @@
           <w:p>
             <w:pPr>
               <w:rPr>
-                <w:rFonts w:ascii="Times New Roman" w:hAnsi="Times New Roman" w:cs="Times New Roman"/>
+                <w:rFonts w:ascii="Times New Roman" w:hAnsi="Times New Roman"/>
                 <w:b/>
                 <w:bCs/>
                 <w:sz w:val="20"/>
                 <w:szCs w:val="20"/>
               </w:rPr>
             </w:pPr>
-            <w:r>
-              <w:rPr>
-                <w:rFonts w:ascii="Times New Roman" w:hAnsi="Times New Roman" w:cs="Times New Roman"/>
-                <w:b/>
-                <w:bCs/>
-                <w:sz w:val="20"/>
-                <w:szCs w:val="20"/>
-              </w:rPr>
-              <w:t>${</w:t>
-            </w:r>
-            <w:r>
-              <w:rPr>
-                <w:rFonts w:ascii="Times New Roman" w:hAnsi="Times New Roman" w:cs="Times New Roman"/>
-                <w:b/>
-                <w:bCs/>
-                <w:sz w:val="20"/>
-                <w:szCs w:val="20"/>
-              </w:rPr>
-              <w:t>LAST_REPAIR_DATE</w:t>
-            </w:r>
-            <w:r>
-              <w:rPr>
-                <w:rFonts w:ascii="Times New Roman" w:hAnsi="Times New Roman" w:cs="Times New Roman"/>
-                <w:b/>
-                <w:bCs/>
-                <w:sz w:val="20"/>
-                <w:szCs w:val="20"/>
-              </w:rPr>
-              <w:t>}</w:t>
-            </w:r>
           </w:p>
         </w:tc>
         <w:tc>
@@ -635,7 +599,7 @@
           <w:p>
             <w:pPr>
               <w:rPr>
-                <w:rFonts w:ascii="Times New Roman" w:hAnsi="Times New Roman" w:cs="Times New Roman"/>
+                <w:rFonts w:ascii="Times New Roman" w:hAnsi="Times New Roman"/>
                 <w:b/>
                 <w:bCs/>
                 <w:sz w:val="20"/>
@@ -644,7 +608,7 @@
             </w:pPr>
             <w:r>
               <w:rPr>
-                <w:rFonts w:ascii="Times New Roman" w:hAnsi="Times New Roman" w:cs="Times New Roman"/>
+                <w:rFonts w:ascii="Times New Roman" w:hAnsi="Times New Roman"/>
                 <w:b/>
                 <w:bCs/>
                 <w:sz w:val="20"/>
@@ -656,43 +620,13 @@
           <w:p>
             <w:pPr>
               <w:rPr>
-                <w:rFonts w:ascii="Times New Roman" w:hAnsi="Times New Roman" w:cs="Times New Roman"/>
+                <w:rFonts w:ascii="Times New Roman" w:hAnsi="Times New Roman"/>
                 <w:b/>
                 <w:bCs/>
                 <w:sz w:val="20"/>
                 <w:szCs w:val="20"/>
               </w:rPr>
             </w:pPr>
-            <w:r>
-              <w:rPr>
-                <w:rFonts w:ascii="Times New Roman" w:hAnsi="Times New Roman" w:cs="Times New Roman"/>
-                <w:b/>
-                <w:bCs/>
-                <w:sz w:val="20"/>
-                <w:szCs w:val="20"/>
-              </w:rPr>
-              <w:t>$</w:t>
-            </w:r>
-            <w:r>
-              <w:rPr>
-                <w:rFonts w:ascii="Times New Roman" w:hAnsi="Times New Roman" w:cs="Times New Roman"/>
-                <w:b/>
-                <w:bCs/>
-                <w:sz w:val="20"/>
-                <w:szCs w:val="20"/>
-              </w:rPr>
-              <w:t>{REPAIR_NATURE</w:t>
-            </w:r>
-            <w:r>
-              <w:rPr>
-                <w:rFonts w:ascii="Times New Roman" w:hAnsi="Times New Roman" w:cs="Times New Roman"/>
-                <w:b/>
-                <w:bCs/>
-                <w:sz w:val="20"/>
-                <w:szCs w:val="20"/>
-              </w:rPr>
-              <w:t>}</w:t>
-            </w:r>
           </w:p>
         </w:tc>
       </w:tr>
@@ -708,7 +642,7 @@
           <w:p>
             <w:pPr>
               <w:rPr>
-                <w:rFonts w:ascii="Times New Roman" w:hAnsi="Times New Roman" w:cs="Times New Roman"/>
+                <w:rFonts w:ascii="Times New Roman" w:hAnsi="Times New Roman"/>
                 <w:b/>
                 <w:bCs/>
                 <w:sz w:val="20"/>
@@ -717,43 +651,13 @@
             </w:pPr>
             <w:r>
               <w:rPr>
-                <w:rFonts w:ascii="Times New Roman" w:hAnsi="Times New Roman" w:cs="Times New Roman"/>
+                <w:rFonts w:ascii="Times New Roman" w:hAnsi="Times New Roman"/>
                 <w:b/>
                 <w:bCs/>
                 <w:sz w:val="20"/>
                 <w:szCs w:val="20"/>
               </w:rPr>
               <w:t xml:space="preserve">Under Warranty: </w:t>
-            </w:r>
-            <w:r>
-              <w:rPr>
-                <w:rFonts w:ascii="Times New Roman" w:hAnsi="Times New Roman" w:cs="Times New Roman"/>
-                <w:b/>
-                <w:bCs/>
-                <w:sz w:val="20"/>
-                <w:szCs w:val="20"/>
-              </w:rPr>
-              <w:t>${</w:t>
-            </w:r>
-            <w:r>
-              <w:rPr>
-                <w:rFonts w:ascii="Times New Roman" w:hAnsi="Times New Roman" w:cs="Times New Roman"/>
-                <w:b/>
-                <w:bCs/>
-                <w:sz w:val="20"/>
-                <w:szCs w:val="20"/>
-              </w:rPr>
-              <w:t>WARRANTY</w:t>
-            </w:r>
-            <w:r>
-              <w:rPr>
-                <w:rFonts w:ascii="Times New Roman" w:hAnsi="Times New Roman" w:cs="Times New Roman"/>
-                <w:b/>
-                <w:bCs/>
-                <w:sz w:val="20"/>
-                <w:szCs w:val="20"/>
-              </w:rPr>
-              <w:t>}</w:t>
             </w:r>
           </w:p>
         </w:tc>
@@ -766,7 +670,7 @@
           <w:p>
             <w:pPr>
               <w:rPr>
-                <w:rFonts w:ascii="Times New Roman" w:hAnsi="Times New Roman" w:cs="Times New Roman"/>
+                <w:rFonts w:ascii="Times New Roman" w:hAnsi="Times New Roman"/>
                 <w:b/>
                 <w:bCs/>
                 <w:sz w:val="20"/>
@@ -783,7 +687,7 @@
           <w:p>
             <w:pPr>
               <w:rPr>
-                <w:rFonts w:ascii="Times New Roman" w:hAnsi="Times New Roman" w:cs="Times New Roman"/>
+                <w:rFonts w:ascii="Times New Roman" w:hAnsi="Times New Roman"/>
                 <w:b/>
                 <w:bCs/>
                 <w:sz w:val="20"/>
@@ -801,14 +705,11 @@
           <w:tcPr>
             <w:tcW w:w="5246" w:type="dxa"/>
             <w:gridSpan w:val="2"/>
-            <w:tcBorders>
-              <w:bottom w:val="single" w:sz="4" w:space="0" w:color="auto"/>
-            </w:tcBorders>
           </w:tcPr>
           <w:p>
             <w:pPr>
               <w:rPr>
-                <w:rFonts w:ascii="Times New Roman" w:hAnsi="Times New Roman" w:cs="Times New Roman"/>
+                <w:rFonts w:ascii="Times New Roman" w:hAnsi="Times New Roman"/>
                 <w:b/>
                 <w:bCs/>
                 <w:sz w:val="20"/>
@@ -817,7 +718,7 @@
             </w:pPr>
             <w:r>
               <w:rPr>
-                <w:rFonts w:ascii="Times New Roman" w:hAnsi="Times New Roman" w:cs="Times New Roman"/>
+                <w:rFonts w:ascii="Times New Roman" w:hAnsi="Times New Roman"/>
                 <w:b/>
                 <w:bCs/>
                 <w:sz w:val="20"/>
@@ -829,7 +730,7 @@
           <w:p>
             <w:pPr>
               <w:rPr>
-                <w:rFonts w:ascii="Times New Roman" w:hAnsi="Times New Roman" w:cs="Times New Roman"/>
+                <w:rFonts w:ascii="Times New Roman" w:hAnsi="Times New Roman"/>
                 <w:b/>
                 <w:bCs/>
                 <w:sz w:val="20"/>
@@ -841,48 +742,18 @@
             <w:pPr>
               <w:jc w:val="center"/>
               <w:rPr>
-                <w:rFonts w:ascii="Times New Roman" w:hAnsi="Times New Roman" w:cs="Times New Roman"/>
+                <w:rFonts w:ascii="Times New Roman" w:hAnsi="Times New Roman"/>
                 <w:b/>
                 <w:bCs/>
                 <w:sz w:val="20"/>
                 <w:szCs w:val="20"/>
               </w:rPr>
             </w:pPr>
-            <w:r>
-              <w:rPr>
-                <w:rFonts w:ascii="Times New Roman" w:hAnsi="Times New Roman" w:cs="Times New Roman"/>
-                <w:b/>
-                <w:bCs/>
-                <w:sz w:val="20"/>
-                <w:szCs w:val="20"/>
-              </w:rPr>
-              <w:t>${</w:t>
-            </w:r>
-            <w:r>
-              <w:rPr>
-                <w:rFonts w:ascii="Times New Roman" w:hAnsi="Times New Roman" w:cs="Times New Roman"/>
-                <w:b/>
-                <w:bCs/>
-                <w:sz w:val="20"/>
-                <w:szCs w:val="20"/>
-              </w:rPr>
-              <w:t>APPROVER</w:t>
-            </w:r>
-            <w:r>
-              <w:rPr>
-                <w:rFonts w:ascii="Times New Roman" w:hAnsi="Times New Roman" w:cs="Times New Roman"/>
-                <w:b/>
-                <w:bCs/>
-                <w:sz w:val="20"/>
-                <w:szCs w:val="20"/>
-              </w:rPr>
-              <w:t>_SIGNATURE}</w:t>
-            </w:r>
           </w:p>
           <w:p>
             <w:pPr>
               <w:rPr>
-                <w:rFonts w:ascii="Times New Roman" w:hAnsi="Times New Roman" w:cs="Times New Roman"/>
+                <w:rFonts w:ascii="Times New Roman" w:hAnsi="Times New Roman"/>
                 <w:b/>
                 <w:bCs/>
                 <w:sz w:val="20"/>
@@ -891,33 +762,32 @@
             </w:pPr>
             <w:r>
               <w:rPr>
-                <w:rFonts w:ascii="Times New Roman" w:hAnsi="Times New Roman" w:cs="Times New Roman"/>
-                <w:b/>
-                <w:bCs/>
                 <w:noProof/>
-                <w:sz w:val="20"/>
-                <w:szCs w:val="20"/>
               </w:rPr>
               <mc:AlternateContent>
                 <mc:Choice Requires="wps">
                   <w:drawing>
-                    <wp:anchor distT="0" distB="0" distL="114300" distR="114300" simplePos="0" relativeHeight="251659264" behindDoc="0" locked="0" layoutInCell="1" allowOverlap="1" wp14:anchorId="20506FCB" wp14:editId="124A7AE8">
+                    <wp:anchor distT="4294967295" distB="4294967295" distL="114300" distR="114300" simplePos="0" relativeHeight="251659264" behindDoc="0" locked="0" layoutInCell="1" allowOverlap="1" wp14:anchorId="29202139" wp14:editId="2E18B25A">
                       <wp:simplePos x="0" y="0"/>
                       <wp:positionH relativeFrom="column">
                         <wp:posOffset>97155</wp:posOffset>
                       </wp:positionH>
                       <wp:positionV relativeFrom="paragraph">
-                        <wp:posOffset>118745</wp:posOffset>
+                        <wp:posOffset>118744</wp:posOffset>
                       </wp:positionV>
                       <wp:extent cx="2921000" cy="0"/>
                       <wp:effectExtent l="0" t="0" r="0" b="0"/>
                       <wp:wrapNone/>
-                      <wp:docPr id="119744211" name="Straight Connector 4"/>
-                      <wp:cNvGraphicFramePr/>
+                      <wp:docPr id="1453398707" name="Straight Connector 9"/>
+                      <wp:cNvGraphicFramePr>
+                        <a:graphicFrameLocks xmlns:a="http://schemas.openxmlformats.org/drawingml/2006/main"/>
+                      </wp:cNvGraphicFramePr>
                       <a:graphic xmlns:a="http://schemas.openxmlformats.org/drawingml/2006/main">
                         <a:graphicData uri="http://schemas.microsoft.com/office/word/2010/wordprocessingShape">
                           <wps:wsp>
-                            <wps:cNvCnPr/>
+                            <wps:cNvCnPr>
+                              <a:cxnSpLocks/>
+                            </wps:cNvCnPr>
                             <wps:spPr>
                               <a:xfrm>
                                 <a:off x="0" y="0"/>
@@ -950,13 +820,20 @@
                           </wps:wsp>
                         </a:graphicData>
                       </a:graphic>
+                      <wp14:sizeRelH relativeFrom="page">
+                        <wp14:pctWidth>0</wp14:pctWidth>
+                      </wp14:sizeRelH>
+                      <wp14:sizeRelV relativeFrom="page">
+                        <wp14:pctHeight>0</wp14:pctHeight>
+                      </wp14:sizeRelV>
                     </wp:anchor>
                   </w:drawing>
                 </mc:Choice>
                 <mc:Fallback>
                   <w:pict>
-                    <v:line w14:anchorId="7AF0DE89" id="Straight Connector 4" o:spid="_x0000_s1026" style="position:absolute;z-index:251659264;visibility:visible;mso-wrap-style:square;mso-wrap-distance-left:9pt;mso-wrap-distance-top:0;mso-wrap-distance-right:9pt;mso-wrap-distance-bottom:0;mso-position-horizontal:absolute;mso-position-horizontal-relative:text;mso-position-vertical:absolute;mso-position-vertical-relative:text" from="7.65pt,9.35pt" to="237.65pt,9.35pt" o:gfxdata="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" strokecolor="black [3213]" strokeweight=".5pt">
+                    <v:line w14:anchorId="094CCB6F" id="Straight Connector 9" o:spid="_x0000_s1026" style="position:absolute;z-index:251659264;visibility:visible;mso-wrap-style:square;mso-width-percent:0;mso-height-percent:0;mso-wrap-distance-left:9pt;mso-wrap-distance-top:-3e-5mm;mso-wrap-distance-right:9pt;mso-wrap-distance-bottom:-3e-5mm;mso-position-horizontal:absolute;mso-position-horizontal-relative:text;mso-position-vertical:absolute;mso-position-vertical-relative:text;mso-width-percent:0;mso-height-percent:0;mso-width-relative:page;mso-height-relative:page" from="7.65pt,9.35pt" to="237.65pt,9.35pt" o:gfxdata="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" strokecolor="black [3213]" strokeweight=".5pt">
                       <v:stroke joinstyle="miter"/>
+                      <o:lock v:ext="edit" shapetype="f"/>
                     </v:line>
                   </w:pict>
                 </mc:Fallback>
@@ -967,7 +844,7 @@
             <w:pPr>
               <w:jc w:val="center"/>
               <w:rPr>
-                <w:rFonts w:ascii="Times New Roman" w:hAnsi="Times New Roman" w:cs="Times New Roman"/>
+                <w:rFonts w:ascii="Times New Roman" w:hAnsi="Times New Roman"/>
                 <w:i/>
                 <w:iCs/>
                 <w:sz w:val="20"/>
@@ -976,7 +853,7 @@
             </w:pPr>
             <w:r>
               <w:rPr>
-                <w:rFonts w:ascii="Times New Roman" w:hAnsi="Times New Roman" w:cs="Times New Roman"/>
+                <w:rFonts w:ascii="Times New Roman" w:hAnsi="Times New Roman"/>
                 <w:i/>
                 <w:iCs/>
                 <w:sz w:val="20"/>
@@ -994,7 +871,7 @@
           <w:p>
             <w:pPr>
               <w:rPr>
-                <w:rFonts w:ascii="Times New Roman" w:hAnsi="Times New Roman" w:cs="Times New Roman"/>
+                <w:rFonts w:ascii="Times New Roman" w:hAnsi="Times New Roman"/>
                 <w:b/>
                 <w:bCs/>
                 <w:sz w:val="20"/>
@@ -1003,7 +880,7 @@
             </w:pPr>
             <w:r>
               <w:rPr>
-                <w:rFonts w:ascii="Times New Roman" w:hAnsi="Times New Roman" w:cs="Times New Roman"/>
+                <w:rFonts w:ascii="Times New Roman" w:hAnsi="Times New Roman"/>
                 <w:b/>
                 <w:bCs/>
                 <w:sz w:val="20"/>
@@ -1015,7 +892,7 @@
           <w:p>
             <w:pPr>
               <w:rPr>
-                <w:rFonts w:ascii="Times New Roman" w:hAnsi="Times New Roman" w:cs="Times New Roman"/>
+                <w:rFonts w:ascii="Times New Roman" w:hAnsi="Times New Roman"/>
                 <w:b/>
                 <w:bCs/>
                 <w:sz w:val="20"/>
@@ -1027,48 +904,18 @@
             <w:pPr>
               <w:jc w:val="center"/>
               <w:rPr>
-                <w:rFonts w:ascii="Times New Roman" w:hAnsi="Times New Roman" w:cs="Times New Roman"/>
+                <w:rFonts w:ascii="Times New Roman" w:hAnsi="Times New Roman"/>
                 <w:b/>
                 <w:bCs/>
                 <w:sz w:val="20"/>
                 <w:szCs w:val="20"/>
               </w:rPr>
             </w:pPr>
-            <w:r>
-              <w:rPr>
-                <w:rFonts w:ascii="Times New Roman" w:hAnsi="Times New Roman" w:cs="Times New Roman"/>
-                <w:b/>
-                <w:bCs/>
-                <w:sz w:val="20"/>
-                <w:szCs w:val="20"/>
-              </w:rPr>
-              <w:t>${</w:t>
-            </w:r>
-            <w:r>
-              <w:rPr>
-                <w:rFonts w:ascii="Times New Roman" w:hAnsi="Times New Roman" w:cs="Times New Roman"/>
-                <w:b/>
-                <w:bCs/>
-                <w:sz w:val="20"/>
-                <w:szCs w:val="20"/>
-              </w:rPr>
-              <w:t>SERVICE_STAFF</w:t>
-            </w:r>
-            <w:r>
-              <w:rPr>
-                <w:rFonts w:ascii="Times New Roman" w:hAnsi="Times New Roman" w:cs="Times New Roman"/>
-                <w:b/>
-                <w:bCs/>
-                <w:sz w:val="20"/>
-                <w:szCs w:val="20"/>
-              </w:rPr>
-              <w:t>_SIGNATURE}</w:t>
-            </w:r>
           </w:p>
           <w:p>
             <w:pPr>
               <w:rPr>
-                <w:rFonts w:ascii="Times New Roman" w:hAnsi="Times New Roman" w:cs="Times New Roman"/>
+                <w:rFonts w:ascii="Times New Roman" w:hAnsi="Times New Roman"/>
                 <w:b/>
                 <w:bCs/>
                 <w:sz w:val="20"/>
@@ -1077,37 +924,36 @@
             </w:pPr>
             <w:r>
               <w:rPr>
-                <w:rFonts w:ascii="Times New Roman" w:hAnsi="Times New Roman" w:cs="Times New Roman"/>
-                <w:b/>
-                <w:bCs/>
                 <w:noProof/>
-                <w:sz w:val="20"/>
-                <w:szCs w:val="20"/>
               </w:rPr>
               <mc:AlternateContent>
                 <mc:Choice Requires="wps">
                   <w:drawing>
-                    <wp:anchor distT="0" distB="0" distL="114300" distR="114300" simplePos="0" relativeHeight="251660288" behindDoc="0" locked="0" layoutInCell="1" allowOverlap="1" wp14:anchorId="6923125D" wp14:editId="2F65161F">
+                    <wp:anchor distT="4294967295" distB="4294967295" distL="114300" distR="114300" simplePos="0" relativeHeight="251660288" behindDoc="0" locked="0" layoutInCell="1" allowOverlap="1" wp14:anchorId="50A75DCD" wp14:editId="1BB9B9A0">
                       <wp:simplePos x="0" y="0"/>
                       <wp:positionH relativeFrom="column">
-                        <wp:posOffset>368208</wp:posOffset>
+                        <wp:posOffset>368300</wp:posOffset>
                       </wp:positionH>
                       <wp:positionV relativeFrom="paragraph">
-                        <wp:posOffset>121104</wp:posOffset>
+                        <wp:posOffset>121284</wp:posOffset>
                       </wp:positionV>
-                      <wp:extent cx="2672443" cy="0"/>
+                      <wp:extent cx="2672715" cy="0"/>
                       <wp:effectExtent l="0" t="0" r="0" b="0"/>
                       <wp:wrapNone/>
-                      <wp:docPr id="1201662318" name="Straight Connector 5"/>
-                      <wp:cNvGraphicFramePr/>
+                      <wp:docPr id="366362642" name="Straight Connector 7"/>
+                      <wp:cNvGraphicFramePr>
+                        <a:graphicFrameLocks xmlns:a="http://schemas.openxmlformats.org/drawingml/2006/main"/>
+                      </wp:cNvGraphicFramePr>
                       <a:graphic xmlns:a="http://schemas.openxmlformats.org/drawingml/2006/main">
                         <a:graphicData uri="http://schemas.microsoft.com/office/word/2010/wordprocessingShape">
                           <wps:wsp>
-                            <wps:cNvCnPr/>
+                            <wps:cNvCnPr>
+                              <a:cxnSpLocks/>
+                            </wps:cNvCnPr>
                             <wps:spPr>
                               <a:xfrm>
                                 <a:off x="0" y="0"/>
-                                <a:ext cx="2672443" cy="0"/>
+                                <a:ext cx="2672715" cy="0"/>
                               </a:xfrm>
                               <a:prstGeom prst="line">
                                 <a:avLst/>
@@ -1136,13 +982,20 @@
                           </wps:wsp>
                         </a:graphicData>
                       </a:graphic>
+                      <wp14:sizeRelH relativeFrom="page">
+                        <wp14:pctWidth>0</wp14:pctWidth>
+                      </wp14:sizeRelH>
+                      <wp14:sizeRelV relativeFrom="page">
+                        <wp14:pctHeight>0</wp14:pctHeight>
+                      </wp14:sizeRelV>
                     </wp:anchor>
                   </w:drawing>
                 </mc:Choice>
                 <mc:Fallback>
                   <w:pict>
-                    <v:line w14:anchorId="7F57329D" id="Straight Connector 5" o:spid="_x0000_s1026" style="position:absolute;z-index:251660288;visibility:visible;mso-wrap-style:square;mso-wrap-distance-left:9pt;mso-wrap-distance-top:0;mso-wrap-distance-right:9pt;mso-wrap-distance-bottom:0;mso-position-horizontal:absolute;mso-position-horizontal-relative:text;mso-position-vertical:absolute;mso-position-vertical-relative:text" from="29pt,9.55pt" to="239.45pt,9.55pt" o:gfxdata="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" strokecolor="black [3213]" strokeweight=".5pt">
+                    <v:line w14:anchorId="3CA26873" id="Straight Connector 7" o:spid="_x0000_s1026" style="position:absolute;z-index:251660288;visibility:visible;mso-wrap-style:square;mso-width-percent:0;mso-height-percent:0;mso-wrap-distance-left:9pt;mso-wrap-distance-top:-3e-5mm;mso-wrap-distance-right:9pt;mso-wrap-distance-bottom:-3e-5mm;mso-position-horizontal:absolute;mso-position-horizontal-relative:text;mso-position-vertical:absolute;mso-position-vertical-relative:text;mso-width-percent:0;mso-height-percent:0;mso-width-relative:page;mso-height-relative:page" from="29pt,9.55pt" to="239.45pt,9.55pt" o:gfxdata="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" strokecolor="black [3213]" strokeweight=".5pt">
                       <v:stroke joinstyle="miter"/>
+                      <o:lock v:ext="edit" shapetype="f"/>
                     </v:line>
                   </w:pict>
                 </mc:Fallback>
@@ -1153,7 +1006,7 @@
             <w:pPr>
               <w:jc w:val="center"/>
               <w:rPr>
-                <w:rFonts w:ascii="Times New Roman" w:hAnsi="Times New Roman" w:cs="Times New Roman"/>
+                <w:rFonts w:ascii="Times New Roman" w:hAnsi="Times New Roman"/>
                 <w:b/>
                 <w:bCs/>
                 <w:sz w:val="20"/>
@@ -1162,7 +1015,7 @@
             </w:pPr>
             <w:r>
               <w:rPr>
-                <w:rFonts w:ascii="Times New Roman" w:hAnsi="Times New Roman" w:cs="Times New Roman"/>
+                <w:rFonts w:ascii="Times New Roman" w:hAnsi="Times New Roman"/>
                 <w:i/>
                 <w:iCs/>
                 <w:sz w:val="20"/>
@@ -1182,7 +1035,7 @@
             <w:pPr>
               <w:jc w:val="center"/>
               <w:rPr>
-                <w:rFonts w:ascii="Times New Roman" w:hAnsi="Times New Roman" w:cs="Times New Roman"/>
+                <w:rFonts w:ascii="Times New Roman" w:hAnsi="Times New Roman"/>
                 <w:b/>
                 <w:bCs/>
                 <w:sz w:val="20"/>
@@ -1191,7 +1044,7 @@
             </w:pPr>
             <w:r>
               <w:rPr>
-                <w:rFonts w:ascii="Times New Roman" w:hAnsi="Times New Roman" w:cs="Times New Roman"/>
+                <w:rFonts w:ascii="Times New Roman" w:hAnsi="Times New Roman"/>
                 <w:b/>
                 <w:bCs/>
                 <w:sz w:val="20"/>
@@ -1210,7 +1063,7 @@
             <w:pPr>
               <w:jc w:val="center"/>
               <w:rPr>
-                <w:rFonts w:ascii="Times New Roman" w:hAnsi="Times New Roman" w:cs="Times New Roman"/>
+                <w:rFonts w:ascii="Times New Roman" w:hAnsi="Times New Roman"/>
                 <w:b/>
                 <w:bCs/>
                 <w:sz w:val="20"/>
@@ -1219,7 +1072,7 @@
             </w:pPr>
             <w:r>
               <w:rPr>
-                <w:rFonts w:ascii="Times New Roman" w:hAnsi="Times New Roman" w:cs="Times New Roman"/>
+                <w:rFonts w:ascii="Times New Roman" w:hAnsi="Times New Roman"/>
                 <w:b/>
                 <w:bCs/>
                 <w:sz w:val="20"/>
@@ -1238,7 +1091,7 @@
             <w:pPr>
               <w:jc w:val="center"/>
               <w:rPr>
-                <w:rFonts w:ascii="Times New Roman" w:hAnsi="Times New Roman" w:cs="Times New Roman"/>
+                <w:rFonts w:ascii="Times New Roman" w:hAnsi="Times New Roman"/>
                 <w:b/>
                 <w:bCs/>
                 <w:sz w:val="20"/>
@@ -1247,7 +1100,7 @@
             </w:pPr>
             <w:r>
               <w:rPr>
-                <w:rFonts w:ascii="Times New Roman" w:hAnsi="Times New Roman" w:cs="Times New Roman"/>
+                <w:rFonts w:ascii="Times New Roman" w:hAnsi="Times New Roman"/>
                 <w:b/>
                 <w:bCs/>
                 <w:sz w:val="20"/>
@@ -1270,48 +1123,18 @@
             <w:pPr>
               <w:jc w:val="center"/>
               <w:rPr>
-                <w:rFonts w:ascii="Times New Roman" w:hAnsi="Times New Roman" w:cs="Times New Roman"/>
+                <w:rFonts w:ascii="Times New Roman" w:hAnsi="Times New Roman"/>
                 <w:b/>
                 <w:bCs/>
                 <w:sz w:val="20"/>
                 <w:szCs w:val="20"/>
               </w:rPr>
             </w:pPr>
-            <w:r>
-              <w:rPr>
-                <w:rFonts w:ascii="Times New Roman" w:hAnsi="Times New Roman" w:cs="Times New Roman"/>
-                <w:b/>
-                <w:bCs/>
-                <w:sz w:val="20"/>
-                <w:szCs w:val="20"/>
-              </w:rPr>
-              <w:t>${</w:t>
-            </w:r>
-            <w:r>
-              <w:rPr>
-                <w:rFonts w:ascii="Times New Roman" w:hAnsi="Times New Roman" w:cs="Times New Roman"/>
-                <w:b/>
-                <w:bCs/>
-                <w:sz w:val="20"/>
-                <w:szCs w:val="20"/>
-              </w:rPr>
-              <w:t>DESCRIPTION</w:t>
-            </w:r>
-            <w:r>
-              <w:rPr>
-                <w:rFonts w:ascii="Times New Roman" w:hAnsi="Times New Roman" w:cs="Times New Roman"/>
-                <w:b/>
-                <w:bCs/>
-                <w:sz w:val="20"/>
-                <w:szCs w:val="20"/>
-              </w:rPr>
-              <w:t>}</w:t>
-            </w:r>
           </w:p>
           <w:p>
             <w:pPr>
               <w:rPr>
-                <w:rFonts w:ascii="Times New Roman" w:hAnsi="Times New Roman" w:cs="Times New Roman"/>
+                <w:rFonts w:ascii="Times New Roman" w:hAnsi="Times New Roman"/>
                 <w:b/>
                 <w:bCs/>
                 <w:sz w:val="20"/>
@@ -1329,49 +1152,19 @@
             <w:pPr>
               <w:jc w:val="center"/>
               <w:rPr>
-                <w:rFonts w:ascii="Times New Roman" w:hAnsi="Times New Roman" w:cs="Times New Roman"/>
+                <w:rFonts w:ascii="Times New Roman" w:hAnsi="Times New Roman"/>
                 <w:b/>
                 <w:bCs/>
                 <w:sz w:val="20"/>
                 <w:szCs w:val="20"/>
               </w:rPr>
             </w:pPr>
-            <w:r>
-              <w:rPr>
-                <w:rFonts w:ascii="Times New Roman" w:hAnsi="Times New Roman" w:cs="Times New Roman"/>
-                <w:b/>
-                <w:bCs/>
-                <w:sz w:val="20"/>
-                <w:szCs w:val="20"/>
-              </w:rPr>
-              <w:t>${</w:t>
-            </w:r>
-            <w:r>
-              <w:rPr>
-                <w:rFonts w:ascii="Times New Roman" w:hAnsi="Times New Roman" w:cs="Times New Roman"/>
-                <w:b/>
-                <w:bCs/>
-                <w:sz w:val="20"/>
-                <w:szCs w:val="20"/>
-              </w:rPr>
-              <w:t>PROBLEMS</w:t>
-            </w:r>
-            <w:r>
-              <w:rPr>
-                <w:rFonts w:ascii="Times New Roman" w:hAnsi="Times New Roman" w:cs="Times New Roman"/>
-                <w:b/>
-                <w:bCs/>
-                <w:sz w:val="20"/>
-                <w:szCs w:val="20"/>
-              </w:rPr>
-              <w:t>}</w:t>
-            </w:r>
           </w:p>
           <w:p>
             <w:pPr>
               <w:jc w:val="center"/>
               <w:rPr>
-                <w:rFonts w:ascii="Times New Roman" w:hAnsi="Times New Roman" w:cs="Times New Roman"/>
+                <w:rFonts w:ascii="Times New Roman" w:hAnsi="Times New Roman"/>
                 <w:sz w:val="20"/>
                 <w:szCs w:val="20"/>
               </w:rPr>
@@ -1387,48 +1180,18 @@
             <w:pPr>
               <w:jc w:val="center"/>
               <w:rPr>
-                <w:rFonts w:ascii="Times New Roman" w:hAnsi="Times New Roman" w:cs="Times New Roman"/>
+                <w:rFonts w:ascii="Times New Roman" w:hAnsi="Times New Roman"/>
                 <w:b/>
                 <w:bCs/>
                 <w:sz w:val="20"/>
                 <w:szCs w:val="20"/>
               </w:rPr>
             </w:pPr>
-            <w:r>
-              <w:rPr>
-                <w:rFonts w:ascii="Times New Roman" w:hAnsi="Times New Roman" w:cs="Times New Roman"/>
-                <w:b/>
-                <w:bCs/>
-                <w:sz w:val="20"/>
-                <w:szCs w:val="20"/>
-              </w:rPr>
-              <w:t>${</w:t>
-            </w:r>
-            <w:r>
-              <w:rPr>
-                <w:rFonts w:ascii="Times New Roman" w:hAnsi="Times New Roman" w:cs="Times New Roman"/>
-                <w:b/>
-                <w:bCs/>
-                <w:sz w:val="20"/>
-                <w:szCs w:val="20"/>
-              </w:rPr>
-              <w:t>ACTIONS</w:t>
-            </w:r>
-            <w:r>
-              <w:rPr>
-                <w:rFonts w:ascii="Times New Roman" w:hAnsi="Times New Roman" w:cs="Times New Roman"/>
-                <w:b/>
-                <w:bCs/>
-                <w:sz w:val="20"/>
-                <w:szCs w:val="20"/>
-              </w:rPr>
-              <w:t>}</w:t>
-            </w:r>
           </w:p>
           <w:p>
             <w:pPr>
               <w:rPr>
-                <w:rFonts w:ascii="Times New Roman" w:hAnsi="Times New Roman" w:cs="Times New Roman"/>
+                <w:rFonts w:ascii="Times New Roman" w:hAnsi="Times New Roman"/>
                 <w:sz w:val="20"/>
                 <w:szCs w:val="20"/>
               </w:rPr>
@@ -1444,14 +1207,11 @@
           <w:tcPr>
             <w:tcW w:w="5271" w:type="dxa"/>
             <w:gridSpan w:val="3"/>
-            <w:tcBorders>
-              <w:bottom w:val="single" w:sz="4" w:space="0" w:color="auto"/>
-            </w:tcBorders>
           </w:tcPr>
           <w:p>
             <w:pPr>
               <w:rPr>
-                <w:rFonts w:ascii="Times New Roman" w:hAnsi="Times New Roman" w:cs="Times New Roman"/>
+                <w:rFonts w:ascii="Times New Roman" w:hAnsi="Times New Roman"/>
                 <w:b/>
                 <w:bCs/>
                 <w:sz w:val="20"/>
@@ -1460,7 +1220,7 @@
             </w:pPr>
             <w:r>
               <w:rPr>
-                <w:rFonts w:ascii="Times New Roman" w:hAnsi="Times New Roman" w:cs="Times New Roman"/>
+                <w:rFonts w:ascii="Times New Roman" w:hAnsi="Times New Roman"/>
                 <w:b/>
                 <w:bCs/>
                 <w:sz w:val="20"/>
@@ -1472,7 +1232,7 @@
           <w:p>
             <w:pPr>
               <w:rPr>
-                <w:rFonts w:ascii="Times New Roman" w:hAnsi="Times New Roman" w:cs="Times New Roman"/>
+                <w:rFonts w:ascii="Times New Roman" w:hAnsi="Times New Roman"/>
                 <w:sz w:val="20"/>
                 <w:szCs w:val="20"/>
               </w:rPr>
@@ -1482,58 +1242,18 @@
             <w:pPr>
               <w:jc w:val="center"/>
               <w:rPr>
-                <w:rFonts w:ascii="Times New Roman" w:hAnsi="Times New Roman" w:cs="Times New Roman"/>
+                <w:rFonts w:ascii="Times New Roman" w:hAnsi="Times New Roman"/>
                 <w:b/>
                 <w:bCs/>
                 <w:sz w:val="20"/>
                 <w:szCs w:val="20"/>
               </w:rPr>
             </w:pPr>
-            <w:r>
-              <w:rPr>
-                <w:rFonts w:ascii="Times New Roman" w:hAnsi="Times New Roman" w:cs="Times New Roman"/>
-                <w:b/>
-                <w:bCs/>
-                <w:sz w:val="20"/>
-                <w:szCs w:val="20"/>
-              </w:rPr>
-              <w:t>${</w:t>
-            </w:r>
-            <w:r>
-              <w:rPr>
-                <w:rFonts w:ascii="Times New Roman" w:hAnsi="Times New Roman" w:cs="Times New Roman"/>
-                <w:b/>
-                <w:bCs/>
-                <w:sz w:val="20"/>
-                <w:szCs w:val="20"/>
-              </w:rPr>
-              <w:t>REQUESTOR</w:t>
-            </w:r>
-            <w:r>
-              <w:rPr>
-                <w:rFonts w:ascii="Times New Roman" w:hAnsi="Times New Roman" w:cs="Times New Roman"/>
-                <w:b/>
-                <w:bCs/>
-                <w:sz w:val="20"/>
-                <w:szCs w:val="20"/>
-              </w:rPr>
-              <w:t>_SIGNATURE</w:t>
-            </w:r>
-            <w:r>
-              <w:rPr>
-                <w:rFonts w:ascii="Times New Roman" w:hAnsi="Times New Roman" w:cs="Times New Roman"/>
-                <w:b/>
-                <w:bCs/>
-                <w:sz w:val="20"/>
-                <w:szCs w:val="20"/>
-              </w:rPr>
-              <w:t>}</w:t>
-            </w:r>
           </w:p>
           <w:p>
             <w:pPr>
               <w:rPr>
-                <w:rFonts w:ascii="Times New Roman" w:hAnsi="Times New Roman" w:cs="Times New Roman"/>
+                <w:rFonts w:ascii="Times New Roman" w:hAnsi="Times New Roman"/>
                 <w:b/>
                 <w:bCs/>
                 <w:sz w:val="20"/>
@@ -1542,33 +1262,32 @@
             </w:pPr>
             <w:r>
               <w:rPr>
-                <w:rFonts w:ascii="Times New Roman" w:hAnsi="Times New Roman" w:cs="Times New Roman"/>
-                <w:b/>
-                <w:bCs/>
                 <w:noProof/>
-                <w:sz w:val="20"/>
-                <w:szCs w:val="20"/>
               </w:rPr>
               <mc:AlternateContent>
                 <mc:Choice Requires="wps">
                   <w:drawing>
-                    <wp:anchor distT="0" distB="0" distL="114300" distR="114300" simplePos="0" relativeHeight="251662336" behindDoc="0" locked="0" layoutInCell="1" allowOverlap="1" wp14:anchorId="1B210AD1" wp14:editId="5DA8C5D2">
+                    <wp:anchor distT="4294967295" distB="4294967295" distL="114300" distR="114300" simplePos="0" relativeHeight="251662336" behindDoc="0" locked="0" layoutInCell="1" allowOverlap="1" wp14:anchorId="3FC64FFF" wp14:editId="14C03D45">
                       <wp:simplePos x="0" y="0"/>
                       <wp:positionH relativeFrom="column">
                         <wp:posOffset>97155</wp:posOffset>
                       </wp:positionH>
                       <wp:positionV relativeFrom="paragraph">
-                        <wp:posOffset>118745</wp:posOffset>
+                        <wp:posOffset>118744</wp:posOffset>
                       </wp:positionV>
                       <wp:extent cx="2921000" cy="0"/>
                       <wp:effectExtent l="0" t="0" r="0" b="0"/>
                       <wp:wrapNone/>
-                      <wp:docPr id="1823734974" name="Straight Connector 4"/>
-                      <wp:cNvGraphicFramePr/>
+                      <wp:docPr id="670642846" name="Straight Connector 5"/>
+                      <wp:cNvGraphicFramePr>
+                        <a:graphicFrameLocks xmlns:a="http://schemas.openxmlformats.org/drawingml/2006/main"/>
+                      </wp:cNvGraphicFramePr>
                       <a:graphic xmlns:a="http://schemas.openxmlformats.org/drawingml/2006/main">
                         <a:graphicData uri="http://schemas.microsoft.com/office/word/2010/wordprocessingShape">
                           <wps:wsp>
-                            <wps:cNvCnPr/>
+                            <wps:cNvCnPr>
+                              <a:cxnSpLocks/>
+                            </wps:cNvCnPr>
                             <wps:spPr>
                               <a:xfrm>
                                 <a:off x="0" y="0"/>
@@ -1601,13 +1320,20 @@
                           </wps:wsp>
                         </a:graphicData>
                       </a:graphic>
+                      <wp14:sizeRelH relativeFrom="page">
+                        <wp14:pctWidth>0</wp14:pctWidth>
+                      </wp14:sizeRelH>
+                      <wp14:sizeRelV relativeFrom="page">
+                        <wp14:pctHeight>0</wp14:pctHeight>
+                      </wp14:sizeRelV>
                     </wp:anchor>
                   </w:drawing>
                 </mc:Choice>
                 <mc:Fallback>
                   <w:pict>
-                    <v:line w14:anchorId="61D4A503" id="Straight Connector 4" o:spid="_x0000_s1026" style="position:absolute;z-index:251662336;visibility:visible;mso-wrap-style:square;mso-wrap-distance-left:9pt;mso-wrap-distance-top:0;mso-wrap-distance-right:9pt;mso-wrap-distance-bottom:0;mso-position-horizontal:absolute;mso-position-horizontal-relative:text;mso-position-vertical:absolute;mso-position-vertical-relative:text" from="7.65pt,9.35pt" to="237.65pt,9.35pt" o:gfxdata="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" strokecolor="black [3213]" strokeweight=".5pt">
+                    <v:line w14:anchorId="56C57F6F" id="Straight Connector 5" o:spid="_x0000_s1026" style="position:absolute;z-index:251662336;visibility:visible;mso-wrap-style:square;mso-width-percent:0;mso-height-percent:0;mso-wrap-distance-left:9pt;mso-wrap-distance-top:-3e-5mm;mso-wrap-distance-right:9pt;mso-wrap-distance-bottom:-3e-5mm;mso-position-horizontal:absolute;mso-position-horizontal-relative:text;mso-position-vertical:absolute;mso-position-vertical-relative:text;mso-width-percent:0;mso-height-percent:0;mso-width-relative:page;mso-height-relative:page" from="7.65pt,9.35pt" to="237.65pt,9.35pt" o:gfxdata="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" strokecolor="black [3213]" strokeweight=".5pt">
                       <v:stroke joinstyle="miter"/>
+                      <o:lock v:ext="edit" shapetype="f"/>
                     </v:line>
                   </w:pict>
                 </mc:Fallback>
@@ -1618,14 +1344,14 @@
             <w:pPr>
               <w:jc w:val="center"/>
               <w:rPr>
-                <w:rFonts w:ascii="Times New Roman" w:hAnsi="Times New Roman" w:cs="Times New Roman"/>
+                <w:rFonts w:ascii="Times New Roman" w:hAnsi="Times New Roman"/>
                 <w:sz w:val="20"/>
                 <w:szCs w:val="20"/>
               </w:rPr>
             </w:pPr>
             <w:r>
               <w:rPr>
-                <w:rFonts w:ascii="Times New Roman" w:hAnsi="Times New Roman" w:cs="Times New Roman"/>
+                <w:rFonts w:ascii="Times New Roman" w:hAnsi="Times New Roman"/>
                 <w:i/>
                 <w:iCs/>
                 <w:sz w:val="20"/>
@@ -1639,14 +1365,11 @@
           <w:tcPr>
             <w:tcW w:w="5786" w:type="dxa"/>
             <w:gridSpan w:val="3"/>
-            <w:tcBorders>
-              <w:bottom w:val="single" w:sz="4" w:space="0" w:color="auto"/>
-            </w:tcBorders>
           </w:tcPr>
           <w:p>
             <w:pPr>
               <w:rPr>
-                <w:rFonts w:ascii="Times New Roman" w:hAnsi="Times New Roman" w:cs="Times New Roman"/>
+                <w:rFonts w:ascii="Times New Roman" w:hAnsi="Times New Roman"/>
                 <w:b/>
                 <w:bCs/>
                 <w:sz w:val="20"/>
@@ -1655,7 +1378,7 @@
             </w:pPr>
             <w:r>
               <w:rPr>
-                <w:rFonts w:ascii="Times New Roman" w:hAnsi="Times New Roman" w:cs="Times New Roman"/>
+                <w:rFonts w:ascii="Times New Roman" w:hAnsi="Times New Roman"/>
                 <w:b/>
                 <w:bCs/>
                 <w:sz w:val="20"/>
@@ -1668,48 +1391,18 @@
             <w:pPr>
               <w:jc w:val="center"/>
               <w:rPr>
-                <w:rFonts w:ascii="Times New Roman" w:hAnsi="Times New Roman" w:cs="Times New Roman"/>
+                <w:rFonts w:ascii="Times New Roman" w:hAnsi="Times New Roman"/>
                 <w:b/>
                 <w:bCs/>
                 <w:sz w:val="20"/>
                 <w:szCs w:val="20"/>
               </w:rPr>
             </w:pPr>
-            <w:r>
-              <w:rPr>
-                <w:rFonts w:ascii="Times New Roman" w:hAnsi="Times New Roman" w:cs="Times New Roman"/>
-                <w:b/>
-                <w:bCs/>
-                <w:sz w:val="20"/>
-                <w:szCs w:val="20"/>
-              </w:rPr>
-              <w:t>${</w:t>
-            </w:r>
-            <w:r>
-              <w:rPr>
-                <w:rFonts w:ascii="Times New Roman" w:hAnsi="Times New Roman" w:cs="Times New Roman"/>
-                <w:b/>
-                <w:bCs/>
-                <w:sz w:val="20"/>
-                <w:szCs w:val="20"/>
-              </w:rPr>
-              <w:t>COMMENTS</w:t>
-            </w:r>
-            <w:r>
-              <w:rPr>
-                <w:rFonts w:ascii="Times New Roman" w:hAnsi="Times New Roman" w:cs="Times New Roman"/>
-                <w:b/>
-                <w:bCs/>
-                <w:sz w:val="20"/>
-                <w:szCs w:val="20"/>
-              </w:rPr>
-              <w:t>}</w:t>
-            </w:r>
           </w:p>
           <w:p>
             <w:pPr>
               <w:rPr>
-                <w:rFonts w:ascii="Times New Roman" w:hAnsi="Times New Roman" w:cs="Times New Roman"/>
+                <w:rFonts w:ascii="Times New Roman" w:hAnsi="Times New Roman"/>
                 <w:b/>
                 <w:bCs/>
                 <w:sz w:val="20"/>
@@ -1723,7 +1416,7 @@
     <w:p>
       <w:pPr>
         <w:rPr>
-          <w:rFonts w:ascii="Times New Roman" w:hAnsi="Times New Roman" w:cs="Times New Roman"/>
+          <w:rFonts w:ascii="Times New Roman" w:hAnsi="Times New Roman"/>
         </w:rPr>
       </w:pPr>
     </w:p>
@@ -1802,7 +1495,7 @@
           <w:pPr>
             <w:pStyle w:val="Footer"/>
             <w:rPr>
-              <w:rFonts w:ascii="Times New Roman" w:hAnsi="Times New Roman" w:cs="Times New Roman"/>
+              <w:rFonts w:ascii="Times New Roman" w:hAnsi="Times New Roman"/>
               <w:i/>
               <w:iCs/>
               <w:lang w:val="en-US"/>
@@ -1810,7 +1503,7 @@
           </w:pPr>
           <w:r>
             <w:rPr>
-              <w:rFonts w:ascii="Times New Roman" w:hAnsi="Times New Roman" w:cs="Times New Roman"/>
+              <w:rFonts w:ascii="Times New Roman" w:hAnsi="Times New Roman"/>
               <w:i/>
               <w:iCs/>
               <w:lang w:val="en-US"/>
@@ -1827,7 +1520,7 @@
           <w:pPr>
             <w:pStyle w:val="Footer"/>
             <w:rPr>
-              <w:rFonts w:ascii="Times New Roman" w:hAnsi="Times New Roman" w:cs="Times New Roman"/>
+              <w:rFonts w:ascii="Times New Roman" w:hAnsi="Times New Roman"/>
               <w:i/>
               <w:iCs/>
               <w:lang w:val="en-US"/>
@@ -1835,7 +1528,7 @@
           </w:pPr>
           <w:r>
             <w:rPr>
-              <w:rFonts w:ascii="Times New Roman" w:hAnsi="Times New Roman" w:cs="Times New Roman"/>
+              <w:rFonts w:ascii="Times New Roman" w:hAnsi="Times New Roman"/>
               <w:i/>
               <w:iCs/>
               <w:lang w:val="en-US"/>
@@ -1852,7 +1545,7 @@
           <w:pPr>
             <w:pStyle w:val="Footer"/>
             <w:rPr>
-              <w:rFonts w:ascii="Times New Roman" w:hAnsi="Times New Roman" w:cs="Times New Roman"/>
+              <w:rFonts w:ascii="Times New Roman" w:hAnsi="Times New Roman"/>
               <w:i/>
               <w:iCs/>
               <w:lang w:val="en-US"/>
@@ -1860,7 +1553,7 @@
           </w:pPr>
           <w:r>
             <w:rPr>
-              <w:rFonts w:ascii="Times New Roman" w:hAnsi="Times New Roman" w:cs="Times New Roman"/>
+              <w:rFonts w:ascii="Times New Roman" w:hAnsi="Times New Roman"/>
               <w:i/>
               <w:iCs/>
               <w:lang w:val="en-US"/>
@@ -1877,7 +1570,7 @@
           <w:pPr>
             <w:pStyle w:val="Footer"/>
             <w:rPr>
-              <w:rFonts w:ascii="Times New Roman" w:hAnsi="Times New Roman" w:cs="Times New Roman"/>
+              <w:rFonts w:ascii="Times New Roman" w:hAnsi="Times New Roman"/>
               <w:i/>
               <w:iCs/>
               <w:lang w:val="en-US"/>
@@ -1885,7 +1578,7 @@
           </w:pPr>
           <w:r>
             <w:rPr>
-              <w:rFonts w:ascii="Times New Roman" w:hAnsi="Times New Roman" w:cs="Times New Roman"/>
+              <w:rFonts w:ascii="Times New Roman" w:hAnsi="Times New Roman"/>
               <w:i/>
               <w:iCs/>
               <w:lang w:val="en-US"/>
@@ -1905,20 +1598,20 @@
             <w:pStyle w:val="Footer"/>
             <w:jc w:val="right"/>
             <w:rPr>
-              <w:rFonts w:ascii="Times New Roman" w:hAnsi="Times New Roman" w:cs="Times New Roman"/>
+              <w:rFonts w:ascii="Times New Roman" w:hAnsi="Times New Roman"/>
               <w:lang w:val="en-US"/>
             </w:rPr>
           </w:pPr>
           <w:r>
             <w:rPr>
-              <w:rFonts w:ascii="Times New Roman" w:hAnsi="Times New Roman" w:cs="Times New Roman"/>
+              <w:rFonts w:ascii="Times New Roman" w:hAnsi="Times New Roman"/>
               <w:lang w:val="en-US"/>
             </w:rPr>
             <w:t>TAU-PDO-QF-01</w:t>
           </w:r>
           <w:r>
             <w:rPr>
-              <w:rFonts w:ascii="Times New Roman" w:hAnsi="Times New Roman" w:cs="Times New Roman"/>
+              <w:rFonts w:ascii="Times New Roman" w:hAnsi="Times New Roman"/>
               <w:lang w:val="en-US"/>
             </w:rPr>
             <w:t xml:space="preserve">  </w:t>
@@ -1934,20 +1627,20 @@
             <w:pStyle w:val="Footer"/>
             <w:jc w:val="right"/>
             <w:rPr>
-              <w:rFonts w:ascii="Times New Roman" w:hAnsi="Times New Roman" w:cs="Times New Roman"/>
+              <w:rFonts w:ascii="Times New Roman" w:hAnsi="Times New Roman"/>
               <w:lang w:val="en-US"/>
             </w:rPr>
           </w:pPr>
           <w:r>
             <w:rPr>
-              <w:rFonts w:ascii="Times New Roman" w:hAnsi="Times New Roman" w:cs="Times New Roman"/>
+              <w:rFonts w:ascii="Times New Roman" w:hAnsi="Times New Roman"/>
               <w:lang w:val="en-US"/>
             </w:rPr>
             <w:t>00</w:t>
           </w:r>
           <w:r>
             <w:rPr>
-              <w:rFonts w:ascii="Times New Roman" w:hAnsi="Times New Roman" w:cs="Times New Roman"/>
+              <w:rFonts w:ascii="Times New Roman" w:hAnsi="Times New Roman"/>
               <w:lang w:val="en-US"/>
             </w:rPr>
             <w:t xml:space="preserve">  </w:t>
@@ -1963,13 +1656,13 @@
             <w:pStyle w:val="Footer"/>
             <w:jc w:val="right"/>
             <w:rPr>
-              <w:rFonts w:ascii="Times New Roman" w:hAnsi="Times New Roman" w:cs="Times New Roman"/>
+              <w:rFonts w:ascii="Times New Roman" w:hAnsi="Times New Roman"/>
               <w:lang w:val="en-US"/>
             </w:rPr>
           </w:pPr>
           <w:r>
             <w:rPr>
-              <w:rFonts w:ascii="Times New Roman" w:hAnsi="Times New Roman" w:cs="Times New Roman"/>
+              <w:rFonts w:ascii="Times New Roman" w:hAnsi="Times New Roman"/>
               <w:lang w:val="en-US"/>
             </w:rPr>
             <w:t>May 15, 2021</w:t>
@@ -1985,13 +1678,13 @@
             <w:pStyle w:val="Footer"/>
             <w:jc w:val="right"/>
             <w:rPr>
-              <w:rFonts w:ascii="Times New Roman" w:hAnsi="Times New Roman" w:cs="Times New Roman"/>
+              <w:rFonts w:ascii="Times New Roman" w:hAnsi="Times New Roman"/>
               <w:lang w:val="en-US"/>
             </w:rPr>
           </w:pPr>
           <w:r>
             <w:rPr>
-              <w:rFonts w:ascii="Times New Roman" w:hAnsi="Times New Roman" w:cs="Times New Roman"/>
+              <w:rFonts w:ascii="Times New Roman" w:hAnsi="Times New Roman"/>
               <w:b/>
               <w:bCs/>
               <w:lang w:val="en-US"/>
@@ -2000,14 +1693,14 @@
           </w:r>
           <w:r>
             <w:rPr>
-              <w:rFonts w:ascii="Times New Roman" w:hAnsi="Times New Roman" w:cs="Times New Roman"/>
+              <w:rFonts w:ascii="Times New Roman" w:hAnsi="Times New Roman"/>
               <w:lang w:val="en-US"/>
             </w:rPr>
             <w:t xml:space="preserve"> of </w:t>
           </w:r>
           <w:r>
             <w:rPr>
-              <w:rFonts w:ascii="Times New Roman" w:hAnsi="Times New Roman" w:cs="Times New Roman"/>
+              <w:rFonts w:ascii="Times New Roman" w:hAnsi="Times New Roman"/>
               <w:b/>
               <w:bCs/>
               <w:lang w:val="en-US"/>
@@ -2016,21 +1709,21 @@
           </w:r>
           <w:r>
             <w:rPr>
-              <w:rFonts w:ascii="Times New Roman" w:hAnsi="Times New Roman" w:cs="Times New Roman"/>
+              <w:rFonts w:ascii="Times New Roman" w:hAnsi="Times New Roman"/>
               <w:lang w:val="en-US"/>
             </w:rPr>
             <w:t xml:space="preserve"> </w:t>
           </w:r>
           <w:r>
             <w:rPr>
-              <w:rFonts w:ascii="Times New Roman" w:hAnsi="Times New Roman" w:cs="Times New Roman"/>
+              <w:rFonts w:ascii="Times New Roman" w:hAnsi="Times New Roman"/>
               <w:lang w:val="en-US"/>
             </w:rPr>
             <w:t xml:space="preserve"> </w:t>
           </w:r>
           <w:r>
             <w:rPr>
-              <w:rFonts w:ascii="Times New Roman" w:hAnsi="Times New Roman" w:cs="Times New Roman"/>
+              <w:rFonts w:ascii="Times New Roman" w:hAnsi="Times New Roman"/>
               <w:lang w:val="en-US"/>
             </w:rPr>
             <w:t xml:space="preserve">     </w:t>
@@ -2084,12 +1777,11 @@
     <w:r>
       <w:rPr>
         <w:noProof/>
-        <w:lang w:eastAsia="en-PH"/>
       </w:rPr>
       <mc:AlternateContent>
         <mc:Choice Requires="wps">
           <w:drawing>
-            <wp:anchor distT="0" distB="0" distL="114300" distR="114300" simplePos="0" relativeHeight="251661312" behindDoc="0" locked="0" layoutInCell="1" allowOverlap="1" wp14:anchorId="3E0EBC00" wp14:editId="564F259D">
+            <wp:anchor distT="0" distB="0" distL="114300" distR="114300" simplePos="0" relativeHeight="251658752" behindDoc="0" locked="0" layoutInCell="1" allowOverlap="1" wp14:anchorId="637CE75B" wp14:editId="2F9D3C2D">
               <wp:simplePos x="0" y="0"/>
               <wp:positionH relativeFrom="column">
                 <wp:posOffset>571500</wp:posOffset>
@@ -2100,7 +1792,7 @@
               <wp:extent cx="4842510" cy="971550"/>
               <wp:effectExtent l="0" t="0" r="0" b="0"/>
               <wp:wrapNone/>
-              <wp:docPr id="4" name="Text Box 10"/>
+              <wp:docPr id="1228995018" name="Text Box 3"/>
               <wp:cNvGraphicFramePr>
                 <a:graphicFrameLocks xmlns:a="http://schemas.openxmlformats.org/drawingml/2006/main"/>
               </wp:cNvGraphicFramePr>
@@ -2132,15 +1824,10 @@
                             <w:spacing w:line="204" w:lineRule="auto"/>
                             <w:ind w:right="-2138"/>
                             <w:rPr>
-                              <w:rFonts w:ascii="Times New Roman" w:hAnsi="Times New Roman" w:cs="Times New Roman"/>
+                              <w:rFonts w:ascii="Times New Roman" w:hAnsi="Times New Roman"/>
                               <w:b/>
                               <w:color w:val="FFFFFF" w:themeColor="background1"/>
                               <w:szCs w:val="34"/>
-                              <w14:shadow w14:blurRad="50800" w14:dist="38100" w14:dir="2700000" w14:sx="100000" w14:sy="100000" w14:kx="0" w14:ky="0" w14:algn="tl">
-                                <w14:srgbClr w14:val="000000">
-                                  <w14:alpha w14:val="60000"/>
-                                </w14:srgbClr>
-                              </w14:shadow>
                             </w:rPr>
                           </w:pPr>
                         </w:p>
@@ -2150,28 +1837,18 @@
                             <w:spacing w:line="204" w:lineRule="auto"/>
                             <w:ind w:right="-2138"/>
                             <w:rPr>
-                              <w:rFonts w:ascii="Times New Roman" w:hAnsi="Times New Roman" w:cs="Times New Roman"/>
+                              <w:rFonts w:ascii="Times New Roman" w:hAnsi="Times New Roman"/>
                               <w:b/>
                               <w:color w:val="FFFFFF" w:themeColor="background1"/>
                               <w:szCs w:val="34"/>
-                              <w14:shadow w14:blurRad="50800" w14:dist="38100" w14:dir="2700000" w14:sx="100000" w14:sy="100000" w14:kx="0" w14:ky="0" w14:algn="tl">
-                                <w14:srgbClr w14:val="000000">
-                                  <w14:alpha w14:val="60000"/>
-                                </w14:srgbClr>
-                              </w14:shadow>
                             </w:rPr>
                           </w:pPr>
                           <w:r>
                             <w:rPr>
-                              <w:rFonts w:ascii="Times New Roman" w:hAnsi="Times New Roman" w:cs="Times New Roman"/>
+                              <w:rFonts w:ascii="Times New Roman" w:hAnsi="Times New Roman"/>
                               <w:b/>
                               <w:color w:val="FFFFFF" w:themeColor="background1"/>
                               <w:szCs w:val="34"/>
-                              <w14:shadow w14:blurRad="50800" w14:dist="38100" w14:dir="2700000" w14:sx="100000" w14:sy="100000" w14:kx="0" w14:ky="0" w14:algn="tl">
-                                <w14:srgbClr w14:val="000000">
-                                  <w14:alpha w14:val="60000"/>
-                                </w14:srgbClr>
-                              </w14:shadow>
                             </w:rPr>
                             <w:t>Republic of the Philippines</w:t>
                           </w:r>
@@ -2182,7 +1859,7 @@
                             <w:spacing w:line="204" w:lineRule="auto"/>
                             <w:ind w:right="-2138"/>
                             <w:rPr>
-                              <w:rFonts w:ascii="Times New Roman" w:hAnsi="Times New Roman" w:cs="Times New Roman"/>
+                              <w:rFonts w:ascii="Times New Roman" w:hAnsi="Times New Roman"/>
                               <w:b/>
                               <w:color w:val="FFFFFF" w:themeColor="background1"/>
                               <w:sz w:val="36"/>
@@ -2191,22 +1868,17 @@
                           </w:pPr>
                           <w:r>
                             <w:rPr>
-                              <w:rFonts w:ascii="Times New Roman" w:hAnsi="Times New Roman" w:cs="Times New Roman"/>
+                              <w:rFonts w:ascii="Times New Roman" w:hAnsi="Times New Roman"/>
                               <w:b/>
                               <w:color w:val="FFFFFF" w:themeColor="background1"/>
                               <w:sz w:val="44"/>
                               <w:szCs w:val="34"/>
-                              <w14:shadow w14:blurRad="50800" w14:dist="38100" w14:dir="2700000" w14:sx="100000" w14:sy="100000" w14:kx="0" w14:ky="0" w14:algn="tl">
-                                <w14:srgbClr w14:val="000000">
-                                  <w14:alpha w14:val="60000"/>
-                                </w14:srgbClr>
-                              </w14:shadow>
                             </w:rPr>
                             <w:t>T</w:t>
                           </w:r>
                           <w:r>
                             <w:rPr>
-                              <w:rFonts w:ascii="Times New Roman" w:hAnsi="Times New Roman" w:cs="Times New Roman"/>
+                              <w:rFonts w:ascii="Times New Roman" w:hAnsi="Times New Roman"/>
                               <w:b/>
                               <w:color w:val="FFFFFF" w:themeColor="background1"/>
                               <w:sz w:val="36"/>
@@ -2216,22 +1888,17 @@
                           </w:r>
                           <w:r>
                             <w:rPr>
-                              <w:rFonts w:ascii="Times New Roman" w:hAnsi="Times New Roman" w:cs="Times New Roman"/>
+                              <w:rFonts w:ascii="Times New Roman" w:hAnsi="Times New Roman"/>
                               <w:b/>
                               <w:color w:val="FFFFFF" w:themeColor="background1"/>
                               <w:sz w:val="44"/>
                               <w:szCs w:val="34"/>
-                              <w14:shadow w14:blurRad="50800" w14:dist="38100" w14:dir="2700000" w14:sx="100000" w14:sy="100000" w14:kx="0" w14:ky="0" w14:algn="tl">
-                                <w14:srgbClr w14:val="000000">
-                                  <w14:alpha w14:val="60000"/>
-                                </w14:srgbClr>
-                              </w14:shadow>
                             </w:rPr>
                             <w:t xml:space="preserve"> A</w:t>
                           </w:r>
                           <w:r>
                             <w:rPr>
-                              <w:rFonts w:ascii="Times New Roman" w:hAnsi="Times New Roman" w:cs="Times New Roman"/>
+                              <w:rFonts w:ascii="Times New Roman" w:hAnsi="Times New Roman"/>
                               <w:b/>
                               <w:color w:val="FFFFFF" w:themeColor="background1"/>
                               <w:sz w:val="36"/>
@@ -2241,22 +1908,17 @@
                           </w:r>
                           <w:r>
                             <w:rPr>
-                              <w:rFonts w:ascii="Times New Roman" w:hAnsi="Times New Roman" w:cs="Times New Roman"/>
+                              <w:rFonts w:ascii="Times New Roman" w:hAnsi="Times New Roman"/>
                               <w:b/>
                               <w:color w:val="FFFFFF" w:themeColor="background1"/>
                               <w:sz w:val="44"/>
                               <w:szCs w:val="34"/>
-                              <w14:shadow w14:blurRad="50800" w14:dist="38100" w14:dir="2700000" w14:sx="100000" w14:sy="100000" w14:kx="0" w14:ky="0" w14:algn="tl">
-                                <w14:srgbClr w14:val="000000">
-                                  <w14:alpha w14:val="60000"/>
-                                </w14:srgbClr>
-                              </w14:shadow>
                             </w:rPr>
                             <w:t xml:space="preserve"> U</w:t>
                           </w:r>
                           <w:r>
                             <w:rPr>
-                              <w:rFonts w:ascii="Times New Roman" w:hAnsi="Times New Roman" w:cs="Times New Roman"/>
+                              <w:rFonts w:ascii="Times New Roman" w:hAnsi="Times New Roman"/>
                               <w:b/>
                               <w:color w:val="FFFFFF" w:themeColor="background1"/>
                               <w:sz w:val="36"/>
@@ -2271,21 +1933,16 @@
                             <w:spacing w:line="204" w:lineRule="auto"/>
                             <w:ind w:right="-2138"/>
                             <w:rPr>
-                              <w:rFonts w:ascii="Times New Roman" w:hAnsi="Times New Roman" w:cs="Times New Roman"/>
+                              <w:rFonts w:ascii="Times New Roman" w:hAnsi="Times New Roman"/>
                               <w:color w:val="FFFFFF" w:themeColor="background1"/>
                               <w:sz w:val="20"/>
                               <w:szCs w:val="34"/>
-                              <w14:shadow w14:blurRad="50800" w14:dist="38100" w14:dir="2700000" w14:sx="100000" w14:sy="100000" w14:kx="0" w14:ky="0" w14:algn="tl">
-                                <w14:srgbClr w14:val="000000">
-                                  <w14:alpha w14:val="60000"/>
-                                </w14:srgbClr>
-                              </w14:shadow>
                             </w:rPr>
                           </w:pPr>
                           <w:proofErr w:type="spellStart"/>
                           <w:r>
                             <w:rPr>
-                              <w:rFonts w:ascii="Times New Roman" w:hAnsi="Times New Roman" w:cs="Times New Roman"/>
+                              <w:rFonts w:ascii="Times New Roman" w:hAnsi="Times New Roman"/>
                               <w:color w:val="FFFFFF" w:themeColor="background1"/>
                               <w:sz w:val="20"/>
                               <w:szCs w:val="34"/>
@@ -2295,7 +1952,7 @@
                           <w:proofErr w:type="spellEnd"/>
                           <w:r>
                             <w:rPr>
-                              <w:rFonts w:ascii="Times New Roman" w:hAnsi="Times New Roman" w:cs="Times New Roman"/>
+                              <w:rFonts w:ascii="Times New Roman" w:hAnsi="Times New Roman"/>
                               <w:color w:val="FFFFFF" w:themeColor="background1"/>
                               <w:sz w:val="20"/>
                               <w:szCs w:val="34"/>
@@ -2309,7 +1966,7 @@
                             <w:spacing w:line="204" w:lineRule="auto"/>
                             <w:ind w:right="-2138"/>
                             <w:rPr>
-                              <w:rFonts w:ascii="Times New Roman" w:hAnsi="Times New Roman" w:cs="Times New Roman"/>
+                              <w:rFonts w:ascii="Times New Roman" w:hAnsi="Times New Roman"/>
                               <w:b/>
                               <w:color w:val="FFFFFF" w:themeColor="background1"/>
                               <w:sz w:val="36"/>
@@ -2323,7 +1980,7 @@
                             <w:spacing w:line="204" w:lineRule="auto"/>
                             <w:ind w:right="-2138"/>
                             <w:rPr>
-                              <w:rFonts w:ascii="Times New Roman" w:hAnsi="Times New Roman" w:cs="Times New Roman"/>
+                              <w:rFonts w:ascii="Times New Roman" w:hAnsi="Times New Roman"/>
                               <w:b/>
                               <w:color w:val="FFFFFF" w:themeColor="background1"/>
                               <w:sz w:val="36"/>
@@ -2337,7 +1994,7 @@
                             <w:spacing w:line="204" w:lineRule="auto"/>
                             <w:ind w:right="-2138"/>
                             <w:rPr>
-                              <w:rFonts w:ascii="Times New Roman" w:hAnsi="Times New Roman" w:cs="Times New Roman"/>
+                              <w:rFonts w:ascii="Times New Roman" w:hAnsi="Times New Roman"/>
                               <w:b/>
                               <w:color w:val="FFFFFF" w:themeColor="background1"/>
                               <w:sz w:val="36"/>
@@ -2353,16 +2010,22 @@
                   </wps:wsp>
                 </a:graphicData>
               </a:graphic>
+              <wp14:sizeRelH relativeFrom="page">
+                <wp14:pctWidth>0</wp14:pctWidth>
+              </wp14:sizeRelH>
+              <wp14:sizeRelV relativeFrom="page">
+                <wp14:pctHeight>0</wp14:pctHeight>
+              </wp14:sizeRelV>
             </wp:anchor>
           </w:drawing>
         </mc:Choice>
         <mc:Fallback>
           <w:pict>
-            <v:shapetype w14:anchorId="3E0EBC00" id="_x0000_t202" coordsize="21600,21600" o:spt="202" path="m,l,21600r21600,l21600,xe">
+            <v:shapetype w14:anchorId="637CE75B" id="_x0000_t202" coordsize="21600,21600" o:spt="202" path="m,l,21600r21600,l21600,xe">
               <v:stroke joinstyle="miter"/>
               <v:path gradientshapeok="t" o:connecttype="rect"/>
             </v:shapetype>
-            <v:shape id="Text Box 10" o:spid="_x0000_s1027" type="#_x0000_t202" style="position:absolute;margin-left:45pt;margin-top:-5.3pt;width:381.3pt;height:76.5pt;z-index:251661312;visibility:visible;mso-wrap-style:square;mso-wrap-distance-left:9pt;mso-wrap-distance-top:0;mso-wrap-distance-right:9pt;mso-wrap-distance-bottom:0;mso-position-horizontal:absolute;mso-position-horizontal-relative:text;mso-position-vertical:absolute;mso-position-vertical-relative:text;v-text-anchor:top" o:gfxdata="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" filled="f" stroked="f">
+            <v:shape id="Text Box 3" o:spid="_x0000_s1027" type="#_x0000_t202" style="position:absolute;margin-left:45pt;margin-top:-5.3pt;width:381.3pt;height:76.5pt;z-index:251658752;visibility:visible;mso-wrap-style:square;mso-width-percent:0;mso-height-percent:0;mso-wrap-distance-left:9pt;mso-wrap-distance-top:0;mso-wrap-distance-right:9pt;mso-wrap-distance-bottom:0;mso-position-horizontal:absolute;mso-position-horizontal-relative:text;mso-position-vertical:absolute;mso-position-vertical-relative:text;mso-width-percent:0;mso-height-percent:0;mso-width-relative:page;mso-height-relative:page;v-text-anchor:top" o:gfxdata="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" filled="f" stroked="f">
               <v:textbox>
                 <w:txbxContent>
                   <w:p>
@@ -2371,15 +2034,10 @@
                       <w:spacing w:line="204" w:lineRule="auto"/>
                       <w:ind w:right="-2138"/>
                       <w:rPr>
-                        <w:rFonts w:ascii="Times New Roman" w:hAnsi="Times New Roman" w:cs="Times New Roman"/>
+                        <w:rFonts w:ascii="Times New Roman" w:hAnsi="Times New Roman"/>
                         <w:b/>
                         <w:color w:val="FFFFFF" w:themeColor="background1"/>
                         <w:szCs w:val="34"/>
-                        <w14:shadow w14:blurRad="50800" w14:dist="38100" w14:dir="2700000" w14:sx="100000" w14:sy="100000" w14:kx="0" w14:ky="0" w14:algn="tl">
-                          <w14:srgbClr w14:val="000000">
-                            <w14:alpha w14:val="60000"/>
-                          </w14:srgbClr>
-                        </w14:shadow>
                       </w:rPr>
                     </w:pPr>
                   </w:p>
@@ -2389,28 +2047,18 @@
                       <w:spacing w:line="204" w:lineRule="auto"/>
                       <w:ind w:right="-2138"/>
                       <w:rPr>
-                        <w:rFonts w:ascii="Times New Roman" w:hAnsi="Times New Roman" w:cs="Times New Roman"/>
+                        <w:rFonts w:ascii="Times New Roman" w:hAnsi="Times New Roman"/>
                         <w:b/>
                         <w:color w:val="FFFFFF" w:themeColor="background1"/>
                         <w:szCs w:val="34"/>
-                        <w14:shadow w14:blurRad="50800" w14:dist="38100" w14:dir="2700000" w14:sx="100000" w14:sy="100000" w14:kx="0" w14:ky="0" w14:algn="tl">
-                          <w14:srgbClr w14:val="000000">
-                            <w14:alpha w14:val="60000"/>
-                          </w14:srgbClr>
-                        </w14:shadow>
                       </w:rPr>
                     </w:pPr>
                     <w:r>
                       <w:rPr>
-                        <w:rFonts w:ascii="Times New Roman" w:hAnsi="Times New Roman" w:cs="Times New Roman"/>
+                        <w:rFonts w:ascii="Times New Roman" w:hAnsi="Times New Roman"/>
                         <w:b/>
                         <w:color w:val="FFFFFF" w:themeColor="background1"/>
                         <w:szCs w:val="34"/>
-                        <w14:shadow w14:blurRad="50800" w14:dist="38100" w14:dir="2700000" w14:sx="100000" w14:sy="100000" w14:kx="0" w14:ky="0" w14:algn="tl">
-                          <w14:srgbClr w14:val="000000">
-                            <w14:alpha w14:val="60000"/>
-                          </w14:srgbClr>
-                        </w14:shadow>
                       </w:rPr>
                       <w:t>Republic of the Philippines</w:t>
                     </w:r>
@@ -2421,7 +2069,7 @@
                       <w:spacing w:line="204" w:lineRule="auto"/>
                       <w:ind w:right="-2138"/>
                       <w:rPr>
-                        <w:rFonts w:ascii="Times New Roman" w:hAnsi="Times New Roman" w:cs="Times New Roman"/>
+                        <w:rFonts w:ascii="Times New Roman" w:hAnsi="Times New Roman"/>
                         <w:b/>
                         <w:color w:val="FFFFFF" w:themeColor="background1"/>
                         <w:sz w:val="36"/>
@@ -2430,22 +2078,17 @@
                     </w:pPr>
                     <w:r>
                       <w:rPr>
-                        <w:rFonts w:ascii="Times New Roman" w:hAnsi="Times New Roman" w:cs="Times New Roman"/>
+                        <w:rFonts w:ascii="Times New Roman" w:hAnsi="Times New Roman"/>
                         <w:b/>
                         <w:color w:val="FFFFFF" w:themeColor="background1"/>
                         <w:sz w:val="44"/>
                         <w:szCs w:val="34"/>
-                        <w14:shadow w14:blurRad="50800" w14:dist="38100" w14:dir="2700000" w14:sx="100000" w14:sy="100000" w14:kx="0" w14:ky="0" w14:algn="tl">
-                          <w14:srgbClr w14:val="000000">
-                            <w14:alpha w14:val="60000"/>
-                          </w14:srgbClr>
-                        </w14:shadow>
                       </w:rPr>
                       <w:t>T</w:t>
                     </w:r>
                     <w:r>
                       <w:rPr>
-                        <w:rFonts w:ascii="Times New Roman" w:hAnsi="Times New Roman" w:cs="Times New Roman"/>
+                        <w:rFonts w:ascii="Times New Roman" w:hAnsi="Times New Roman"/>
                         <w:b/>
                         <w:color w:val="FFFFFF" w:themeColor="background1"/>
                         <w:sz w:val="36"/>
@@ -2455,22 +2098,17 @@
                     </w:r>
                     <w:r>
                       <w:rPr>
-                        <w:rFonts w:ascii="Times New Roman" w:hAnsi="Times New Roman" w:cs="Times New Roman"/>
+                        <w:rFonts w:ascii="Times New Roman" w:hAnsi="Times New Roman"/>
                         <w:b/>
                         <w:color w:val="FFFFFF" w:themeColor="background1"/>
                         <w:sz w:val="44"/>
                         <w:szCs w:val="34"/>
-                        <w14:shadow w14:blurRad="50800" w14:dist="38100" w14:dir="2700000" w14:sx="100000" w14:sy="100000" w14:kx="0" w14:ky="0" w14:algn="tl">
-                          <w14:srgbClr w14:val="000000">
-                            <w14:alpha w14:val="60000"/>
-                          </w14:srgbClr>
-                        </w14:shadow>
                       </w:rPr>
                       <w:t xml:space="preserve"> A</w:t>
                     </w:r>
                     <w:r>
                       <w:rPr>
-                        <w:rFonts w:ascii="Times New Roman" w:hAnsi="Times New Roman" w:cs="Times New Roman"/>
+                        <w:rFonts w:ascii="Times New Roman" w:hAnsi="Times New Roman"/>
                         <w:b/>
                         <w:color w:val="FFFFFF" w:themeColor="background1"/>
                         <w:sz w:val="36"/>
@@ -2480,22 +2118,17 @@
                     </w:r>
                     <w:r>
                       <w:rPr>
-                        <w:rFonts w:ascii="Times New Roman" w:hAnsi="Times New Roman" w:cs="Times New Roman"/>
+                        <w:rFonts w:ascii="Times New Roman" w:hAnsi="Times New Roman"/>
                         <w:b/>
                         <w:color w:val="FFFFFF" w:themeColor="background1"/>
                         <w:sz w:val="44"/>
                         <w:szCs w:val="34"/>
-                        <w14:shadow w14:blurRad="50800" w14:dist="38100" w14:dir="2700000" w14:sx="100000" w14:sy="100000" w14:kx="0" w14:ky="0" w14:algn="tl">
-                          <w14:srgbClr w14:val="000000">
-                            <w14:alpha w14:val="60000"/>
-                          </w14:srgbClr>
-                        </w14:shadow>
                       </w:rPr>
                       <w:t xml:space="preserve"> U</w:t>
                     </w:r>
                     <w:r>
                       <w:rPr>
-                        <w:rFonts w:ascii="Times New Roman" w:hAnsi="Times New Roman" w:cs="Times New Roman"/>
+                        <w:rFonts w:ascii="Times New Roman" w:hAnsi="Times New Roman"/>
                         <w:b/>
                         <w:color w:val="FFFFFF" w:themeColor="background1"/>
                         <w:sz w:val="36"/>
@@ -2510,21 +2143,16 @@
                       <w:spacing w:line="204" w:lineRule="auto"/>
                       <w:ind w:right="-2138"/>
                       <w:rPr>
-                        <w:rFonts w:ascii="Times New Roman" w:hAnsi="Times New Roman" w:cs="Times New Roman"/>
+                        <w:rFonts w:ascii="Times New Roman" w:hAnsi="Times New Roman"/>
                         <w:color w:val="FFFFFF" w:themeColor="background1"/>
                         <w:sz w:val="20"/>
                         <w:szCs w:val="34"/>
-                        <w14:shadow w14:blurRad="50800" w14:dist="38100" w14:dir="2700000" w14:sx="100000" w14:sy="100000" w14:kx="0" w14:ky="0" w14:algn="tl">
-                          <w14:srgbClr w14:val="000000">
-                            <w14:alpha w14:val="60000"/>
-                          </w14:srgbClr>
-                        </w14:shadow>
                       </w:rPr>
                     </w:pPr>
                     <w:proofErr w:type="spellStart"/>
                     <w:r>
                       <w:rPr>
-                        <w:rFonts w:ascii="Times New Roman" w:hAnsi="Times New Roman" w:cs="Times New Roman"/>
+                        <w:rFonts w:ascii="Times New Roman" w:hAnsi="Times New Roman"/>
                         <w:color w:val="FFFFFF" w:themeColor="background1"/>
                         <w:sz w:val="20"/>
                         <w:szCs w:val="34"/>
@@ -2534,7 +2162,7 @@
                     <w:proofErr w:type="spellEnd"/>
                     <w:r>
                       <w:rPr>
-                        <w:rFonts w:ascii="Times New Roman" w:hAnsi="Times New Roman" w:cs="Times New Roman"/>
+                        <w:rFonts w:ascii="Times New Roman" w:hAnsi="Times New Roman"/>
                         <w:color w:val="FFFFFF" w:themeColor="background1"/>
                         <w:sz w:val="20"/>
                         <w:szCs w:val="34"/>
@@ -2548,7 +2176,7 @@
                       <w:spacing w:line="204" w:lineRule="auto"/>
                       <w:ind w:right="-2138"/>
                       <w:rPr>
-                        <w:rFonts w:ascii="Times New Roman" w:hAnsi="Times New Roman" w:cs="Times New Roman"/>
+                        <w:rFonts w:ascii="Times New Roman" w:hAnsi="Times New Roman"/>
                         <w:b/>
                         <w:color w:val="FFFFFF" w:themeColor="background1"/>
                         <w:sz w:val="36"/>
@@ -2562,7 +2190,7 @@
                       <w:spacing w:line="204" w:lineRule="auto"/>
                       <w:ind w:right="-2138"/>
                       <w:rPr>
-                        <w:rFonts w:ascii="Times New Roman" w:hAnsi="Times New Roman" w:cs="Times New Roman"/>
+                        <w:rFonts w:ascii="Times New Roman" w:hAnsi="Times New Roman"/>
                         <w:b/>
                         <w:color w:val="FFFFFF" w:themeColor="background1"/>
                         <w:sz w:val="36"/>
@@ -2576,7 +2204,7 @@
                       <w:spacing w:line="204" w:lineRule="auto"/>
                       <w:ind w:right="-2138"/>
                       <w:rPr>
-                        <w:rFonts w:ascii="Times New Roman" w:hAnsi="Times New Roman" w:cs="Times New Roman"/>
+                        <w:rFonts w:ascii="Times New Roman" w:hAnsi="Times New Roman"/>
                         <w:b/>
                         <w:color w:val="FFFFFF" w:themeColor="background1"/>
                         <w:sz w:val="36"/>
@@ -2594,10 +2222,9 @@
     <w:r>
       <w:rPr>
         <w:noProof/>
-        <w:lang w:eastAsia="en-PH"/>
       </w:rPr>
       <w:drawing>
-        <wp:anchor distT="0" distB="0" distL="114300" distR="114300" simplePos="0" relativeHeight="251660288" behindDoc="0" locked="0" layoutInCell="1" allowOverlap="1" wp14:anchorId="3562DB2B" wp14:editId="2C7EC003">
+        <wp:anchor distT="0" distB="0" distL="114300" distR="114300" simplePos="0" relativeHeight="251657728" behindDoc="0" locked="0" layoutInCell="1" allowOverlap="1" wp14:anchorId="49C4893E" wp14:editId="13D1DAAE">
           <wp:simplePos x="0" y="0"/>
           <wp:positionH relativeFrom="column">
             <wp:posOffset>-427990</wp:posOffset>
@@ -2606,9 +2233,9 @@
             <wp:posOffset>-121920</wp:posOffset>
           </wp:positionV>
           <wp:extent cx="1035050" cy="1028065"/>
-          <wp:effectExtent l="0" t="0" r="0" b="635"/>
+          <wp:effectExtent l="0" t="0" r="0" b="0"/>
           <wp:wrapNone/>
-          <wp:docPr id="2075217224" name="Picture 6" descr="TAU LOGO FINAL VERSION (1) (1)"/>
+          <wp:docPr id="2" name="Picture 6" descr="TAU LOGO FINAL VERSION (1) (1)"/>
           <wp:cNvGraphicFramePr>
             <a:graphicFrameLocks xmlns:a="http://schemas.openxmlformats.org/drawingml/2006/main" noChangeAspect="1"/>
           </wp:cNvGraphicFramePr>
@@ -2616,9 +2243,9 @@
             <a:graphicData uri="http://schemas.openxmlformats.org/drawingml/2006/picture">
               <pic:pic xmlns:pic="http://schemas.openxmlformats.org/drawingml/2006/picture">
                 <pic:nvPicPr>
-                  <pic:cNvPr id="116" name="Picture 6" descr="TAU LOGO FINAL VERSION (1) (1)"/>
+                  <pic:cNvPr id="0" name="Picture 6" descr="TAU LOGO FINAL VERSION (1) (1)"/>
                   <pic:cNvPicPr>
-                    <a:picLocks noChangeAspect="1"/>
+                    <a:picLocks noChangeAspect="1" noChangeArrowheads="1"/>
                   </pic:cNvPicPr>
                 </pic:nvPicPr>
                 <pic:blipFill>
@@ -2634,7 +2261,7 @@
                     <a:fillRect/>
                   </a:stretch>
                 </pic:blipFill>
-                <pic:spPr>
+                <pic:spPr bwMode="auto">
                   <a:xfrm>
                     <a:off x="0" y="0"/>
                     <a:ext cx="1035050" cy="1028065"/>
@@ -2643,22 +2270,30 @@
                     <a:avLst/>
                   </a:prstGeom>
                   <a:noFill/>
+                  <a:ln>
+                    <a:noFill/>
+                  </a:ln>
                 </pic:spPr>
               </pic:pic>
             </a:graphicData>
           </a:graphic>
+          <wp14:sizeRelH relativeFrom="page">
+            <wp14:pctWidth>0</wp14:pctWidth>
+          </wp14:sizeRelH>
+          <wp14:sizeRelV relativeFrom="page">
+            <wp14:pctHeight>0</wp14:pctHeight>
+          </wp14:sizeRelV>
         </wp:anchor>
       </w:drawing>
     </w:r>
     <w:r>
       <w:rPr>
         <w:noProof/>
-        <w:lang w:eastAsia="en-PH"/>
       </w:rPr>
       <mc:AlternateContent>
         <mc:Choice Requires="wps">
           <w:drawing>
-            <wp:anchor distT="0" distB="0" distL="114300" distR="114300" simplePos="0" relativeHeight="251659264" behindDoc="0" locked="0" layoutInCell="1" allowOverlap="1" wp14:anchorId="15990032" wp14:editId="29A92E1F">
+            <wp:anchor distT="0" distB="0" distL="114300" distR="114300" simplePos="0" relativeHeight="251656704" behindDoc="0" locked="0" layoutInCell="1" allowOverlap="1" wp14:anchorId="74BEFFCD" wp14:editId="6AE6704B">
               <wp:simplePos x="0" y="0"/>
               <wp:positionH relativeFrom="column">
                 <wp:posOffset>-1043940</wp:posOffset>
@@ -2667,9 +2302,9 @@
                 <wp:posOffset>-36195</wp:posOffset>
               </wp:positionV>
               <wp:extent cx="8058150" cy="857250"/>
-              <wp:effectExtent l="22860" t="20955" r="34290" b="45720"/>
+              <wp:effectExtent l="19050" t="19050" r="19050" b="38100"/>
               <wp:wrapNone/>
-              <wp:docPr id="2" name="Rectangle 3"/>
+              <wp:docPr id="1805698998" name="Rectangle 1"/>
               <wp:cNvGraphicFramePr>
                 <a:graphicFrameLocks xmlns:a="http://schemas.openxmlformats.org/drawingml/2006/main"/>
               </wp:cNvGraphicFramePr>
@@ -2715,12 +2350,18 @@
                   </wps:wsp>
                 </a:graphicData>
               </a:graphic>
+              <wp14:sizeRelH relativeFrom="page">
+                <wp14:pctWidth>0</wp14:pctWidth>
+              </wp14:sizeRelH>
+              <wp14:sizeRelV relativeFrom="page">
+                <wp14:pctHeight>0</wp14:pctHeight>
+              </wp14:sizeRelV>
             </wp:anchor>
           </w:drawing>
         </mc:Choice>
         <mc:Fallback>
           <w:pict>
-            <v:rect w14:anchorId="40935B4A" id="Rectangle 3" o:spid="_x0000_s1026" style="position:absolute;margin-left:-82.2pt;margin-top:-2.85pt;width:634.5pt;height:67.5pt;z-index:251659264;visibility:visible;mso-wrap-style:square;mso-wrap-distance-left:9pt;mso-wrap-distance-top:0;mso-wrap-distance-right:9pt;mso-wrap-distance-bottom:0;mso-position-horizontal:absolute;mso-position-horizontal-relative:text;mso-position-vertical:absolute;mso-position-vertical-relative:text;v-text-anchor:middle" o:gfxdata="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" fillcolor="green" strokecolor="#f2f2f2 [3041]" strokeweight="3pt">
+            <v:rect w14:anchorId="509D0A30" id="Rectangle 1" o:spid="_x0000_s1026" style="position:absolute;margin-left:-82.2pt;margin-top:-2.85pt;width:634.5pt;height:67.5pt;z-index:251656704;visibility:visible;mso-wrap-style:square;mso-width-percent:0;mso-height-percent:0;mso-wrap-distance-left:9pt;mso-wrap-distance-top:0;mso-wrap-distance-right:9pt;mso-wrap-distance-bottom:0;mso-position-horizontal:absolute;mso-position-horizontal-relative:text;mso-position-vertical:absolute;mso-position-vertical-relative:text;mso-width-percent:0;mso-height-percent:0;mso-width-relative:page;mso-height-relative:page;v-text-anchor:middle" o:gfxdata="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" fillcolor="green" strokecolor="#f2f2f2 [3041]" strokeweight="3pt">
               <v:shadow on="t" color="#265317 [1609]" opacity=".5" offset="1pt"/>
             </v:rect>
           </w:pict>
@@ -2766,12 +2407,11 @@
   <w:docDefaults>
     <w:rPrDefault>
       <w:rPr>
-        <w:rFonts w:asciiTheme="minorHAnsi" w:eastAsiaTheme="minorHAnsi" w:hAnsiTheme="minorHAnsi" w:cstheme="minorBidi"/>
+        <w:rFonts w:asciiTheme="minorHAnsi" w:eastAsia="Times New Roman" w:hAnsiTheme="minorHAnsi" w:cstheme="minorHAnsi"/>
         <w:kern w:val="2"/>
         <w:sz w:val="22"/>
         <w:szCs w:val="22"/>
         <w:lang w:val="en-PH" w:eastAsia="en-US" w:bidi="ar-SA"/>
-        <w14:ligatures w14:val="standardContextual"/>
       </w:rPr>
     </w:rPrDefault>
     <w:pPrDefault>
@@ -2813,6 +2453,1185 @@
     <w:lsdException w:name="footnote text" w:semiHidden="1" w:unhideWhenUsed="1"/>
     <w:lsdException w:name="annotation text" w:semiHidden="1" w:unhideWhenUsed="1"/>
     <w:lsdException w:name="header" w:semiHidden="1" w:unhideWhenUsed="1" w:qFormat="1"/>
+    <w:lsdException w:name="footer" w:semiHidden="1" w:unhideWhenUsed="1"/>
+    <w:lsdException w:name="index heading" w:semiHidden="1" w:unhideWhenUsed="1"/>
+    <w:lsdException w:name="caption" w:semiHidden="1" w:uiPriority="35" w:unhideWhenUsed="1" w:qFormat="1"/>
+    <w:lsdException w:name="table of figures" w:semiHidden="1" w:unhideWhenUsed="1"/>
+    <w:lsdException w:name="envelope address" w:semiHidden="1" w:unhideWhenUsed="1"/>
+    <w:lsdException w:name="envelope return" w:semiHidden="1" w:unhideWhenUsed="1"/>
+    <w:lsdException w:name="footnote reference" w:semiHidden="1" w:unhideWhenUsed="1"/>
+    <w:lsdException w:name="annotation reference" w:semiHidden="1" w:unhideWhenUsed="1"/>
+    <w:lsdException w:name="line number" w:semiHidden="1" w:unhideWhenUsed="1"/>
+    <w:lsdException w:name="page number" w:semiHidden="1" w:unhideWhenUsed="1"/>
+    <w:lsdException w:name="endnote reference" w:semiHidden="1" w:unhideWhenUsed="1"/>
+    <w:lsdException w:name="endnote text" w:semiHidden="1" w:unhideWhenUsed="1"/>
+    <w:lsdException w:name="table of authorities" w:semiHidden="1" w:unhideWhenUsed="1"/>
+    <w:lsdException w:name="macro" w:semiHidden="1" w:unhideWhenUsed="1"/>
+    <w:lsdException w:name="toa heading" w:semiHidden="1" w:unhideWhenUsed="1"/>
+    <w:lsdException w:name="List" w:semiHidden="1" w:unhideWhenUsed="1"/>
+    <w:lsdException w:name="List Bullet" w:semiHidden="1" w:unhideWhenUsed="1"/>
+    <w:lsdException w:name="List Number" w:semiHidden="1" w:unhideWhenUsed="1"/>
+    <w:lsdException w:name="List 2" w:semiHidden="1" w:unhideWhenUsed="1"/>
+    <w:lsdException w:name="List 3" w:semiHidden="1" w:unhideWhenUsed="1"/>
+    <w:lsdException w:name="List 4" w:semiHidden="1" w:unhideWhenUsed="1"/>
+    <w:lsdException w:name="List 5" w:semiHidden="1" w:unhideWhenUsed="1"/>
+    <w:lsdException w:name="List Bullet 2" w:semiHidden="1" w:unhideWhenUsed="1"/>
+    <w:lsdException w:name="List Bullet 3" w:semiHidden="1" w:unhideWhenUsed="1"/>
+    <w:lsdException w:name="List Bullet 4" w:semiHidden="1" w:unhideWhenUsed="1"/>
+    <w:lsdException w:name="List Bullet 5" w:semiHidden="1" w:unhideWhenUsed="1"/>
+    <w:lsdException w:name="List Number 2" w:semiHidden="1" w:unhideWhenUsed="1"/>
+    <w:lsdException w:name="List Number 3" w:semiHidden="1" w:unhideWhenUsed="1"/>
+    <w:lsdException w:name="List Number 4" w:semiHidden="1" w:unhideWhenUsed="1"/>
+    <w:lsdException w:name="List Number 5" w:semiHidden="1" w:unhideWhenUsed="1"/>
+    <w:lsdException w:name="Title" w:uiPriority="10" w:qFormat="1"/>
+    <w:lsdException w:name="Closing" w:semiHidden="1" w:unhideWhenUsed="1"/>
+    <w:lsdException w:name="Signature" w:semiHidden="1" w:unhideWhenUsed="1"/>
+    <w:lsdException w:name="Default Paragraph Font" w:semiHidden="1" w:uiPriority="1" w:unhideWhenUsed="1"/>
+    <w:lsdException w:name="Body Text" w:semiHidden="1" w:unhideWhenUsed="1"/>
+    <w:lsdException w:name="Body Text Indent" w:semiHidden="1" w:unhideWhenUsed="1"/>
+    <w:lsdException w:name="List Continue" w:semiHidden="1" w:unhideWhenUsed="1"/>
+    <w:lsdException w:name="List Continue 2" w:semiHidden="1" w:unhideWhenUsed="1"/>
+    <w:lsdException w:name="List Continue 3" w:semiHidden="1" w:unhideWhenUsed="1"/>
+    <w:lsdException w:name="List Continue 4" w:semiHidden="1" w:unhideWhenUsed="1"/>
+    <w:lsdException w:name="List Continue 5" w:semiHidden="1" w:unhideWhenUsed="1"/>
+    <w:lsdException w:name="Message Header" w:semiHidden="1" w:unhideWhenUsed="1"/>
+    <w:lsdException w:name="Subtitle" w:uiPriority="11" w:qFormat="1"/>
+    <w:lsdException w:name="Salutation" w:semiHidden="1" w:unhideWhenUsed="1"/>
+    <w:lsdException w:name="Date" w:semiHidden="1" w:unhideWhenUsed="1"/>
+    <w:lsdException w:name="Body Text First Indent" w:semiHidden="1" w:unhideWhenUsed="1"/>
+    <w:lsdException w:name="Body Text First Indent 2" w:semiHidden="1" w:unhideWhenUsed="1"/>
+    <w:lsdException w:name="Note Heading" w:semiHidden="1" w:unhideWhenUsed="1"/>
+    <w:lsdException w:name="Body Text 2" w:semiHidden="1" w:unhideWhenUsed="1"/>
+    <w:lsdException w:name="Body Text 3" w:semiHidden="1" w:unhideWhenUsed="1"/>
+    <w:lsdException w:name="Body Text Indent 2" w:semiHidden="1" w:unhideWhenUsed="1"/>
+    <w:lsdException w:name="Body Text Indent 3" w:semiHidden="1" w:unhideWhenUsed="1"/>
+    <w:lsdException w:name="Block Text" w:semiHidden="1" w:unhideWhenUsed="1"/>
+    <w:lsdException w:name="Hyperlink" w:semiHidden="1" w:unhideWhenUsed="1"/>
+    <w:lsdException w:name="FollowedHyperlink" w:semiHidden="1" w:unhideWhenUsed="1"/>
+    <w:lsdException w:name="Strong" w:uiPriority="22" w:qFormat="1"/>
+    <w:lsdException w:name="Emphasis" w:uiPriority="20" w:qFormat="1"/>
+    <w:lsdException w:name="Document Map" w:semiHidden="1" w:unhideWhenUsed="1"/>
+    <w:lsdException w:name="Plain Text" w:semiHidden="1" w:unhideWhenUsed="1"/>
+    <w:lsdException w:name="E-mail Signature" w:semiHidden="1" w:unhideWhenUsed="1"/>
+    <w:lsdException w:name="HTML Top of Form" w:semiHidden="1" w:unhideWhenUsed="1"/>
+    <w:lsdException w:name="HTML Bottom of Form" w:semiHidden="1" w:unhideWhenUsed="1"/>
+    <w:lsdException w:name="Normal (Web)" w:semiHidden="1" w:unhideWhenUsed="1"/>
+    <w:lsdException w:name="HTML Acronym" w:semiHidden="1" w:unhideWhenUsed="1"/>
+    <w:lsdException w:name="HTML Address" w:semiHidden="1" w:unhideWhenUsed="1"/>
+    <w:lsdException w:name="HTML Cite" w:semiHidden="1" w:unhideWhenUsed="1"/>
+    <w:lsdException w:name="HTML Code" w:semiHidden="1" w:unhideWhenUsed="1"/>
+    <w:lsdException w:name="HTML Definition" w:semiHidden="1" w:unhideWhenUsed="1"/>
+    <w:lsdException w:name="HTML Keyboard" w:semiHidden="1" w:unhideWhenUsed="1"/>
+    <w:lsdException w:name="HTML Preformatted" w:semiHidden="1" w:unhideWhenUsed="1"/>
+    <w:lsdException w:name="HTML Sample" w:semiHidden="1" w:unhideWhenUsed="1"/>
+    <w:lsdException w:name="HTML Typewriter" w:semiHidden="1" w:unhideWhenUsed="1"/>
+    <w:lsdException w:name="HTML Variable" w:semiHidden="1" w:unhideWhenUsed="1"/>
+    <w:lsdException w:name="annotation subject" w:semiHidden="1" w:unhideWhenUsed="1"/>
+    <w:lsdException w:name="No List" w:semiHidden="1" w:unhideWhenUsed="1"/>
+    <w:lsdException w:name="Outline List 1" w:semiHidden="1" w:unhideWhenUsed="1"/>
+    <w:lsdException w:name="Outline List 2" w:semiHidden="1" w:unhideWhenUsed="1"/>
+    <w:lsdException w:name="Outline List 3" w:semiHidden="1" w:unhideWhenUsed="1"/>
+    <w:lsdException w:name="Balloon Text" w:semiHidden="1" w:unhideWhenUsed="1"/>
+    <w:lsdException w:name="Table Grid" w:uiPriority="39"/>
+    <w:lsdException w:name="Placeholder Text" w:semiHidden="1"/>
+    <w:lsdException w:name="No Spacing" w:uiPriority="1" w:qFormat="1"/>
+    <w:lsdException w:name="Light Shading" w:uiPriority="60"/>
+    <w:lsdException w:name="Light List" w:uiPriority="61"/>
+    <w:lsdException w:name="Light Grid" w:uiPriority="62"/>
+    <w:lsdException w:name="Medium Shading 1" w:uiPriority="63"/>
+    <w:lsdException w:name="Medium Shading 2" w:uiPriority="64"/>
+    <w:lsdException w:name="Medium List 1" w:uiPriority="65"/>
+    <w:lsdException w:name="Medium List 2" w:uiPriority="66"/>
+    <w:lsdException w:name="Medium Grid 1" w:uiPriority="67"/>
+    <w:lsdException w:name="Medium Grid 2" w:uiPriority="68"/>
+    <w:lsdException w:name="Medium Grid 3" w:uiPriority="69"/>
+    <w:lsdException w:name="Dark List" w:uiPriority="70"/>
+    <w:lsdException w:name="Colorful Shading" w:uiPriority="71"/>
+    <w:lsdException w:name="Colorful List" w:uiPriority="72"/>
+    <w:lsdException w:name="Colorful Grid" w:uiPriority="73"/>
+    <w:lsdException w:name="Light Shading Accent 1" w:uiPriority="60"/>
+    <w:lsdException w:name="Light List Accent 1" w:uiPriority="61"/>
+    <w:lsdException w:name="Light Grid Accent 1" w:uiPriority="62"/>
+    <w:lsdException w:name="Medium Shading 1 Accent 1" w:uiPriority="63"/>
+    <w:lsdException w:name="Medium Shading 2 Accent 1" w:uiPriority="64"/>
+    <w:lsdException w:name="Medium List 1 Accent 1" w:uiPriority="65"/>
+    <w:lsdException w:name="Revision" w:semiHidden="1"/>
+    <w:lsdException w:name="List Paragraph" w:uiPriority="34" w:qFormat="1"/>
+    <w:lsdException w:name="Quote" w:uiPriority="29" w:qFormat="1"/>
+    <w:lsdException w:name="Intense Quote" w:uiPriority="30" w:qFormat="1"/>
+    <w:lsdException w:name="Medium List 2 Accent 1" w:uiPriority="66"/>
+    <w:lsdException w:name="Medium Grid 1 Accent 1" w:uiPriority="67"/>
+    <w:lsdException w:name="Medium Grid 2 Accent 1" w:uiPriority="68"/>
+    <w:lsdException w:name="Medium Grid 3 Accent 1" w:uiPriority="69"/>
+    <w:lsdException w:name="Dark List Accent 1" w:uiPriority="70"/>
+    <w:lsdException w:name="Colorful Shading Accent 1" w:uiPriority="71"/>
+    <w:lsdException w:name="Colorful List Accent 1" w:uiPriority="72"/>
+    <w:lsdException w:name="Colorful Grid Accent 1" w:uiPriority="73"/>
+    <w:lsdException w:name="Light Shading Accent 2" w:uiPriority="60"/>
+    <w:lsdException w:name="Light List Accent 2" w:uiPriority="61"/>
+    <w:lsdException w:name="Light Grid Accent 2" w:uiPriority="62"/>
+    <w:lsdException w:name="Medium Shading 1 Accent 2" w:uiPriority="63"/>
+    <w:lsdException w:name="Medium Shading 2 Accent 2" w:uiPriority="64"/>
+    <w:lsdException w:name="Medium List 1 Accent 2" w:uiPriority="65"/>
+    <w:lsdException w:name="Medium List 2 Accent 2" w:uiPriority="66"/>
+    <w:lsdException w:name="Medium Grid 1 Accent 2" w:uiPriority="67"/>
+    <w:lsdException w:name="Medium Grid 2 Accent 2" w:uiPriority="68"/>
+    <w:lsdException w:name="Medium Grid 3 Accent 2" w:uiPriority="69"/>
+    <w:lsdException w:name="Dark List Accent 2" w:uiPriority="70"/>
+    <w:lsdException w:name="Colorful Shading Accent 2" w:uiPriority="71"/>
+    <w:lsdException w:name="Colorful List Accent 2" w:uiPriority="72"/>
+    <w:lsdException w:name="Colorful Grid Accent 2" w:uiPriority="73"/>
+    <w:lsdException w:name="Light Shading Accent 3" w:uiPriority="60"/>
+    <w:lsdException w:name="Light List Accent 3" w:uiPriority="61"/>
+    <w:lsdException w:name="Light Grid Accent 3" w:uiPriority="62"/>
+    <w:lsdException w:name="Medium Shading 1 Accent 3" w:uiPriority="63"/>
+    <w:lsdException w:name="Medium Shading 2 Accent 3" w:uiPriority="64"/>
+    <w:lsdException w:name="Medium List 1 Accent 3" w:uiPriority="65"/>
+    <w:lsdException w:name="Medium List 2 Accent 3" w:uiPriority="66"/>
+    <w:lsdException w:name="Medium Grid 1 Accent 3" w:uiPriority="67"/>
+    <w:lsdException w:name="Medium Grid 2 Accent 3" w:uiPriority="68"/>
+    <w:lsdException w:name="Medium Grid 3 Accent 3" w:uiPriority="69"/>
+    <w:lsdException w:name="Dark List Accent 3" w:uiPriority="70"/>
+    <w:lsdException w:name="Colorful Shading Accent 3" w:uiPriority="71"/>
+    <w:lsdException w:name="Colorful List Accent 3" w:uiPriority="72"/>
+    <w:lsdException w:name="Colorful Grid Accent 3" w:uiPriority="73"/>
+    <w:lsdException w:name="Light Shading Accent 4" w:uiPriority="60"/>
+    <w:lsdException w:name="Light List Accent 4" w:uiPriority="61"/>
+    <w:lsdException w:name="Light Grid Accent 4" w:uiPriority="62"/>
+    <w:lsdException w:name="Medium Shading 1 Accent 4" w:uiPriority="63"/>
+    <w:lsdException w:name="Medium Shading 2 Accent 4" w:uiPriority="64"/>
+    <w:lsdException w:name="Medium List 1 Accent 4" w:uiPriority="65"/>
+    <w:lsdException w:name="Medium List 2 Accent 4" w:uiPriority="66"/>
+    <w:lsdException w:name="Medium Grid 1 Accent 4" w:uiPriority="67"/>
+    <w:lsdException w:name="Medium Grid 2 Accent 4" w:uiPriority="68"/>
+    <w:lsdException w:name="Medium Grid 3 Accent 4" w:uiPriority="69"/>
+    <w:lsdException w:name="Dark List Accent 4" w:uiPriority="70"/>
+    <w:lsdException w:name="Colorful Shading Accent 4" w:uiPriority="71"/>
+    <w:lsdException w:name="Colorful List Accent 4" w:uiPriority="72"/>
+    <w:lsdException w:name="Colorful Grid Accent 4" w:uiPriority="73"/>
+    <w:lsdException w:name="Light Shading Accent 5" w:uiPriority="60"/>
+    <w:lsdException w:name="Light List Accent 5" w:uiPriority="61"/>
+    <w:lsdException w:name="Light Grid Accent 5" w:uiPriority="62"/>
+    <w:lsdException w:name="Medium Shading 1 Accent 5" w:uiPriority="63"/>
+    <w:lsdException w:name="Medium Shading 2 Accent 5" w:uiPriority="64"/>
+    <w:lsdException w:name="Medium List 1 Accent 5" w:uiPriority="65"/>
+    <w:lsdException w:name="Medium List 2 Accent 5" w:uiPriority="66"/>
+    <w:lsdException w:name="Medium Grid 1 Accent 5" w:uiPriority="67"/>
+    <w:lsdException w:name="Medium Grid 2 Accent 5" w:uiPriority="68"/>
+    <w:lsdException w:name="Medium Grid 3 Accent 5" w:uiPriority="69"/>
+    <w:lsdException w:name="Dark List Accent 5" w:uiPriority="70"/>
+    <w:lsdException w:name="Colorful Shading Accent 5" w:uiPriority="71"/>
+    <w:lsdException w:name="Colorful List Accent 5" w:uiPriority="72"/>
+    <w:lsdException w:name="Colorful Grid Accent 5" w:uiPriority="73"/>
+    <w:lsdException w:name="Light Shading Accent 6" w:uiPriority="60"/>
+    <w:lsdException w:name="Light List Accent 6" w:uiPriority="61"/>
+    <w:lsdException w:name="Light Grid Accent 6" w:uiPriority="62"/>
+    <w:lsdException w:name="Medium Shading 1 Accent 6" w:uiPriority="63"/>
+    <w:lsdException w:name="Medium Shading 2 Accent 6" w:uiPriority="64"/>
+    <w:lsdException w:name="Medium List 1 Accent 6" w:uiPriority="65"/>
+    <w:lsdException w:name="Medium List 2 Accent 6" w:uiPriority="66"/>
+    <w:lsdException w:name="Medium Grid 1 Accent 6" w:uiPriority="67"/>
+    <w:lsdException w:name="Medium Grid 2 Accent 6" w:uiPriority="68"/>
+    <w:lsdException w:name="Medium Grid 3 Accent 6" w:uiPriority="69"/>
+    <w:lsdException w:name="Dark List Accent 6" w:uiPriority="70"/>
+    <w:lsdException w:name="Colorful Shading Accent 6" w:uiPriority="71"/>
+    <w:lsdException w:name="Colorful List Accent 6" w:uiPriority="72"/>
+    <w:lsdException w:name="Colorful Grid Accent 6" w:uiPriority="73"/>
+    <w:lsdException w:name="Subtle Emphasis" w:uiPriority="19" w:qFormat="1"/>
+    <w:lsdException w:name="Intense Emphasis" w:uiPriority="21" w:qFormat="1"/>
+    <w:lsdException w:name="Subtle Reference" w:uiPriority="31" w:qFormat="1"/>
+    <w:lsdException w:name="Intense Reference" w:uiPriority="32" w:qFormat="1"/>
+    <w:lsdException w:name="Book Title" w:uiPriority="33" w:qFormat="1"/>
+    <w:lsdException w:name="Bibliography" w:semiHidden="1" w:uiPriority="37" w:unhideWhenUsed="1"/>
+    <w:lsdException w:name="TOC Heading" w:semiHidden="1" w:uiPriority="39" w:unhideWhenUsed="1" w:qFormat="1"/>
+    <w:lsdException w:name="Plain Table 1" w:uiPriority="41"/>
+    <w:lsdException w:name="Plain Table 2" w:uiPriority="42"/>
+    <w:lsdException w:name="Plain Table 3" w:uiPriority="43"/>
+    <w:lsdException w:name="Plain Table 4" w:uiPriority="44"/>
+    <w:lsdException w:name="Plain Table 5" w:uiPriority="45"/>
+    <w:lsdException w:name="Grid Table Light" w:uiPriority="40"/>
+    <w:lsdException w:name="Grid Table 1 Light" w:uiPriority="46"/>
+    <w:lsdException w:name="Grid Table 2" w:uiPriority="47"/>
+    <w:lsdException w:name="Grid Table 3" w:uiPriority="48"/>
+    <w:lsdException w:name="Grid Table 4" w:uiPriority="49"/>
+    <w:lsdException w:name="Grid Table 5 Dark" w:uiPriority="50"/>
+    <w:lsdException w:name="Grid Table 6 Colorful" w:uiPriority="51"/>
+    <w:lsdException w:name="Grid Table 7 Colorful" w:uiPriority="52"/>
+    <w:lsdException w:name="Grid Table 1 Light Accent 1" w:uiPriority="46"/>
+    <w:lsdException w:name="Grid Table 2 Accent 1" w:uiPriority="47"/>
+    <w:lsdException w:name="Grid Table 3 Accent 1" w:uiPriority="48"/>
+    <w:lsdException w:name="Grid Table 4 Accent 1" w:uiPriority="49"/>
+    <w:lsdException w:name="Grid Table 5 Dark Accent 1" w:uiPriority="50"/>
+    <w:lsdException w:name="Grid Table 6 Colorful Accent 1" w:uiPriority="51"/>
+    <w:lsdException w:name="Grid Table 7 Colorful Accent 1" w:uiPriority="52"/>
+    <w:lsdException w:name="Grid Table 1 Light Accent 2" w:uiPriority="46"/>
+    <w:lsdException w:name="Grid Table 2 Accent 2" w:uiPriority="47"/>
+    <w:lsdException w:name="Grid Table 3 Accent 2" w:uiPriority="48"/>
+    <w:lsdException w:name="Grid Table 4 Accent 2" w:uiPriority="49"/>
+    <w:lsdException w:name="Grid Table 5 Dark Accent 2" w:uiPriority="50"/>
+    <w:lsdException w:name="Grid Table 6 Colorful Accent 2" w:uiPriority="51"/>
+    <w:lsdException w:name="Grid Table 7 Colorful Accent 2" w:uiPriority="52"/>
+    <w:lsdException w:name="Grid Table 1 Light Accent 3" w:uiPriority="46"/>
+    <w:lsdException w:name="Grid Table 2 Accent 3" w:uiPriority="47"/>
+    <w:lsdException w:name="Grid Table 3 Accent 3" w:uiPriority="48"/>
+    <w:lsdException w:name="Grid Table 4 Accent 3" w:uiPriority="49"/>
+    <w:lsdException w:name="Grid Table 5 Dark Accent 3" w:uiPriority="50"/>
+    <w:lsdException w:name="Grid Table 6 Colorful Accent 3" w:uiPriority="51"/>
+    <w:lsdException w:name="Grid Table 7 Colorful Accent 3" w:uiPriority="52"/>
+    <w:lsdException w:name="Grid Table 1 Light Accent 4" w:uiPriority="46"/>
+    <w:lsdException w:name="Grid Table 2 Accent 4" w:uiPriority="47"/>
+    <w:lsdException w:name="Grid Table 3 Accent 4" w:uiPriority="48"/>
+    <w:lsdException w:name="Grid Table 4 Accent 4" w:uiPriority="49"/>
+    <w:lsdException w:name="Grid Table 5 Dark Accent 4" w:uiPriority="50"/>
+    <w:lsdException w:name="Grid Table 6 Colorful Accent 4" w:uiPriority="51"/>
+    <w:lsdException w:name="Grid Table 7 Colorful Accent 4" w:uiPriority="52"/>
+    <w:lsdException w:name="Grid Table 1 Light Accent 5" w:uiPriority="46"/>
+    <w:lsdException w:name="Grid Table 2 Accent 5" w:uiPriority="47"/>
+    <w:lsdException w:name="Grid Table 3 Accent 5" w:uiPriority="48"/>
+    <w:lsdException w:name="Grid Table 4 Accent 5" w:uiPriority="49"/>
+    <w:lsdException w:name="Grid Table 5 Dark Accent 5" w:uiPriority="50"/>
+    <w:lsdException w:name="Grid Table 6 Colorful Accent 5" w:uiPriority="51"/>
+    <w:lsdException w:name="Grid Table 7 Colorful Accent 5" w:uiPriority="52"/>
+    <w:lsdException w:name="Grid Table 1 Light Accent 6" w:uiPriority="46"/>
+    <w:lsdException w:name="Grid Table 2 Accent 6" w:uiPriority="47"/>
+    <w:lsdException w:name="Grid Table 3 Accent 6" w:uiPriority="48"/>
+    <w:lsdException w:name="Grid Table 4 Accent 6" w:uiPriority="49"/>
+    <w:lsdException w:name="Grid Table 5 Dark Accent 6" w:uiPriority="50"/>
+    <w:lsdException w:name="Grid Table 6 Colorful Accent 6" w:uiPriority="51"/>
+    <w:lsdException w:name="Grid Table 7 Colorful Accent 6" w:uiPriority="52"/>
+    <w:lsdException w:name="List Table 1 Light" w:uiPriority="46"/>
+    <w:lsdException w:name="List Table 2" w:uiPriority="47"/>
+    <w:lsdException w:name="List Table 3" w:uiPriority="48"/>
+    <w:lsdException w:name="List Table 4" w:uiPriority="49"/>
+    <w:lsdException w:name="List Table 5 Dark" w:uiPriority="50"/>
+    <w:lsdException w:name="List Table 6 Colorful" w:uiPriority="51"/>
+    <w:lsdException w:name="List Table 7 Colorful" w:uiPriority="52"/>
+    <w:lsdException w:name="List Table 1 Light Accent 1" w:uiPriority="46"/>
+    <w:lsdException w:name="List Table 2 Accent 1" w:uiPriority="47"/>
+    <w:lsdException w:name="List Table 3 Accent 1" w:uiPriority="48"/>
+    <w:lsdException w:name="List Table 4 Accent 1" w:uiPriority="49"/>
+    <w:lsdException w:name="List Table 5 Dark Accent 1" w:uiPriority="50"/>
+    <w:lsdException w:name="List Table 6 Colorful Accent 1" w:uiPriority="51"/>
+    <w:lsdException w:name="List Table 7 Colorful Accent 1" w:uiPriority="52"/>
+    <w:lsdException w:name="List Table 1 Light Accent 2" w:uiPriority="46"/>
+    <w:lsdException w:name="List Table 2 Accent 2" w:uiPriority="47"/>
+    <w:lsdException w:name="List Table 3 Accent 2" w:uiPriority="48"/>
+    <w:lsdException w:name="List Table 4 Accent 2" w:uiPriority="49"/>
+    <w:lsdException w:name="List Table 5 Dark Accent 2" w:uiPriority="50"/>
+    <w:lsdException w:name="List Table 6 Colorful Accent 2" w:uiPriority="51"/>
+    <w:lsdException w:name="List Table 7 Colorful Accent 2" w:uiPriority="52"/>
+    <w:lsdException w:name="List Table 1 Light Accent 3" w:uiPriority="46"/>
+    <w:lsdException w:name="List Table 2 Accent 3" w:uiPriority="47"/>
+    <w:lsdException w:name="List Table 3 Accent 3" w:uiPriority="48"/>
+    <w:lsdException w:name="List Table 4 Accent 3" w:uiPriority="49"/>
+    <w:lsdException w:name="List Table 5 Dark Accent 3" w:uiPriority="50"/>
+    <w:lsdException w:name="List Table 6 Colorful Accent 3" w:uiPriority="51"/>
+    <w:lsdException w:name="List Table 7 Colorful Accent 3" w:uiPriority="52"/>
+    <w:lsdException w:name="List Table 1 Light Accent 4" w:uiPriority="46"/>
+    <w:lsdException w:name="List Table 2 Accent 4" w:uiPriority="47"/>
+    <w:lsdException w:name="List Table 3 Accent 4" w:uiPriority="48"/>
+    <w:lsdException w:name="List Table 4 Accent 4" w:uiPriority="49"/>
+    <w:lsdException w:name="List Table 5 Dark Accent 4" w:uiPriority="50"/>
+    <w:lsdException w:name="List Table 6 Colorful Accent 4" w:uiPriority="51"/>
+    <w:lsdException w:name="List Table 7 Colorful Accent 4" w:uiPriority="52"/>
+    <w:lsdException w:name="List Table 1 Light Accent 5" w:uiPriority="46"/>
+    <w:lsdException w:name="List Table 2 Accent 5" w:uiPriority="47"/>
+    <w:lsdException w:name="List Table 3 Accent 5" w:uiPriority="48"/>
+    <w:lsdException w:name="List Table 4 Accent 5" w:uiPriority="49"/>
+    <w:lsdException w:name="List Table 5 Dark Accent 5" w:uiPriority="50"/>
+    <w:lsdException w:name="List Table 6 Colorful Accent 5" w:uiPriority="51"/>
+    <w:lsdException w:name="List Table 7 Colorful Accent 5" w:uiPriority="52"/>
+    <w:lsdException w:name="List Table 1 Light Accent 6" w:uiPriority="46"/>
+    <w:lsdException w:name="List Table 2 Accent 6" w:uiPriority="47"/>
+    <w:lsdException w:name="List Table 3 Accent 6" w:uiPriority="48"/>
+    <w:lsdException w:name="List Table 4 Accent 6" w:uiPriority="49"/>
+    <w:lsdException w:name="List Table 5 Dark Accent 6" w:uiPriority="50"/>
+    <w:lsdException w:name="List Table 6 Colorful Accent 6" w:uiPriority="51"/>
+    <w:lsdException w:name="List Table 7 Colorful Accent 6" w:uiPriority="52"/>
+    <w:lsdException w:name="Mention" w:semiHidden="1" w:unhideWhenUsed="1"/>
+    <w:lsdException w:name="Smart Hyperlink" w:semiHidden="1" w:unhideWhenUsed="1"/>
+    <w:lsdException w:name="Hashtag" w:semiHidden="1" w:unhideWhenUsed="1"/>
+    <w:lsdException w:name="Unresolved Mention" w:semiHidden="1" w:unhideWhenUsed="1"/>
+    <w:lsdException w:name="Smart Link" w:semiHidden="1" w:unhideWhenUsed="1"/>
+  </w:latentStyles>
+  <w:style w:type="paragraph" w:default="1" w:styleId="Normal">
+    <w:name w:val="Normal"/>
+    <w:qFormat/>
+    <w:rsid w:val="00C22C4E"/>
+    <w:rPr>
+      <w:rFonts w:cs="Times New Roman"/>
+    </w:rPr>
+  </w:style>
+  <w:style w:type="paragraph" w:styleId="Heading1">
+    <w:name w:val="heading 1"/>
+    <w:basedOn w:val="Normal"/>
+    <w:next w:val="Normal"/>
+    <w:link w:val="Heading1Char"/>
+    <w:uiPriority w:val="9"/>
+    <w:qFormat/>
+    <w:rsid w:val="00E44F67"/>
+    <w:pPr>
+      <w:keepNext/>
+      <w:keepLines/>
+      <w:spacing w:before="360" w:after="80"/>
+      <w:outlineLvl w:val="0"/>
+    </w:pPr>
+    <w:rPr>
+      <w:rFonts w:asciiTheme="majorHAnsi" w:eastAsiaTheme="majorEastAsia" w:hAnsiTheme="majorHAnsi"/>
+      <w:color w:val="0F4761" w:themeColor="accent1" w:themeShade="BF"/>
+      <w:sz w:val="40"/>
+      <w:szCs w:val="40"/>
+    </w:rPr>
+  </w:style>
+  <w:style w:type="paragraph" w:styleId="Heading2">
+    <w:name w:val="heading 2"/>
+    <w:basedOn w:val="Normal"/>
+    <w:next w:val="Normal"/>
+    <w:link w:val="Heading2Char"/>
+    <w:uiPriority w:val="9"/>
+    <w:semiHidden/>
+    <w:unhideWhenUsed/>
+    <w:qFormat/>
+    <w:rsid w:val="00E44F67"/>
+    <w:pPr>
+      <w:keepNext/>
+      <w:keepLines/>
+      <w:spacing w:before="160" w:after="80"/>
+      <w:outlineLvl w:val="1"/>
+    </w:pPr>
+    <w:rPr>
+      <w:rFonts w:asciiTheme="majorHAnsi" w:eastAsiaTheme="majorEastAsia" w:hAnsiTheme="majorHAnsi"/>
+      <w:color w:val="0F4761" w:themeColor="accent1" w:themeShade="BF"/>
+      <w:sz w:val="32"/>
+      <w:szCs w:val="32"/>
+    </w:rPr>
+  </w:style>
+  <w:style w:type="paragraph" w:styleId="Heading3">
+    <w:name w:val="heading 3"/>
+    <w:basedOn w:val="Normal"/>
+    <w:next w:val="Normal"/>
+    <w:link w:val="Heading3Char"/>
+    <w:uiPriority w:val="9"/>
+    <w:semiHidden/>
+    <w:unhideWhenUsed/>
+    <w:qFormat/>
+    <w:rsid w:val="00E44F67"/>
+    <w:pPr>
+      <w:keepNext/>
+      <w:keepLines/>
+      <w:spacing w:before="160" w:after="80"/>
+      <w:outlineLvl w:val="2"/>
+    </w:pPr>
+    <w:rPr>
+      <w:rFonts w:eastAsiaTheme="majorEastAsia"/>
+      <w:color w:val="0F4761" w:themeColor="accent1" w:themeShade="BF"/>
+      <w:sz w:val="28"/>
+      <w:szCs w:val="28"/>
+    </w:rPr>
+  </w:style>
+  <w:style w:type="paragraph" w:styleId="Heading4">
+    <w:name w:val="heading 4"/>
+    <w:basedOn w:val="Normal"/>
+    <w:next w:val="Normal"/>
+    <w:link w:val="Heading4Char"/>
+    <w:uiPriority w:val="9"/>
+    <w:semiHidden/>
+    <w:unhideWhenUsed/>
+    <w:qFormat/>
+    <w:rsid w:val="00E44F67"/>
+    <w:pPr>
+      <w:keepNext/>
+      <w:keepLines/>
+      <w:spacing w:before="80" w:after="40"/>
+      <w:outlineLvl w:val="3"/>
+    </w:pPr>
+    <w:rPr>
+      <w:rFonts w:eastAsiaTheme="majorEastAsia"/>
+      <w:i/>
+      <w:iCs/>
+      <w:color w:val="0F4761" w:themeColor="accent1" w:themeShade="BF"/>
+    </w:rPr>
+  </w:style>
+  <w:style w:type="paragraph" w:styleId="Heading5">
+    <w:name w:val="heading 5"/>
+    <w:basedOn w:val="Normal"/>
+    <w:next w:val="Normal"/>
+    <w:link w:val="Heading5Char"/>
+    <w:uiPriority w:val="9"/>
+    <w:semiHidden/>
+    <w:unhideWhenUsed/>
+    <w:qFormat/>
+    <w:rsid w:val="00E44F67"/>
+    <w:pPr>
+      <w:keepNext/>
+      <w:keepLines/>
+      <w:spacing w:before="80" w:after="40"/>
+      <w:outlineLvl w:val="4"/>
+    </w:pPr>
+    <w:rPr>
+      <w:rFonts w:eastAsiaTheme="majorEastAsia"/>
+      <w:color w:val="0F4761" w:themeColor="accent1" w:themeShade="BF"/>
+    </w:rPr>
+  </w:style>
+  <w:style w:type="paragraph" w:styleId="Heading6">
+    <w:name w:val="heading 6"/>
+    <w:basedOn w:val="Normal"/>
+    <w:next w:val="Normal"/>
+    <w:link w:val="Heading6Char"/>
+    <w:uiPriority w:val="9"/>
+    <w:semiHidden/>
+    <w:unhideWhenUsed/>
+    <w:qFormat/>
+    <w:rsid w:val="00E44F67"/>
+    <w:pPr>
+      <w:keepNext/>
+      <w:keepLines/>
+      <w:spacing w:before="40" w:after="0"/>
+      <w:outlineLvl w:val="5"/>
+    </w:pPr>
+    <w:rPr>
+      <w:rFonts w:eastAsiaTheme="majorEastAsia"/>
+      <w:i/>
+      <w:iCs/>
+      <w:color w:val="595959" w:themeColor="text1" w:themeTint="A6"/>
+    </w:rPr>
+  </w:style>
+  <w:style w:type="paragraph" w:styleId="Heading7">
+    <w:name w:val="heading 7"/>
+    <w:basedOn w:val="Normal"/>
+    <w:next w:val="Normal"/>
+    <w:link w:val="Heading7Char"/>
+    <w:uiPriority w:val="9"/>
+    <w:semiHidden/>
+    <w:unhideWhenUsed/>
+    <w:qFormat/>
+    <w:rsid w:val="00E44F67"/>
+    <w:pPr>
+      <w:keepNext/>
+      <w:keepLines/>
+      <w:spacing w:before="40" w:after="0"/>
+      <w:outlineLvl w:val="6"/>
+    </w:pPr>
+    <w:rPr>
+      <w:rFonts w:eastAsiaTheme="majorEastAsia"/>
+      <w:color w:val="595959" w:themeColor="text1" w:themeTint="A6"/>
+    </w:rPr>
+  </w:style>
+  <w:style w:type="paragraph" w:styleId="Heading8">
+    <w:name w:val="heading 8"/>
+    <w:basedOn w:val="Normal"/>
+    <w:next w:val="Normal"/>
+    <w:link w:val="Heading8Char"/>
+    <w:uiPriority w:val="9"/>
+    <w:semiHidden/>
+    <w:unhideWhenUsed/>
+    <w:qFormat/>
+    <w:rsid w:val="00E44F67"/>
+    <w:pPr>
+      <w:keepNext/>
+      <w:keepLines/>
+      <w:spacing w:after="0"/>
+      <w:outlineLvl w:val="7"/>
+    </w:pPr>
+    <w:rPr>
+      <w:rFonts w:eastAsiaTheme="majorEastAsia"/>
+      <w:i/>
+      <w:iCs/>
+      <w:color w:val="272727" w:themeColor="text1" w:themeTint="D8"/>
+    </w:rPr>
+  </w:style>
+  <w:style w:type="paragraph" w:styleId="Heading9">
+    <w:name w:val="heading 9"/>
+    <w:basedOn w:val="Normal"/>
+    <w:next w:val="Normal"/>
+    <w:link w:val="Heading9Char"/>
+    <w:uiPriority w:val="9"/>
+    <w:semiHidden/>
+    <w:unhideWhenUsed/>
+    <w:qFormat/>
+    <w:rsid w:val="00E44F67"/>
+    <w:pPr>
+      <w:keepNext/>
+      <w:keepLines/>
+      <w:spacing w:after="0"/>
+      <w:outlineLvl w:val="8"/>
+    </w:pPr>
+    <w:rPr>
+      <w:rFonts w:eastAsiaTheme="majorEastAsia"/>
+      <w:color w:val="272727" w:themeColor="text1" w:themeTint="D8"/>
+    </w:rPr>
+  </w:style>
+  <w:style w:type="character" w:default="1" w:styleId="DefaultParagraphFont">
+    <w:name w:val="Default Paragraph Font"/>
+    <w:uiPriority w:val="1"/>
+    <w:semiHidden/>
+    <w:unhideWhenUsed/>
+  </w:style>
+  <w:style w:type="table" w:default="1" w:styleId="TableNormal">
+    <w:name w:val="Normal Table"/>
+    <w:uiPriority w:val="99"/>
+    <w:semiHidden/>
+    <w:unhideWhenUsed/>
+    <w:tblPr>
+      <w:tblInd w:w="0" w:type="dxa"/>
+      <w:tblCellMar>
+        <w:top w:w="0" w:type="dxa"/>
+        <w:left w:w="108" w:type="dxa"/>
+        <w:bottom w:w="0" w:type="dxa"/>
+        <w:right w:w="108" w:type="dxa"/>
+      </w:tblCellMar>
+    </w:tblPr>
+  </w:style>
+  <w:style w:type="numbering" w:default="1" w:styleId="NoList">
+    <w:name w:val="No List"/>
+    <w:uiPriority w:val="99"/>
+    <w:semiHidden/>
+    <w:unhideWhenUsed/>
+  </w:style>
+  <w:style w:type="character" w:customStyle="1" w:styleId="Heading1Char">
+    <w:name w:val="Heading 1 Char"/>
+    <w:basedOn w:val="DefaultParagraphFont"/>
+    <w:link w:val="Heading1"/>
+    <w:uiPriority w:val="9"/>
+    <w:rsid w:val="00E44F67"/>
+    <w:rPr>
+      <w:rFonts w:asciiTheme="majorHAnsi" w:eastAsiaTheme="majorEastAsia" w:hAnsiTheme="majorHAnsi" w:cs="Times New Roman"/>
+      <w:color w:val="0F4761" w:themeColor="accent1" w:themeShade="BF"/>
+      <w:sz w:val="40"/>
+      <w:szCs w:val="40"/>
+    </w:rPr>
+  </w:style>
+  <w:style w:type="character" w:customStyle="1" w:styleId="Heading2Char">
+    <w:name w:val="Heading 2 Char"/>
+    <w:basedOn w:val="DefaultParagraphFont"/>
+    <w:link w:val="Heading2"/>
+    <w:uiPriority w:val="9"/>
+    <w:semiHidden/>
+    <w:rsid w:val="00E44F67"/>
+    <w:rPr>
+      <w:rFonts w:asciiTheme="majorHAnsi" w:eastAsiaTheme="majorEastAsia" w:hAnsiTheme="majorHAnsi" w:cs="Times New Roman"/>
+      <w:color w:val="0F4761" w:themeColor="accent1" w:themeShade="BF"/>
+      <w:sz w:val="32"/>
+      <w:szCs w:val="32"/>
+    </w:rPr>
+  </w:style>
+  <w:style w:type="character" w:customStyle="1" w:styleId="Heading3Char">
+    <w:name w:val="Heading 3 Char"/>
+    <w:basedOn w:val="DefaultParagraphFont"/>
+    <w:link w:val="Heading3"/>
+    <w:uiPriority w:val="9"/>
+    <w:semiHidden/>
+    <w:rsid w:val="00E44F67"/>
+    <w:rPr>
+      <w:rFonts w:eastAsiaTheme="majorEastAsia" w:cs="Times New Roman"/>
+      <w:color w:val="0F4761" w:themeColor="accent1" w:themeShade="BF"/>
+      <w:sz w:val="28"/>
+      <w:szCs w:val="28"/>
+    </w:rPr>
+  </w:style>
+  <w:style w:type="character" w:customStyle="1" w:styleId="Heading4Char">
+    <w:name w:val="Heading 4 Char"/>
+    <w:basedOn w:val="DefaultParagraphFont"/>
+    <w:link w:val="Heading4"/>
+    <w:uiPriority w:val="9"/>
+    <w:semiHidden/>
+    <w:rsid w:val="00E44F67"/>
+    <w:rPr>
+      <w:rFonts w:eastAsiaTheme="majorEastAsia" w:cs="Times New Roman"/>
+      <w:i/>
+      <w:iCs/>
+      <w:color w:val="0F4761" w:themeColor="accent1" w:themeShade="BF"/>
+    </w:rPr>
+  </w:style>
+  <w:style w:type="character" w:customStyle="1" w:styleId="Heading5Char">
+    <w:name w:val="Heading 5 Char"/>
+    <w:basedOn w:val="DefaultParagraphFont"/>
+    <w:link w:val="Heading5"/>
+    <w:uiPriority w:val="9"/>
+    <w:semiHidden/>
+    <w:rsid w:val="00E44F67"/>
+    <w:rPr>
+      <w:rFonts w:eastAsiaTheme="majorEastAsia" w:cs="Times New Roman"/>
+      <w:color w:val="0F4761" w:themeColor="accent1" w:themeShade="BF"/>
+    </w:rPr>
+  </w:style>
+  <w:style w:type="character" w:customStyle="1" w:styleId="Heading6Char">
+    <w:name w:val="Heading 6 Char"/>
+    <w:basedOn w:val="DefaultParagraphFont"/>
+    <w:link w:val="Heading6"/>
+    <w:uiPriority w:val="9"/>
+    <w:semiHidden/>
+    <w:rsid w:val="00E44F67"/>
+    <w:rPr>
+      <w:rFonts w:eastAsiaTheme="majorEastAsia" w:cs="Times New Roman"/>
+      <w:i/>
+      <w:iCs/>
+      <w:color w:val="595959" w:themeColor="text1" w:themeTint="A6"/>
+    </w:rPr>
+  </w:style>
+  <w:style w:type="character" w:customStyle="1" w:styleId="Heading7Char">
+    <w:name w:val="Heading 7 Char"/>
+    <w:basedOn w:val="DefaultParagraphFont"/>
+    <w:link w:val="Heading7"/>
+    <w:uiPriority w:val="9"/>
+    <w:semiHidden/>
+    <w:rsid w:val="00E44F67"/>
+    <w:rPr>
+      <w:rFonts w:eastAsiaTheme="majorEastAsia" w:cs="Times New Roman"/>
+      <w:color w:val="595959" w:themeColor="text1" w:themeTint="A6"/>
+    </w:rPr>
+  </w:style>
+  <w:style w:type="character" w:customStyle="1" w:styleId="Heading8Char">
+    <w:name w:val="Heading 8 Char"/>
+    <w:basedOn w:val="DefaultParagraphFont"/>
+    <w:link w:val="Heading8"/>
+    <w:uiPriority w:val="9"/>
+    <w:semiHidden/>
+    <w:rsid w:val="00E44F67"/>
+    <w:rPr>
+      <w:rFonts w:eastAsiaTheme="majorEastAsia" w:cs="Times New Roman"/>
+      <w:i/>
+      <w:iCs/>
+      <w:color w:val="272727" w:themeColor="text1" w:themeTint="D8"/>
+    </w:rPr>
+  </w:style>
+  <w:style w:type="character" w:customStyle="1" w:styleId="Heading9Char">
+    <w:name w:val="Heading 9 Char"/>
+    <w:basedOn w:val="DefaultParagraphFont"/>
+    <w:link w:val="Heading9"/>
+    <w:uiPriority w:val="9"/>
+    <w:semiHidden/>
+    <w:rsid w:val="00E44F67"/>
+    <w:rPr>
+      <w:rFonts w:eastAsiaTheme="majorEastAsia" w:cs="Times New Roman"/>
+      <w:color w:val="272727" w:themeColor="text1" w:themeTint="D8"/>
+    </w:rPr>
+  </w:style>
+  <w:style w:type="paragraph" w:styleId="Title">
+    <w:name w:val="Title"/>
+    <w:basedOn w:val="Normal"/>
+    <w:next w:val="Normal"/>
+    <w:link w:val="TitleChar"/>
+    <w:uiPriority w:val="10"/>
+    <w:qFormat/>
+    <w:rsid w:val="00E44F67"/>
+    <w:pPr>
+      <w:spacing w:after="80" w:line="240" w:lineRule="auto"/>
+      <w:contextualSpacing/>
+    </w:pPr>
+    <w:rPr>
+      <w:rFonts w:asciiTheme="majorHAnsi" w:eastAsiaTheme="majorEastAsia" w:hAnsiTheme="majorHAnsi"/>
+      <w:spacing w:val="-10"/>
+      <w:kern w:val="28"/>
+      <w:sz w:val="56"/>
+      <w:szCs w:val="56"/>
+    </w:rPr>
+  </w:style>
+  <w:style w:type="character" w:customStyle="1" w:styleId="TitleChar">
+    <w:name w:val="Title Char"/>
+    <w:basedOn w:val="DefaultParagraphFont"/>
+    <w:link w:val="Title"/>
+    <w:uiPriority w:val="10"/>
+    <w:rsid w:val="00E44F67"/>
+    <w:rPr>
+      <w:rFonts w:asciiTheme="majorHAnsi" w:eastAsiaTheme="majorEastAsia" w:hAnsiTheme="majorHAnsi" w:cs="Times New Roman"/>
+      <w:spacing w:val="-10"/>
+      <w:kern w:val="28"/>
+      <w:sz w:val="56"/>
+      <w:szCs w:val="56"/>
+    </w:rPr>
+  </w:style>
+  <w:style w:type="paragraph" w:styleId="Subtitle">
+    <w:name w:val="Subtitle"/>
+    <w:basedOn w:val="Normal"/>
+    <w:next w:val="Normal"/>
+    <w:link w:val="SubtitleChar"/>
+    <w:uiPriority w:val="11"/>
+    <w:qFormat/>
+    <w:rsid w:val="00E44F67"/>
+    <w:pPr>
+      <w:numPr>
+        <w:ilvl w:val="1"/>
+      </w:numPr>
+    </w:pPr>
+    <w:rPr>
+      <w:rFonts w:eastAsiaTheme="majorEastAsia"/>
+      <w:color w:val="595959" w:themeColor="text1" w:themeTint="A6"/>
+      <w:spacing w:val="15"/>
+      <w:sz w:val="28"/>
+      <w:szCs w:val="28"/>
+    </w:rPr>
+  </w:style>
+  <w:style w:type="character" w:customStyle="1" w:styleId="SubtitleChar">
+    <w:name w:val="Subtitle Char"/>
+    <w:basedOn w:val="DefaultParagraphFont"/>
+    <w:link w:val="Subtitle"/>
+    <w:uiPriority w:val="11"/>
+    <w:rsid w:val="00E44F67"/>
+    <w:rPr>
+      <w:rFonts w:eastAsiaTheme="majorEastAsia" w:cs="Times New Roman"/>
+      <w:color w:val="595959" w:themeColor="text1" w:themeTint="A6"/>
+      <w:spacing w:val="15"/>
+      <w:sz w:val="28"/>
+      <w:szCs w:val="28"/>
+    </w:rPr>
+  </w:style>
+  <w:style w:type="paragraph" w:styleId="Quote">
+    <w:name w:val="Quote"/>
+    <w:basedOn w:val="Normal"/>
+    <w:next w:val="Normal"/>
+    <w:link w:val="QuoteChar"/>
+    <w:uiPriority w:val="29"/>
+    <w:qFormat/>
+    <w:rsid w:val="00E44F67"/>
+    <w:pPr>
+      <w:spacing w:before="160"/>
+      <w:jc w:val="center"/>
+    </w:pPr>
+    <w:rPr>
+      <w:i/>
+      <w:iCs/>
+      <w:color w:val="404040" w:themeColor="text1" w:themeTint="BF"/>
+    </w:rPr>
+  </w:style>
+  <w:style w:type="character" w:customStyle="1" w:styleId="QuoteChar">
+    <w:name w:val="Quote Char"/>
+    <w:basedOn w:val="DefaultParagraphFont"/>
+    <w:link w:val="Quote"/>
+    <w:uiPriority w:val="29"/>
+    <w:rsid w:val="00E44F67"/>
+    <w:rPr>
+      <w:rFonts w:cs="Times New Roman"/>
+      <w:i/>
+      <w:iCs/>
+      <w:color w:val="404040" w:themeColor="text1" w:themeTint="BF"/>
+    </w:rPr>
+  </w:style>
+  <w:style w:type="paragraph" w:styleId="ListParagraph">
+    <w:name w:val="List Paragraph"/>
+    <w:basedOn w:val="Normal"/>
+    <w:uiPriority w:val="34"/>
+    <w:qFormat/>
+    <w:rsid w:val="00E44F67"/>
+    <w:pPr>
+      <w:ind w:left="720"/>
+      <w:contextualSpacing/>
+    </w:pPr>
+  </w:style>
+  <w:style w:type="character" w:styleId="IntenseEmphasis">
+    <w:name w:val="Intense Emphasis"/>
+    <w:basedOn w:val="DefaultParagraphFont"/>
+    <w:uiPriority w:val="21"/>
+    <w:qFormat/>
+    <w:rsid w:val="00E44F67"/>
+    <w:rPr>
+      <w:rFonts w:cs="Times New Roman"/>
+      <w:i/>
+      <w:iCs/>
+      <w:color w:val="0F4761" w:themeColor="accent1" w:themeShade="BF"/>
+    </w:rPr>
+  </w:style>
+  <w:style w:type="paragraph" w:styleId="IntenseQuote">
+    <w:name w:val="Intense Quote"/>
+    <w:basedOn w:val="Normal"/>
+    <w:next w:val="Normal"/>
+    <w:link w:val="IntenseQuoteChar"/>
+    <w:uiPriority w:val="30"/>
+    <w:qFormat/>
+    <w:rsid w:val="00E44F67"/>
+    <w:pPr>
+      <w:pBdr>
+        <w:top w:val="single" w:sz="4" w:space="10" w:color="0F4761" w:themeColor="accent1" w:themeShade="BF"/>
+        <w:bottom w:val="single" w:sz="4" w:space="10" w:color="0F4761" w:themeColor="accent1" w:themeShade="BF"/>
+      </w:pBdr>
+      <w:spacing w:before="360" w:after="360"/>
+      <w:ind w:left="864" w:right="864"/>
+      <w:jc w:val="center"/>
+    </w:pPr>
+    <w:rPr>
+      <w:i/>
+      <w:iCs/>
+      <w:color w:val="0F4761" w:themeColor="accent1" w:themeShade="BF"/>
+    </w:rPr>
+  </w:style>
+  <w:style w:type="character" w:customStyle="1" w:styleId="IntenseQuoteChar">
+    <w:name w:val="Intense Quote Char"/>
+    <w:basedOn w:val="DefaultParagraphFont"/>
+    <w:link w:val="IntenseQuote"/>
+    <w:uiPriority w:val="30"/>
+    <w:rsid w:val="00E44F67"/>
+    <w:rPr>
+      <w:rFonts w:cs="Times New Roman"/>
+      <w:i/>
+      <w:iCs/>
+      <w:color w:val="0F4761" w:themeColor="accent1" w:themeShade="BF"/>
+    </w:rPr>
+  </w:style>
+  <w:style w:type="character" w:styleId="IntenseReference">
+    <w:name w:val="Intense Reference"/>
+    <w:basedOn w:val="DefaultParagraphFont"/>
+    <w:uiPriority w:val="32"/>
+    <w:qFormat/>
+    <w:rsid w:val="00E44F67"/>
+    <w:rPr>
+      <w:rFonts w:cs="Times New Roman"/>
+      <w:b/>
+      <w:bCs/>
+      <w:smallCaps/>
+      <w:color w:val="0F4761" w:themeColor="accent1" w:themeShade="BF"/>
+      <w:spacing w:val="5"/>
+    </w:rPr>
+  </w:style>
+  <w:style w:type="paragraph" w:styleId="Header">
+    <w:name w:val="header"/>
+    <w:basedOn w:val="Normal"/>
+    <w:link w:val="HeaderChar"/>
+    <w:uiPriority w:val="99"/>
+    <w:unhideWhenUsed/>
+    <w:qFormat/>
+    <w:rsid w:val="00AC2779"/>
+    <w:pPr>
+      <w:tabs>
+        <w:tab w:val="center" w:pos="4680"/>
+        <w:tab w:val="right" w:pos="9360"/>
+      </w:tabs>
+      <w:spacing w:after="0" w:line="240" w:lineRule="auto"/>
+    </w:pPr>
+  </w:style>
+  <w:style w:type="character" w:customStyle="1" w:styleId="HeaderChar">
+    <w:name w:val="Header Char"/>
+    <w:basedOn w:val="DefaultParagraphFont"/>
+    <w:link w:val="Header"/>
+    <w:uiPriority w:val="99"/>
+    <w:qFormat/>
+    <w:rsid w:val="00AC2779"/>
+    <w:rPr>
+      <w:rFonts w:cs="Times New Roman"/>
+    </w:rPr>
+  </w:style>
+  <w:style w:type="paragraph" w:styleId="Footer">
+    <w:name w:val="footer"/>
+    <w:basedOn w:val="Normal"/>
+    <w:link w:val="FooterChar"/>
+    <w:uiPriority w:val="99"/>
+    <w:unhideWhenUsed/>
+    <w:rsid w:val="00AC2779"/>
+    <w:pPr>
+      <w:tabs>
+        <w:tab w:val="center" w:pos="4680"/>
+        <w:tab w:val="right" w:pos="9360"/>
+      </w:tabs>
+      <w:spacing w:after="0" w:line="240" w:lineRule="auto"/>
+    </w:pPr>
+  </w:style>
+  <w:style w:type="character" w:customStyle="1" w:styleId="FooterChar">
+    <w:name w:val="Footer Char"/>
+    <w:basedOn w:val="DefaultParagraphFont"/>
+    <w:link w:val="Footer"/>
+    <w:uiPriority w:val="99"/>
+    <w:rsid w:val="00AC2779"/>
+    <w:rPr>
+      <w:rFonts w:cs="Times New Roman"/>
+    </w:rPr>
+  </w:style>
+  <w:style w:type="paragraph" w:styleId="NoSpacing">
+    <w:name w:val="No Spacing"/>
+    <w:uiPriority w:val="1"/>
+    <w:qFormat/>
+    <w:rsid w:val="00AC2779"/>
+    <w:pPr>
+      <w:spacing w:after="0" w:line="240" w:lineRule="auto"/>
+    </w:pPr>
+    <w:rPr>
+      <w:rFonts w:cs="Times New Roman"/>
+      <w:kern w:val="0"/>
+      <w:lang w:val="en-US"/>
+    </w:rPr>
+  </w:style>
+  <w:style w:type="table" w:styleId="TableGrid">
+    <w:name w:val="Table Grid"/>
+    <w:basedOn w:val="TableNormal"/>
+    <w:uiPriority w:val="39"/>
+    <w:rsid w:val="00AC2779"/>
+    <w:pPr>
+      <w:spacing w:after="0" w:line="240" w:lineRule="auto"/>
+    </w:pPr>
+    <w:rPr>
+      <w:rFonts w:cs="Times New Roman"/>
+    </w:rPr>
+    <w:tblPr>
+      <w:tblBorders>
+        <w:top w:val="single" w:sz="4" w:space="0" w:color="auto"/>
+        <w:left w:val="single" w:sz="4" w:space="0" w:color="auto"/>
+        <w:bottom w:val="single" w:sz="4" w:space="0" w:color="auto"/>
+        <w:right w:val="single" w:sz="4" w:space="0" w:color="auto"/>
+        <w:insideH w:val="single" w:sz="4" w:space="0" w:color="auto"/>
+        <w:insideV w:val="single" w:sz="4" w:space="0" w:color="auto"/>
+      </w:tblBorders>
+    </w:tblPr>
+  </w:style>
+  <w:style w:type="character" w:styleId="PlaceholderText">
+    <w:name w:val="Placeholder Text"/>
+    <w:basedOn w:val="DefaultParagraphFont"/>
+    <w:uiPriority w:val="99"/>
+    <w:semiHidden/>
+    <w:rsid w:val="00621746"/>
+    <w:rPr>
+      <w:color w:val="666666"/>
+    </w:rPr>
+  </w:style>
+</w:styles>
+</file>
+
+<file path=word/glossary/document.xml><?xml version="1.0" encoding="utf-8"?>
+<w:glossaryDocument xmlns:wpc="http://schemas.microsoft.com/office/word/2010/wordprocessingCanvas" xmlns:cx="http://schemas.microsoft.com/office/drawing/2014/chartex" xmlns:cx1="http://schemas.microsoft.com/office/drawing/2015/9/8/chartex" xmlns:cx2="http://schemas.microsoft.com/office/drawing/2015/10/21/chartex" xmlns:cx3="http://schemas.microsoft.com/office/drawing/2016/5/9/chartex" xmlns:cx4="http://schemas.microsoft.com/office/drawing/2016/5/10/chartex" xmlns:cx5="http://schemas.microsoft.com/office/drawing/2016/5/11/chartex" xmlns:cx6="http://schemas.microsoft.com/office/drawing/2016/5/12/chartex" xmlns:cx7="http://schemas.microsoft.com/office/drawing/2016/5/13/chartex" xmlns:cx8="http://schemas.microsoft.com/office/drawing/2016/5/14/chartex" xmlns:mc="http://schemas.openxmlformats.org/markup-compatibility/2006" xmlns:aink="http://schemas.microsoft.com/office/drawing/2016/ink" xmlns:am3d="http://schemas.microsoft.com/office/drawing/2017/model3d" xmlns:o="urn:schemas-microsoft-com:office:office" xmlns:oel="http://schemas.microsoft.com/office/2019/extlst" xmlns:r="http://schemas.openxmlformats.org/officeDocument/2006/relationships" xmlns:m="http://schemas.openxmlformats.org/officeDocument/2006/math" xmlns:v="urn:schemas-microsoft-com:vml" xmlns:wp14="http://schemas.microsoft.com/office/word/2010/wordprocessingDrawing" xmlns:wp="http://schemas.openxmlformats.org/drawingml/2006/wordprocessingDrawing" xmlns:w10="urn:schemas-microsoft-com:office:word" xmlns:w="http://schemas.openxmlformats.org/wordprocessingml/2006/main" xmlns:w14="http://schemas.microsoft.com/office/word/2010/wordml" xmlns:w15="http://schemas.microsoft.com/office/word/2012/wordml" xmlns:w16cex="http://schemas.microsoft.com/office/word/2018/wordml/cex" xmlns:w16cid="http://schemas.microsoft.com/office/word/2016/wordml/cid" xmlns:w16="http://schemas.microsoft.com/office/word/2018/wordml" xmlns:w16du="http://schemas.microsoft.com/office/word/2023/wordml/word16du" xmlns:w16sdtdh="http://schemas.microsoft.com/office/word/2020/wordml/sdtdatahash" xmlns:w16sdtfl="http://schemas.microsoft.com/office/word/2024/wordml/sdtformatlock" xmlns:w16se="http://schemas.microsoft.com/office/word/2015/wordml/symex" xmlns:wpg="http://schemas.microsoft.com/office/word/2010/wordprocessingGroup" xmlns:wpi="http://schemas.microsoft.com/office/word/2010/wordprocessingInk" xmlns:wne="http://schemas.microsoft.com/office/word/2006/wordml" xmlns:wps="http://schemas.microsoft.com/office/word/2010/wordprocessingShape" mc:Ignorable="w14 w15 w16se w16cid w16 w16cex w16sdtdh w16sdtfl w16du wp14">
+  <w:docParts>
+    <w:docPart>
+      <w:docPartPr>
+        <w:name w:val="DefaultPlaceholder_-1854013440"/>
+        <w:category>
+          <w:name w:val="General"/>
+          <w:gallery w:val="placeholder"/>
+        </w:category>
+        <w:types>
+          <w:type w:val="bbPlcHdr"/>
+        </w:types>
+        <w:behaviors>
+          <w:behavior w:val="content"/>
+        </w:behaviors>
+        <w:guid w:val="{14A8A63E-EF8C-4160-821C-41E9A48B7072}"/>
+      </w:docPartPr>
+      <w:docPartBody>
+        <w:p>
+          <w:r>
+            <w:rPr>
+              <w:rStyle w:val="PlaceholderText"/>
+            </w:rPr>
+            <w:t>Click or tap here to enter text.</w:t>
+          </w:r>
+        </w:p>
+      </w:docPartBody>
+    </w:docPart>
+    <w:docPart>
+      <w:docPartPr>
+        <w:name w:val="DefaultPlaceholder_-1854013437"/>
+        <w:category>
+          <w:name w:val="General"/>
+          <w:gallery w:val="placeholder"/>
+        </w:category>
+        <w:types>
+          <w:type w:val="bbPlcHdr"/>
+        </w:types>
+        <w:behaviors>
+          <w:behavior w:val="content"/>
+        </w:behaviors>
+        <w:guid w:val="{54C71549-4DF1-4058-9B36-7A99117E13CD}"/>
+      </w:docPartPr>
+      <w:docPartBody>
+        <w:p>
+          <w:r>
+            <w:rPr>
+              <w:rStyle w:val="PlaceholderText"/>
+            </w:rPr>
+            <w:t>Click or tap to enter a date.</w:t>
+          </w:r>
+        </w:p>
+      </w:docPartBody>
+    </w:docPart>
+    <w:docPart>
+      <w:docPartPr>
+        <w:name w:val="4A8F2B17C3DF4EF1BECCC2702E454ABA"/>
+        <w:category>
+          <w:name w:val="General"/>
+          <w:gallery w:val="placeholder"/>
+        </w:category>
+        <w:types>
+          <w:type w:val="bbPlcHdr"/>
+        </w:types>
+        <w:behaviors>
+          <w:behavior w:val="content"/>
+        </w:behaviors>
+        <w:guid w:val="{7705C4E8-233E-49D7-906D-C4781C817D96}"/>
+      </w:docPartPr>
+      <w:docPartBody>
+        <w:p>
+          <w:pPr>
+            <w:pStyle w:val="4A8F2B17C3DF4EF1BECCC2702E454ABA"/>
+          </w:pPr>
+          <w:r>
+            <w:rPr>
+              <w:rStyle w:val="PlaceholderText"/>
+            </w:rPr>
+            <w:t>Click or tap here to enter text.</w:t>
+          </w:r>
+        </w:p>
+      </w:docPartBody>
+    </w:docPart>
+    <w:docPart>
+      <w:docPartPr>
+        <w:name w:val="BB707A4AAE6C4F94961D5431F2125DFC"/>
+        <w:category>
+          <w:name w:val="General"/>
+          <w:gallery w:val="placeholder"/>
+        </w:category>
+        <w:types>
+          <w:type w:val="bbPlcHdr"/>
+        </w:types>
+        <w:behaviors>
+          <w:behavior w:val="content"/>
+        </w:behaviors>
+        <w:guid w:val="{BB5E1650-1B48-4758-99D6-FE4EA6048416}"/>
+      </w:docPartPr>
+      <w:docPartBody>
+        <w:p>
+          <w:pPr>
+            <w:pStyle w:val="BB707A4AAE6C4F94961D5431F2125DFC"/>
+          </w:pPr>
+          <w:r>
+            <w:rPr>
+              <w:rStyle w:val="PlaceholderText"/>
+            </w:rPr>
+            <w:t>Click or tap here to enter text.</w:t>
+          </w:r>
+        </w:p>
+      </w:docPartBody>
+    </w:docPart>
+  </w:docParts>
+</w:glossaryDocument>
+</file>
+
+<file path=word/glossary/fontTable.xml><?xml version="1.0" encoding="utf-8"?>
+<w:fonts xmlns:mc="http://schemas.openxmlformats.org/markup-compatibility/2006" xmlns:r="http://schemas.openxmlformats.org/officeDocument/2006/relationships" xmlns:w="http://schemas.openxmlformats.org/wordprocessingml/2006/main" xmlns:w14="http://schemas.microsoft.com/office/word/2010/wordml" xmlns:w15="http://schemas.microsoft.com/office/word/2012/wordml" xmlns:w16cex="http://schemas.microsoft.com/office/word/2018/wordml/cex" xmlns:w16cid="http://schemas.microsoft.com/office/word/2016/wordml/cid" xmlns:w16="http://schemas.microsoft.com/office/word/2018/wordml" xmlns:w16du="http://schemas.microsoft.com/office/word/2023/wordml/word16du" xmlns:w16sdtdh="http://schemas.microsoft.com/office/word/2020/wordml/sdtdatahash" xmlns:w16sdtfl="http://schemas.microsoft.com/office/word/2024/wordml/sdtformatlock" xmlns:w16se="http://schemas.microsoft.com/office/word/2015/wordml/symex" mc:Ignorable="w14 w15 w16se w16cid w16 w16cex w16sdtdh w16sdtfl w16du">
+  <w:font w:name="Aptos">
+    <w:charset w:val="00"/>
+    <w:family w:val="swiss"/>
+    <w:pitch w:val="variable"/>
+    <w:sig w:usb0="20000287" w:usb1="00000003" w:usb2="00000000" w:usb3="00000000" w:csb0="0000019F" w:csb1="00000000"/>
+  </w:font>
+  <w:font w:name="Times New Roman">
+    <w:panose1 w:val="02020603050405020304"/>
+    <w:charset w:val="00"/>
+    <w:family w:val="roman"/>
+    <w:pitch w:val="variable"/>
+    <w:sig w:usb0="E0002EFF" w:usb1="C000785B" w:usb2="00000009" w:usb3="00000000" w:csb0="000001FF" w:csb1="00000000"/>
+  </w:font>
+  <w:font w:name="Aptos Display">
+    <w:charset w:val="00"/>
+    <w:family w:val="swiss"/>
+    <w:pitch w:val="variable"/>
+    <w:sig w:usb0="20000287" w:usb1="00000003" w:usb2="00000000" w:usb3="00000000" w:csb0="0000019F" w:csb1="00000000"/>
+  </w:font>
+  <w:font w:name="DengXian Light">
+    <w:altName w:val="等线 Light"/>
+    <w:charset w:val="86"/>
+    <w:family w:val="auto"/>
+    <w:pitch w:val="variable"/>
+    <w:sig w:usb0="A00002BF" w:usb1="38CF7CFA" w:usb2="00000016" w:usb3="00000000" w:csb0="0004000F" w:csb1="00000000"/>
+  </w:font>
+  <w:font w:name="DengXian">
+    <w:altName w:val="等线"/>
+    <w:panose1 w:val="02010600030101010101"/>
+    <w:charset w:val="86"/>
+    <w:family w:val="auto"/>
+    <w:pitch w:val="variable"/>
+    <w:sig w:usb0="A00002BF" w:usb1="38CF7CFA" w:usb2="00000016" w:usb3="00000000" w:csb0="0004000F" w:csb1="00000000"/>
+  </w:font>
+</w:fonts>
+</file>
+
+<file path=word/glossary/settings.xml><?xml version="1.0" encoding="utf-8"?>
+<w:settings xmlns:mc="http://schemas.openxmlformats.org/markup-compatibility/2006" xmlns:o="urn:schemas-microsoft-com:office:office" xmlns:r="http://schemas.openxmlformats.org/officeDocument/2006/relationships" xmlns:m="http://schemas.openxmlformats.org/officeDocument/2006/math" xmlns:v="urn:schemas-microsoft-com:vml" xmlns:w10="urn:schemas-microsoft-com:office:word" xmlns:w="http://schemas.openxmlformats.org/wordprocessingml/2006/main" xmlns:w14="http://schemas.microsoft.com/office/word/2010/wordml" xmlns:w15="http://schemas.microsoft.com/office/word/2012/wordml" xmlns:w16cex="http://schemas.microsoft.com/office/word/2018/wordml/cex" xmlns:w16cid="http://schemas.microsoft.com/office/word/2016/wordml/cid" xmlns:w16="http://schemas.microsoft.com/office/word/2018/wordml" xmlns:w16du="http://schemas.microsoft.com/office/word/2023/wordml/word16du" xmlns:w16sdtdh="http://schemas.microsoft.com/office/word/2020/wordml/sdtdatahash" xmlns:w16sdtfl="http://schemas.microsoft.com/office/word/2024/wordml/sdtformatlock" xmlns:w16se="http://schemas.microsoft.com/office/word/2015/wordml/symex" xmlns:sl="http://schemas.openxmlformats.org/schemaLibrary/2006/main" mc:Ignorable="w14 w15 w16se w16cid w16 w16cex w16sdtdh w16sdtfl w16du">
+  <w:view w:val="normal"/>
+  <w:defaultTabStop w:val="720"/>
+  <w:characterSpacingControl w:val="doNotCompress"/>
+  <w:compat>
+    <w:useFELayout/>
+    <w:compatSetting w:name="compatibilityMode" w:uri="http://schemas.microsoft.com/office/word" w:val="15"/>
+    <w:compatSetting w:name="overrideTableStyleFontSizeAndJustification" w:uri="http://schemas.microsoft.com/office/word" w:val="1"/>
+    <w:compatSetting w:name="enableOpenTypeFeatures" w:uri="http://schemas.microsoft.com/office/word" w:val="1"/>
+    <w:compatSetting w:name="doNotFlipMirrorIndents" w:uri="http://schemas.microsoft.com/office/word" w:val="1"/>
+    <w:compatSetting w:name="differentiateMultirowTableHeaders" w:uri="http://schemas.microsoft.com/office/word" w:val="1"/>
+    <w:compatSetting w:name="useWord2013TrackBottomHyphenation" w:uri="http://schemas.microsoft.com/office/word" w:val="0"/>
+  </w:compat>
+  <w:rsids>
+    <w:rsidRoot w:val="00CB66C2"/>
+    <w:rsid w:val="00107A89"/>
+    <w:rsid w:val="00544EC5"/>
+    <w:rsid w:val="00CB66C2"/>
+  </w:rsids>
+  <m:mathPr>
+    <m:mathFont m:val="Cambria Math"/>
+    <m:brkBin m:val="before"/>
+    <m:brkBinSub m:val="--"/>
+    <m:smallFrac m:val="0"/>
+    <m:dispDef/>
+    <m:lMargin m:val="0"/>
+    <m:rMargin m:val="0"/>
+    <m:defJc m:val="centerGroup"/>
+    <m:wrapIndent m:val="1440"/>
+    <m:intLim m:val="subSup"/>
+    <m:naryLim m:val="undOvr"/>
+  </m:mathPr>
+  <w:themeFontLang w:val="en-PH"/>
+  <w:clrSchemeMapping w:bg1="light1" w:t1="dark1" w:bg2="light2" w:t2="dark2" w:accent1="accent1" w:accent2="accent2" w:accent3="accent3" w:accent4="accent4" w:accent5="accent5" w:accent6="accent6" w:hyperlink="hyperlink" w:followedHyperlink="followedHyperlink"/>
+  <w:decimalSymbol w:val="."/>
+  <w:listSeparator w:val=","/>
+  <w15:chartTrackingRefBased/>
+</w:settings>
+</file>
+
+<file path=word/glossary/styles.xml><?xml version="1.0" encoding="utf-8"?>
+<w:styles xmlns:mc="http://schemas.openxmlformats.org/markup-compatibility/2006" xmlns:r="http://schemas.openxmlformats.org/officeDocument/2006/relationships" xmlns:w="http://schemas.openxmlformats.org/wordprocessingml/2006/main" xmlns:w14="http://schemas.microsoft.com/office/word/2010/wordml" xmlns:w15="http://schemas.microsoft.com/office/word/2012/wordml" xmlns:w16cex="http://schemas.microsoft.com/office/word/2018/wordml/cex" xmlns:w16cid="http://schemas.microsoft.com/office/word/2016/wordml/cid" xmlns:w16="http://schemas.microsoft.com/office/word/2018/wordml" xmlns:w16du="http://schemas.microsoft.com/office/word/2023/wordml/word16du" xmlns:w16sdtdh="http://schemas.microsoft.com/office/word/2020/wordml/sdtdatahash" xmlns:w16sdtfl="http://schemas.microsoft.com/office/word/2024/wordml/sdtformatlock" xmlns:w16se="http://schemas.microsoft.com/office/word/2015/wordml/symex" mc:Ignorable="w14 w15 w16se w16cid w16 w16cex w16sdtdh w16sdtfl w16du">
+  <w:docDefaults>
+    <w:rPrDefault>
+      <w:rPr>
+        <w:rFonts w:asciiTheme="minorHAnsi" w:eastAsiaTheme="minorEastAsia" w:hAnsiTheme="minorHAnsi" w:cstheme="minorBidi"/>
+        <w:kern w:val="2"/>
+        <w:sz w:val="24"/>
+        <w:szCs w:val="24"/>
+        <w:lang w:val="en-PH" w:eastAsia="en-PH" w:bidi="ar-SA"/>
+        <w14:ligatures w14:val="standardContextual"/>
+      </w:rPr>
+    </w:rPrDefault>
+    <w:pPrDefault>
+      <w:pPr>
+        <w:spacing w:after="160" w:line="278" w:lineRule="auto"/>
+      </w:pPr>
+    </w:pPrDefault>
+  </w:docDefaults>
+  <w:latentStyles w:defLockedState="0" w:defUIPriority="99" w:defSemiHidden="0" w:defUnhideWhenUsed="0" w:defQFormat="0" w:count="376">
+    <w:lsdException w:name="Normal" w:uiPriority="0" w:qFormat="1"/>
+    <w:lsdException w:name="heading 1" w:uiPriority="9" w:qFormat="1"/>
+    <w:lsdException w:name="heading 2" w:semiHidden="1" w:uiPriority="9" w:unhideWhenUsed="1" w:qFormat="1"/>
+    <w:lsdException w:name="heading 3" w:semiHidden="1" w:uiPriority="9" w:unhideWhenUsed="1" w:qFormat="1"/>
+    <w:lsdException w:name="heading 4" w:semiHidden="1" w:uiPriority="9" w:unhideWhenUsed="1" w:qFormat="1"/>
+    <w:lsdException w:name="heading 5" w:semiHidden="1" w:uiPriority="9" w:unhideWhenUsed="1" w:qFormat="1"/>
+    <w:lsdException w:name="heading 6" w:semiHidden="1" w:uiPriority="9" w:unhideWhenUsed="1" w:qFormat="1"/>
+    <w:lsdException w:name="heading 7" w:semiHidden="1" w:uiPriority="9" w:unhideWhenUsed="1" w:qFormat="1"/>
+    <w:lsdException w:name="heading 8" w:semiHidden="1" w:uiPriority="9" w:unhideWhenUsed="1" w:qFormat="1"/>
+    <w:lsdException w:name="heading 9" w:semiHidden="1" w:uiPriority="9" w:unhideWhenUsed="1" w:qFormat="1"/>
+    <w:lsdException w:name="index 1" w:semiHidden="1" w:unhideWhenUsed="1"/>
+    <w:lsdException w:name="index 2" w:semiHidden="1" w:unhideWhenUsed="1"/>
+    <w:lsdException w:name="index 3" w:semiHidden="1" w:unhideWhenUsed="1"/>
+    <w:lsdException w:name="index 4" w:semiHidden="1" w:unhideWhenUsed="1"/>
+    <w:lsdException w:name="index 5" w:semiHidden="1" w:unhideWhenUsed="1"/>
+    <w:lsdException w:name="index 6" w:semiHidden="1" w:unhideWhenUsed="1"/>
+    <w:lsdException w:name="index 7" w:semiHidden="1" w:unhideWhenUsed="1"/>
+    <w:lsdException w:name="index 8" w:semiHidden="1" w:unhideWhenUsed="1"/>
+    <w:lsdException w:name="index 9" w:semiHidden="1" w:unhideWhenUsed="1"/>
+    <w:lsdException w:name="toc 1" w:semiHidden="1" w:uiPriority="39" w:unhideWhenUsed="1"/>
+    <w:lsdException w:name="toc 2" w:semiHidden="1" w:uiPriority="39" w:unhideWhenUsed="1"/>
+    <w:lsdException w:name="toc 3" w:semiHidden="1" w:uiPriority="39" w:unhideWhenUsed="1"/>
+    <w:lsdException w:name="toc 4" w:semiHidden="1" w:uiPriority="39" w:unhideWhenUsed="1"/>
+    <w:lsdException w:name="toc 5" w:semiHidden="1" w:uiPriority="39" w:unhideWhenUsed="1"/>
+    <w:lsdException w:name="toc 6" w:semiHidden="1" w:uiPriority="39" w:unhideWhenUsed="1"/>
+    <w:lsdException w:name="toc 7" w:semiHidden="1" w:uiPriority="39" w:unhideWhenUsed="1"/>
+    <w:lsdException w:name="toc 8" w:semiHidden="1" w:uiPriority="39" w:unhideWhenUsed="1"/>
+    <w:lsdException w:name="toc 9" w:semiHidden="1" w:uiPriority="39" w:unhideWhenUsed="1"/>
+    <w:lsdException w:name="Normal Indent" w:semiHidden="1" w:unhideWhenUsed="1"/>
+    <w:lsdException w:name="footnote text" w:semiHidden="1" w:unhideWhenUsed="1"/>
+    <w:lsdException w:name="annotation text" w:semiHidden="1" w:unhideWhenUsed="1"/>
+    <w:lsdException w:name="header" w:semiHidden="1" w:unhideWhenUsed="1"/>
     <w:lsdException w:name="footer" w:semiHidden="1" w:unhideWhenUsed="1"/>
     <w:lsdException w:name="index heading" w:semiHidden="1" w:unhideWhenUsed="1"/>
     <w:lsdException w:name="caption" w:semiHidden="1" w:uiPriority="35" w:unhideWhenUsed="1" w:qFormat="1"/>
@@ -3161,206 +3980,6 @@
   <w:style w:type="paragraph" w:default="1" w:styleId="Normal">
     <w:name w:val="Normal"/>
     <w:qFormat/>
-    <w:rsid w:val="00C22C4E"/>
-  </w:style>
-  <w:style w:type="paragraph" w:styleId="Heading1">
-    <w:name w:val="heading 1"/>
-    <w:basedOn w:val="Normal"/>
-    <w:next w:val="Normal"/>
-    <w:link w:val="Heading1Char"/>
-    <w:uiPriority w:val="9"/>
-    <w:qFormat/>
-    <w:rsid w:val="00E44F67"/>
-    <w:pPr>
-      <w:keepNext/>
-      <w:keepLines/>
-      <w:spacing w:before="360" w:after="80"/>
-      <w:outlineLvl w:val="0"/>
-    </w:pPr>
-    <w:rPr>
-      <w:rFonts w:asciiTheme="majorHAnsi" w:eastAsiaTheme="majorEastAsia" w:hAnsiTheme="majorHAnsi" w:cstheme="majorBidi"/>
-      <w:color w:val="0F4761" w:themeColor="accent1" w:themeShade="BF"/>
-      <w:sz w:val="40"/>
-      <w:szCs w:val="40"/>
-    </w:rPr>
-  </w:style>
-  <w:style w:type="paragraph" w:styleId="Heading2">
-    <w:name w:val="heading 2"/>
-    <w:basedOn w:val="Normal"/>
-    <w:next w:val="Normal"/>
-    <w:link w:val="Heading2Char"/>
-    <w:uiPriority w:val="9"/>
-    <w:semiHidden/>
-    <w:unhideWhenUsed/>
-    <w:qFormat/>
-    <w:rsid w:val="00E44F67"/>
-    <w:pPr>
-      <w:keepNext/>
-      <w:keepLines/>
-      <w:spacing w:before="160" w:after="80"/>
-      <w:outlineLvl w:val="1"/>
-    </w:pPr>
-    <w:rPr>
-      <w:rFonts w:asciiTheme="majorHAnsi" w:eastAsiaTheme="majorEastAsia" w:hAnsiTheme="majorHAnsi" w:cstheme="majorBidi"/>
-      <w:color w:val="0F4761" w:themeColor="accent1" w:themeShade="BF"/>
-      <w:sz w:val="32"/>
-      <w:szCs w:val="32"/>
-    </w:rPr>
-  </w:style>
-  <w:style w:type="paragraph" w:styleId="Heading3">
-    <w:name w:val="heading 3"/>
-    <w:basedOn w:val="Normal"/>
-    <w:next w:val="Normal"/>
-    <w:link w:val="Heading3Char"/>
-    <w:uiPriority w:val="9"/>
-    <w:semiHidden/>
-    <w:unhideWhenUsed/>
-    <w:qFormat/>
-    <w:rsid w:val="00E44F67"/>
-    <w:pPr>
-      <w:keepNext/>
-      <w:keepLines/>
-      <w:spacing w:before="160" w:after="80"/>
-      <w:outlineLvl w:val="2"/>
-    </w:pPr>
-    <w:rPr>
-      <w:rFonts w:eastAsiaTheme="majorEastAsia" w:cstheme="majorBidi"/>
-      <w:color w:val="0F4761" w:themeColor="accent1" w:themeShade="BF"/>
-      <w:sz w:val="28"/>
-      <w:szCs w:val="28"/>
-    </w:rPr>
-  </w:style>
-  <w:style w:type="paragraph" w:styleId="Heading4">
-    <w:name w:val="heading 4"/>
-    <w:basedOn w:val="Normal"/>
-    <w:next w:val="Normal"/>
-    <w:link w:val="Heading4Char"/>
-    <w:uiPriority w:val="9"/>
-    <w:semiHidden/>
-    <w:unhideWhenUsed/>
-    <w:qFormat/>
-    <w:rsid w:val="00E44F67"/>
-    <w:pPr>
-      <w:keepNext/>
-      <w:keepLines/>
-      <w:spacing w:before="80" w:after="40"/>
-      <w:outlineLvl w:val="3"/>
-    </w:pPr>
-    <w:rPr>
-      <w:rFonts w:eastAsiaTheme="majorEastAsia" w:cstheme="majorBidi"/>
-      <w:i/>
-      <w:iCs/>
-      <w:color w:val="0F4761" w:themeColor="accent1" w:themeShade="BF"/>
-    </w:rPr>
-  </w:style>
-  <w:style w:type="paragraph" w:styleId="Heading5">
-    <w:name w:val="heading 5"/>
-    <w:basedOn w:val="Normal"/>
-    <w:next w:val="Normal"/>
-    <w:link w:val="Heading5Char"/>
-    <w:uiPriority w:val="9"/>
-    <w:semiHidden/>
-    <w:unhideWhenUsed/>
-    <w:qFormat/>
-    <w:rsid w:val="00E44F67"/>
-    <w:pPr>
-      <w:keepNext/>
-      <w:keepLines/>
-      <w:spacing w:before="80" w:after="40"/>
-      <w:outlineLvl w:val="4"/>
-    </w:pPr>
-    <w:rPr>
-      <w:rFonts w:eastAsiaTheme="majorEastAsia" w:cstheme="majorBidi"/>
-      <w:color w:val="0F4761" w:themeColor="accent1" w:themeShade="BF"/>
-    </w:rPr>
-  </w:style>
-  <w:style w:type="paragraph" w:styleId="Heading6">
-    <w:name w:val="heading 6"/>
-    <w:basedOn w:val="Normal"/>
-    <w:next w:val="Normal"/>
-    <w:link w:val="Heading6Char"/>
-    <w:uiPriority w:val="9"/>
-    <w:semiHidden/>
-    <w:unhideWhenUsed/>
-    <w:qFormat/>
-    <w:rsid w:val="00E44F67"/>
-    <w:pPr>
-      <w:keepNext/>
-      <w:keepLines/>
-      <w:spacing w:before="40" w:after="0"/>
-      <w:outlineLvl w:val="5"/>
-    </w:pPr>
-    <w:rPr>
-      <w:rFonts w:eastAsiaTheme="majorEastAsia" w:cstheme="majorBidi"/>
-      <w:i/>
-      <w:iCs/>
-      <w:color w:val="595959" w:themeColor="text1" w:themeTint="A6"/>
-    </w:rPr>
-  </w:style>
-  <w:style w:type="paragraph" w:styleId="Heading7">
-    <w:name w:val="heading 7"/>
-    <w:basedOn w:val="Normal"/>
-    <w:next w:val="Normal"/>
-    <w:link w:val="Heading7Char"/>
-    <w:uiPriority w:val="9"/>
-    <w:semiHidden/>
-    <w:unhideWhenUsed/>
-    <w:qFormat/>
-    <w:rsid w:val="00E44F67"/>
-    <w:pPr>
-      <w:keepNext/>
-      <w:keepLines/>
-      <w:spacing w:before="40" w:after="0"/>
-      <w:outlineLvl w:val="6"/>
-    </w:pPr>
-    <w:rPr>
-      <w:rFonts w:eastAsiaTheme="majorEastAsia" w:cstheme="majorBidi"/>
-      <w:color w:val="595959" w:themeColor="text1" w:themeTint="A6"/>
-    </w:rPr>
-  </w:style>
-  <w:style w:type="paragraph" w:styleId="Heading8">
-    <w:name w:val="heading 8"/>
-    <w:basedOn w:val="Normal"/>
-    <w:next w:val="Normal"/>
-    <w:link w:val="Heading8Char"/>
-    <w:uiPriority w:val="9"/>
-    <w:semiHidden/>
-    <w:unhideWhenUsed/>
-    <w:qFormat/>
-    <w:rsid w:val="00E44F67"/>
-    <w:pPr>
-      <w:keepNext/>
-      <w:keepLines/>
-      <w:spacing w:after="0"/>
-      <w:outlineLvl w:val="7"/>
-    </w:pPr>
-    <w:rPr>
-      <w:rFonts w:eastAsiaTheme="majorEastAsia" w:cstheme="majorBidi"/>
-      <w:i/>
-      <w:iCs/>
-      <w:color w:val="272727" w:themeColor="text1" w:themeTint="D8"/>
-    </w:rPr>
-  </w:style>
-  <w:style w:type="paragraph" w:styleId="Heading9">
-    <w:name w:val="heading 9"/>
-    <w:basedOn w:val="Normal"/>
-    <w:next w:val="Normal"/>
-    <w:link w:val="Heading9Char"/>
-    <w:uiPriority w:val="9"/>
-    <w:semiHidden/>
-    <w:unhideWhenUsed/>
-    <w:qFormat/>
-    <w:rsid w:val="00E44F67"/>
-    <w:pPr>
-      <w:keepNext/>
-      <w:keepLines/>
-      <w:spacing w:after="0"/>
-      <w:outlineLvl w:val="8"/>
-    </w:pPr>
-    <w:rPr>
-      <w:rFonts w:eastAsiaTheme="majorEastAsia" w:cstheme="majorBidi"/>
-      <w:color w:val="272727" w:themeColor="text1" w:themeTint="D8"/>
-    </w:rPr>
   </w:style>
   <w:style w:type="character" w:default="1" w:styleId="DefaultParagraphFont">
     <w:name w:val="Default Paragraph Font"/>
@@ -3389,376 +4008,32 @@
     <w:semiHidden/>
     <w:unhideWhenUsed/>
   </w:style>
-  <w:style w:type="character" w:customStyle="1" w:styleId="Heading1Char">
-    <w:name w:val="Heading 1 Char"/>
+  <w:style w:type="character" w:styleId="PlaceholderText">
+    <w:name w:val="Placeholder Text"/>
     <w:basedOn w:val="DefaultParagraphFont"/>
-    <w:link w:val="Heading1"/>
-    <w:uiPriority w:val="9"/>
-    <w:rsid w:val="00E44F67"/>
+    <w:uiPriority w:val="99"/>
+    <w:semiHidden/>
+    <w:rsid w:val="00CB66C2"/>
     <w:rPr>
-      <w:rFonts w:asciiTheme="majorHAnsi" w:eastAsiaTheme="majorEastAsia" w:hAnsiTheme="majorHAnsi" w:cstheme="majorBidi"/>
-      <w:color w:val="0F4761" w:themeColor="accent1" w:themeShade="BF"/>
-      <w:sz w:val="40"/>
-      <w:szCs w:val="40"/>
+      <w:color w:val="666666"/>
     </w:rPr>
   </w:style>
-  <w:style w:type="character" w:customStyle="1" w:styleId="Heading2Char">
-    <w:name w:val="Heading 2 Char"/>
-    <w:basedOn w:val="DefaultParagraphFont"/>
-    <w:link w:val="Heading2"/>
-    <w:uiPriority w:val="9"/>
-    <w:semiHidden/>
-    <w:rsid w:val="00E44F67"/>
-    <w:rPr>
-      <w:rFonts w:asciiTheme="majorHAnsi" w:eastAsiaTheme="majorEastAsia" w:hAnsiTheme="majorHAnsi" w:cstheme="majorBidi"/>
-      <w:color w:val="0F4761" w:themeColor="accent1" w:themeShade="BF"/>
-      <w:sz w:val="32"/>
-      <w:szCs w:val="32"/>
-    </w:rPr>
-  </w:style>
-  <w:style w:type="character" w:customStyle="1" w:styleId="Heading3Char">
-    <w:name w:val="Heading 3 Char"/>
-    <w:basedOn w:val="DefaultParagraphFont"/>
-    <w:link w:val="Heading3"/>
-    <w:uiPriority w:val="9"/>
-    <w:semiHidden/>
-    <w:rsid w:val="00E44F67"/>
-    <w:rPr>
-      <w:rFonts w:eastAsiaTheme="majorEastAsia" w:cstheme="majorBidi"/>
-      <w:color w:val="0F4761" w:themeColor="accent1" w:themeShade="BF"/>
-      <w:sz w:val="28"/>
-      <w:szCs w:val="28"/>
-    </w:rPr>
-  </w:style>
-  <w:style w:type="character" w:customStyle="1" w:styleId="Heading4Char">
-    <w:name w:val="Heading 4 Char"/>
-    <w:basedOn w:val="DefaultParagraphFont"/>
-    <w:link w:val="Heading4"/>
-    <w:uiPriority w:val="9"/>
-    <w:semiHidden/>
-    <w:rsid w:val="00E44F67"/>
-    <w:rPr>
-      <w:rFonts w:eastAsiaTheme="majorEastAsia" w:cstheme="majorBidi"/>
-      <w:i/>
-      <w:iCs/>
-      <w:color w:val="0F4761" w:themeColor="accent1" w:themeShade="BF"/>
-    </w:rPr>
-  </w:style>
-  <w:style w:type="character" w:customStyle="1" w:styleId="Heading5Char">
-    <w:name w:val="Heading 5 Char"/>
-    <w:basedOn w:val="DefaultParagraphFont"/>
-    <w:link w:val="Heading5"/>
-    <w:uiPriority w:val="9"/>
-    <w:semiHidden/>
-    <w:rsid w:val="00E44F67"/>
-    <w:rPr>
-      <w:rFonts w:eastAsiaTheme="majorEastAsia" w:cstheme="majorBidi"/>
-      <w:color w:val="0F4761" w:themeColor="accent1" w:themeShade="BF"/>
-    </w:rPr>
-  </w:style>
-  <w:style w:type="character" w:customStyle="1" w:styleId="Heading6Char">
-    <w:name w:val="Heading 6 Char"/>
-    <w:basedOn w:val="DefaultParagraphFont"/>
-    <w:link w:val="Heading6"/>
-    <w:uiPriority w:val="9"/>
-    <w:semiHidden/>
-    <w:rsid w:val="00E44F67"/>
-    <w:rPr>
-      <w:rFonts w:eastAsiaTheme="majorEastAsia" w:cstheme="majorBidi"/>
-      <w:i/>
-      <w:iCs/>
-      <w:color w:val="595959" w:themeColor="text1" w:themeTint="A6"/>
-    </w:rPr>
-  </w:style>
-  <w:style w:type="character" w:customStyle="1" w:styleId="Heading7Char">
-    <w:name w:val="Heading 7 Char"/>
-    <w:basedOn w:val="DefaultParagraphFont"/>
-    <w:link w:val="Heading7"/>
-    <w:uiPriority w:val="9"/>
-    <w:semiHidden/>
-    <w:rsid w:val="00E44F67"/>
-    <w:rPr>
-      <w:rFonts w:eastAsiaTheme="majorEastAsia" w:cstheme="majorBidi"/>
-      <w:color w:val="595959" w:themeColor="text1" w:themeTint="A6"/>
-    </w:rPr>
-  </w:style>
-  <w:style w:type="character" w:customStyle="1" w:styleId="Heading8Char">
-    <w:name w:val="Heading 8 Char"/>
-    <w:basedOn w:val="DefaultParagraphFont"/>
-    <w:link w:val="Heading8"/>
-    <w:uiPriority w:val="9"/>
-    <w:semiHidden/>
-    <w:rsid w:val="00E44F67"/>
-    <w:rPr>
-      <w:rFonts w:eastAsiaTheme="majorEastAsia" w:cstheme="majorBidi"/>
-      <w:i/>
-      <w:iCs/>
-      <w:color w:val="272727" w:themeColor="text1" w:themeTint="D8"/>
-    </w:rPr>
-  </w:style>
-  <w:style w:type="character" w:customStyle="1" w:styleId="Heading9Char">
-    <w:name w:val="Heading 9 Char"/>
-    <w:basedOn w:val="DefaultParagraphFont"/>
-    <w:link w:val="Heading9"/>
-    <w:uiPriority w:val="9"/>
-    <w:semiHidden/>
-    <w:rsid w:val="00E44F67"/>
-    <w:rPr>
-      <w:rFonts w:eastAsiaTheme="majorEastAsia" w:cstheme="majorBidi"/>
-      <w:color w:val="272727" w:themeColor="text1" w:themeTint="D8"/>
-    </w:rPr>
-  </w:style>
-  <w:style w:type="paragraph" w:styleId="Title">
-    <w:name w:val="Title"/>
-    <w:basedOn w:val="Normal"/>
-    <w:next w:val="Normal"/>
-    <w:link w:val="TitleChar"/>
-    <w:uiPriority w:val="10"/>
-    <w:qFormat/>
-    <w:rsid w:val="00E44F67"/>
-    <w:pPr>
-      <w:spacing w:after="80" w:line="240" w:lineRule="auto"/>
-      <w:contextualSpacing/>
-    </w:pPr>
-    <w:rPr>
-      <w:rFonts w:asciiTheme="majorHAnsi" w:eastAsiaTheme="majorEastAsia" w:hAnsiTheme="majorHAnsi" w:cstheme="majorBidi"/>
-      <w:spacing w:val="-10"/>
-      <w:kern w:val="28"/>
-      <w:sz w:val="56"/>
-      <w:szCs w:val="56"/>
-    </w:rPr>
-  </w:style>
-  <w:style w:type="character" w:customStyle="1" w:styleId="TitleChar">
-    <w:name w:val="Title Char"/>
-    <w:basedOn w:val="DefaultParagraphFont"/>
-    <w:link w:val="Title"/>
-    <w:uiPriority w:val="10"/>
-    <w:rsid w:val="00E44F67"/>
-    <w:rPr>
-      <w:rFonts w:asciiTheme="majorHAnsi" w:eastAsiaTheme="majorEastAsia" w:hAnsiTheme="majorHAnsi" w:cstheme="majorBidi"/>
-      <w:spacing w:val="-10"/>
-      <w:kern w:val="28"/>
-      <w:sz w:val="56"/>
-      <w:szCs w:val="56"/>
-    </w:rPr>
-  </w:style>
-  <w:style w:type="paragraph" w:styleId="Subtitle">
-    <w:name w:val="Subtitle"/>
-    <w:basedOn w:val="Normal"/>
-    <w:next w:val="Normal"/>
-    <w:link w:val="SubtitleChar"/>
-    <w:uiPriority w:val="11"/>
-    <w:qFormat/>
-    <w:rsid w:val="00E44F67"/>
-    <w:pPr>
-      <w:numPr>
-        <w:ilvl w:val="1"/>
-      </w:numPr>
-    </w:pPr>
-    <w:rPr>
-      <w:rFonts w:eastAsiaTheme="majorEastAsia" w:cstheme="majorBidi"/>
-      <w:color w:val="595959" w:themeColor="text1" w:themeTint="A6"/>
-      <w:spacing w:val="15"/>
-      <w:sz w:val="28"/>
-      <w:szCs w:val="28"/>
-    </w:rPr>
-  </w:style>
-  <w:style w:type="character" w:customStyle="1" w:styleId="SubtitleChar">
-    <w:name w:val="Subtitle Char"/>
-    <w:basedOn w:val="DefaultParagraphFont"/>
-    <w:link w:val="Subtitle"/>
-    <w:uiPriority w:val="11"/>
-    <w:rsid w:val="00E44F67"/>
-    <w:rPr>
-      <w:rFonts w:eastAsiaTheme="majorEastAsia" w:cstheme="majorBidi"/>
-      <w:color w:val="595959" w:themeColor="text1" w:themeTint="A6"/>
-      <w:spacing w:val="15"/>
-      <w:sz w:val="28"/>
-      <w:szCs w:val="28"/>
-    </w:rPr>
-  </w:style>
-  <w:style w:type="paragraph" w:styleId="Quote">
-    <w:name w:val="Quote"/>
-    <w:basedOn w:val="Normal"/>
-    <w:next w:val="Normal"/>
-    <w:link w:val="QuoteChar"/>
-    <w:uiPriority w:val="29"/>
-    <w:qFormat/>
-    <w:rsid w:val="00E44F67"/>
-    <w:pPr>
-      <w:spacing w:before="160"/>
-      <w:jc w:val="center"/>
-    </w:pPr>
-    <w:rPr>
-      <w:i/>
-      <w:iCs/>
-      <w:color w:val="404040" w:themeColor="text1" w:themeTint="BF"/>
-    </w:rPr>
-  </w:style>
-  <w:style w:type="character" w:customStyle="1" w:styleId="QuoteChar">
-    <w:name w:val="Quote Char"/>
-    <w:basedOn w:val="DefaultParagraphFont"/>
-    <w:link w:val="Quote"/>
-    <w:uiPriority w:val="29"/>
-    <w:rsid w:val="00E44F67"/>
-    <w:rPr>
-      <w:i/>
-      <w:iCs/>
-      <w:color w:val="404040" w:themeColor="text1" w:themeTint="BF"/>
-    </w:rPr>
-  </w:style>
-  <w:style w:type="paragraph" w:styleId="ListParagraph">
-    <w:name w:val="List Paragraph"/>
-    <w:basedOn w:val="Normal"/>
-    <w:uiPriority w:val="34"/>
-    <w:qFormat/>
-    <w:rsid w:val="00E44F67"/>
-    <w:pPr>
-      <w:ind w:left="720"/>
-      <w:contextualSpacing/>
-    </w:pPr>
-  </w:style>
-  <w:style w:type="character" w:styleId="IntenseEmphasis">
-    <w:name w:val="Intense Emphasis"/>
-    <w:basedOn w:val="DefaultParagraphFont"/>
-    <w:uiPriority w:val="21"/>
-    <w:qFormat/>
-    <w:rsid w:val="00E44F67"/>
-    <w:rPr>
-      <w:i/>
-      <w:iCs/>
-      <w:color w:val="0F4761" w:themeColor="accent1" w:themeShade="BF"/>
-    </w:rPr>
-  </w:style>
-  <w:style w:type="paragraph" w:styleId="IntenseQuote">
-    <w:name w:val="Intense Quote"/>
-    <w:basedOn w:val="Normal"/>
-    <w:next w:val="Normal"/>
-    <w:link w:val="IntenseQuoteChar"/>
-    <w:uiPriority w:val="30"/>
-    <w:qFormat/>
-    <w:rsid w:val="00E44F67"/>
-    <w:pPr>
-      <w:pBdr>
-        <w:top w:val="single" w:sz="4" w:space="10" w:color="0F4761" w:themeColor="accent1" w:themeShade="BF"/>
-        <w:bottom w:val="single" w:sz="4" w:space="10" w:color="0F4761" w:themeColor="accent1" w:themeShade="BF"/>
-      </w:pBdr>
-      <w:spacing w:before="360" w:after="360"/>
-      <w:ind w:left="864" w:right="864"/>
-      <w:jc w:val="center"/>
-    </w:pPr>
-    <w:rPr>
-      <w:i/>
-      <w:iCs/>
-      <w:color w:val="0F4761" w:themeColor="accent1" w:themeShade="BF"/>
-    </w:rPr>
-  </w:style>
-  <w:style w:type="character" w:customStyle="1" w:styleId="IntenseQuoteChar">
-    <w:name w:val="Intense Quote Char"/>
-    <w:basedOn w:val="DefaultParagraphFont"/>
-    <w:link w:val="IntenseQuote"/>
-    <w:uiPriority w:val="30"/>
-    <w:rsid w:val="00E44F67"/>
-    <w:rPr>
-      <w:i/>
-      <w:iCs/>
-      <w:color w:val="0F4761" w:themeColor="accent1" w:themeShade="BF"/>
-    </w:rPr>
-  </w:style>
-  <w:style w:type="character" w:styleId="IntenseReference">
-    <w:name w:val="Intense Reference"/>
-    <w:basedOn w:val="DefaultParagraphFont"/>
-    <w:uiPriority w:val="32"/>
-    <w:qFormat/>
-    <w:rsid w:val="00E44F67"/>
-    <w:rPr>
-      <w:b/>
-      <w:bCs/>
-      <w:smallCaps/>
-      <w:color w:val="0F4761" w:themeColor="accent1" w:themeShade="BF"/>
-      <w:spacing w:val="5"/>
-    </w:rPr>
-  </w:style>
-  <w:style w:type="paragraph" w:styleId="Header">
-    <w:name w:val="header"/>
-    <w:basedOn w:val="Normal"/>
-    <w:link w:val="HeaderChar"/>
-    <w:uiPriority w:val="99"/>
-    <w:unhideWhenUsed/>
-    <w:qFormat/>
-    <w:rsid w:val="00AC2779"/>
-    <w:pPr>
-      <w:tabs>
-        <w:tab w:val="center" w:pos="4680"/>
-        <w:tab w:val="right" w:pos="9360"/>
-      </w:tabs>
-      <w:spacing w:after="0" w:line="240" w:lineRule="auto"/>
-    </w:pPr>
-  </w:style>
-  <w:style w:type="character" w:customStyle="1" w:styleId="HeaderChar">
-    <w:name w:val="Header Char"/>
-    <w:basedOn w:val="DefaultParagraphFont"/>
-    <w:link w:val="Header"/>
-    <w:uiPriority w:val="99"/>
-    <w:qFormat/>
-    <w:rsid w:val="00AC2779"/>
-  </w:style>
-  <w:style w:type="paragraph" w:styleId="Footer">
-    <w:name w:val="footer"/>
-    <w:basedOn w:val="Normal"/>
-    <w:link w:val="FooterChar"/>
-    <w:uiPriority w:val="99"/>
-    <w:unhideWhenUsed/>
-    <w:rsid w:val="00AC2779"/>
-    <w:pPr>
-      <w:tabs>
-        <w:tab w:val="center" w:pos="4680"/>
-        <w:tab w:val="right" w:pos="9360"/>
-      </w:tabs>
-      <w:spacing w:after="0" w:line="240" w:lineRule="auto"/>
-    </w:pPr>
-  </w:style>
-  <w:style w:type="character" w:customStyle="1" w:styleId="FooterChar">
-    <w:name w:val="Footer Char"/>
-    <w:basedOn w:val="DefaultParagraphFont"/>
-    <w:link w:val="Footer"/>
-    <w:uiPriority w:val="99"/>
-    <w:rsid w:val="00AC2779"/>
-  </w:style>
-  <w:style w:type="paragraph" w:styleId="NoSpacing">
-    <w:name w:val="No Spacing"/>
-    <w:uiPriority w:val="1"/>
-    <w:qFormat/>
-    <w:rsid w:val="00AC2779"/>
-    <w:pPr>
-      <w:spacing w:after="0" w:line="240" w:lineRule="auto"/>
-    </w:pPr>
-    <w:rPr>
-      <w:kern w:val="0"/>
-      <w:lang w:val="en-US"/>
-      <w14:ligatures w14:val="none"/>
-    </w:rPr>
-  </w:style>
-  <w:style w:type="table" w:styleId="TableGrid">
-    <w:name w:val="Table Grid"/>
-    <w:basedOn w:val="TableNormal"/>
-    <w:uiPriority w:val="39"/>
-    <w:rsid w:val="00AC2779"/>
-    <w:pPr>
-      <w:spacing w:after="0" w:line="240" w:lineRule="auto"/>
-    </w:pPr>
-    <w:tblPr>
-      <w:tblBorders>
-        <w:top w:val="single" w:sz="4" w:space="0" w:color="auto"/>
-        <w:left w:val="single" w:sz="4" w:space="0" w:color="auto"/>
-        <w:bottom w:val="single" w:sz="4" w:space="0" w:color="auto"/>
-        <w:right w:val="single" w:sz="4" w:space="0" w:color="auto"/>
-        <w:insideH w:val="single" w:sz="4" w:space="0" w:color="auto"/>
-        <w:insideV w:val="single" w:sz="4" w:space="0" w:color="auto"/>
-      </w:tblBorders>
-    </w:tblPr>
+  <w:style w:type="paragraph" w:customStyle="1" w:styleId="4A8F2B17C3DF4EF1BECCC2702E454ABA">
+    <w:name w:val="4A8F2B17C3DF4EF1BECCC2702E454ABA"/>
+    <w:rsid w:val="00CB66C2"/>
+  </w:style>
+  <w:style w:type="paragraph" w:customStyle="1" w:styleId="BB707A4AAE6C4F94961D5431F2125DFC">
+    <w:name w:val="BB707A4AAE6C4F94961D5431F2125DFC"/>
+    <w:rsid w:val="00CB66C2"/>
   </w:style>
 </w:styles>
+</file>
+
+<file path=word/glossary/webSettings.xml><?xml version="1.0" encoding="utf-8"?>
+<w:webSettings xmlns:mc="http://schemas.openxmlformats.org/markup-compatibility/2006" xmlns:r="http://schemas.openxmlformats.org/officeDocument/2006/relationships" xmlns:w="http://schemas.openxmlformats.org/wordprocessingml/2006/main" xmlns:w14="http://schemas.microsoft.com/office/word/2010/wordml" xmlns:w15="http://schemas.microsoft.com/office/word/2012/wordml" xmlns:w16cex="http://schemas.microsoft.com/office/word/2018/wordml/cex" xmlns:w16cid="http://schemas.microsoft.com/office/word/2016/wordml/cid" xmlns:w16="http://schemas.microsoft.com/office/word/2018/wordml" xmlns:w16du="http://schemas.microsoft.com/office/word/2023/wordml/word16du" xmlns:w16sdtdh="http://schemas.microsoft.com/office/word/2020/wordml/sdtdatahash" xmlns:w16sdtfl="http://schemas.microsoft.com/office/word/2024/wordml/sdtformatlock" xmlns:w16se="http://schemas.microsoft.com/office/word/2015/wordml/symex" mc:Ignorable="w14 w15 w16se w16cid w16 w16cex w16sdtdh w16sdtfl w16du">
+  <w:optimizeForBrowser/>
+  <w:allowPNG/>
+</w:webSettings>
 </file>
 
 <file path=word/theme/theme1.xml><?xml version="1.0" encoding="utf-8"?>

</xml_diff>

<commit_message>
Enhance dynamic forms and submission lifecycle
Adds support for new field types (checkboxes), improves option handling for selectable fields, and decodes JSON options for form builder round-trip. Implements submission deletion, enforces service staff selection on approval, and refactors form download endpoints to serve pre-generated templates. Updates PDF/DOCX export logic and placeholder rendering for better template compatibility.
</commit_message>
<xml_diff>
--- a/SmartISO/public/templates/docx/CRSRF_template.docx
+++ b/SmartISO/public/templates/docx/CRSRF_template.docx
@@ -235,10 +235,10 @@
                 <w:tag w:val="DATE_OF_REQUEST"/>
                 <w:id w:val="803199061"/>
                 <w:placeholder>
-                  <w:docPart w:val="DefaultPlaceholder_-1854013437"/>
+                  <w:docPart w:val="E6B0BEC89DFA4AF1B35E2BB10BE65A31"/>
                 </w:placeholder>
                 <w:showingPlcHdr/>
-                <w:date>
+                <w:date w:fullDate="2025-09-26T00:00:00Z">
                   <w:dateFormat w:val="M/d/yyyy"/>
                   <w:lid w:val="en-PH"/>
                   <w:storeMappedDataAs w:val="dateTime"/>
@@ -249,6 +249,7 @@
                 <w:r>
                   <w:rPr>
                     <w:rStyle w:val="PlaceholderText"/>
+                    <w:rFonts w:eastAsiaTheme="majorEastAsia"/>
                   </w:rPr>
                   <w:t>Click or tap to enter a date.</w:t>
                 </w:r>
@@ -312,6 +313,7 @@
                 <w:r>
                   <w:rPr>
                     <w:rStyle w:val="PlaceholderText"/>
+                    <w:rFonts w:eastAsiaTheme="majorEastAsia"/>
                   </w:rPr>
                   <w:t>Click or tap here to enter text.</w:t>
                 </w:r>
@@ -359,7 +361,7 @@
                 <w:tag w:val="REQUESTED_BY"/>
                 <w:id w:val="-1138495552"/>
                 <w:placeholder>
-                  <w:docPart w:val="DefaultPlaceholder_-1854013440"/>
+                  <w:docPart w:val="90471B6FFB484702A641B1AB277B0A67"/>
                 </w:placeholder>
                 <w:showingPlcHdr/>
               </w:sdtPr>
@@ -367,6 +369,7 @@
                 <w:r>
                   <w:rPr>
                     <w:rStyle w:val="PlaceholderText"/>
+                    <w:rFonts w:eastAsiaTheme="majorEastAsia"/>
                   </w:rPr>
                   <w:t>Click or tap here to enter text.</w:t>
                 </w:r>
@@ -430,6 +433,7 @@
                 <w:r>
                   <w:rPr>
                     <w:rStyle w:val="PlaceholderText"/>
+                    <w:rFonts w:eastAsiaTheme="majorEastAsia"/>
                   </w:rPr>
                   <w:t>Click or tap here to enter text.</w:t>
                 </w:r>
@@ -474,6 +478,39 @@
               </w:rPr>
               <w:t xml:space="preserve"> </w:t>
             </w:r>
+            <w:sdt>
+              <w:sdtPr>
+                <w:rPr>
+                  <w:rFonts w:ascii="Times New Roman" w:hAnsi="Times New Roman"/>
+                  <w:b/>
+                  <w:bCs/>
+                  <w:sz w:val="20"/>
+                  <w:szCs w:val="20"/>
+                </w:rPr>
+                <w:alias w:val="Date Received"/>
+                <w:tag w:val="DATE_RECEIVED"/>
+                <w:id w:val="-1186599724"/>
+                <w:placeholder>
+                  <w:docPart w:val="DF01C3D201E341D78126E823A16FA440"/>
+                </w:placeholder>
+                <w:showingPlcHdr/>
+                <w:date>
+                  <w:dateFormat w:val="M/d/yyyy"/>
+                  <w:lid w:val="en-PH"/>
+                  <w:storeMappedDataAs w:val="dateTime"/>
+                  <w:calendar w:val="gregorian"/>
+                </w:date>
+              </w:sdtPr>
+              <w:sdtContent>
+                <w:r>
+                  <w:rPr>
+                    <w:rStyle w:val="PlaceholderText"/>
+                    <w:rFonts w:eastAsiaTheme="majorEastAsia"/>
+                  </w:rPr>
+                  <w:t>Click or tap to enter a date.</w:t>
+                </w:r>
+              </w:sdtContent>
+            </w:sdt>
           </w:p>
         </w:tc>
         <w:tc>
@@ -511,6 +548,39 @@
               </w:rPr>
               <w:t xml:space="preserve"> </w:t>
             </w:r>
+            <w:sdt>
+              <w:sdtPr>
+                <w:rPr>
+                  <w:rFonts w:ascii="Times New Roman" w:hAnsi="Times New Roman"/>
+                  <w:b/>
+                  <w:bCs/>
+                  <w:sz w:val="20"/>
+                  <w:szCs w:val="20"/>
+                </w:rPr>
+                <w:alias w:val="Date Acted"/>
+                <w:tag w:val="DATE_ACTED"/>
+                <w:id w:val="-813870845"/>
+                <w:placeholder>
+                  <w:docPart w:val="62FBB0B78CBF43FCB95438DA32626BBE"/>
+                </w:placeholder>
+                <w:showingPlcHdr/>
+                <w:date>
+                  <w:dateFormat w:val="M/d/yyyy"/>
+                  <w:lid w:val="en-PH"/>
+                  <w:storeMappedDataAs w:val="dateTime"/>
+                  <w:calendar w:val="gregorian"/>
+                </w:date>
+              </w:sdtPr>
+              <w:sdtContent>
+                <w:r>
+                  <w:rPr>
+                    <w:rStyle w:val="PlaceholderText"/>
+                    <w:rFonts w:eastAsiaTheme="majorEastAsia"/>
+                  </w:rPr>
+                  <w:t>Click or tap to enter a date.</w:t>
+                </w:r>
+              </w:sdtContent>
+            </w:sdt>
           </w:p>
         </w:tc>
       </w:tr>
@@ -550,6 +620,33 @@
               </w:rPr>
               <w:t xml:space="preserve"> </w:t>
             </w:r>
+            <w:sdt>
+              <w:sdtPr>
+                <w:rPr>
+                  <w:rFonts w:ascii="Times New Roman" w:hAnsi="Times New Roman"/>
+                  <w:b/>
+                  <w:bCs/>
+                  <w:sz w:val="20"/>
+                  <w:szCs w:val="20"/>
+                </w:rPr>
+                <w:alias w:val="Types of Equipment"/>
+                <w:tag w:val="TYPES_OF_EQUIPMENT"/>
+                <w:id w:val="666132620"/>
+                <w:placeholder>
+                  <w:docPart w:val="F9CFC4E61528481095662088BC998DE4"/>
+                </w:placeholder>
+                <w:showingPlcHdr/>
+              </w:sdtPr>
+              <w:sdtContent>
+                <w:r>
+                  <w:rPr>
+                    <w:rStyle w:val="PlaceholderText"/>
+                    <w:rFonts w:eastAsiaTheme="majorEastAsia"/>
+                  </w:rPr>
+                  <w:t>Click or tap here to enter text.</w:t>
+                </w:r>
+              </w:sdtContent>
+            </w:sdt>
           </w:p>
         </w:tc>
         <w:tc>
@@ -589,6 +686,39 @@
                 <w:szCs w:val="20"/>
               </w:rPr>
             </w:pPr>
+            <w:sdt>
+              <w:sdtPr>
+                <w:rPr>
+                  <w:rFonts w:ascii="Times New Roman" w:hAnsi="Times New Roman"/>
+                  <w:b/>
+                  <w:bCs/>
+                  <w:sz w:val="20"/>
+                  <w:szCs w:val="20"/>
+                </w:rPr>
+                <w:alias w:val="Date of last repair"/>
+                <w:tag w:val="DATE_OF_LAST_REPAIR"/>
+                <w:id w:val="-161165034"/>
+                <w:placeholder>
+                  <w:docPart w:val="DA0B5E3521094BCA8EA94813AADBF9EC"/>
+                </w:placeholder>
+                <w:showingPlcHdr/>
+                <w:date>
+                  <w:dateFormat w:val="M/d/yyyy"/>
+                  <w:lid w:val="en-PH"/>
+                  <w:storeMappedDataAs w:val="dateTime"/>
+                  <w:calendar w:val="gregorian"/>
+                </w:date>
+              </w:sdtPr>
+              <w:sdtContent>
+                <w:r>
+                  <w:rPr>
+                    <w:rStyle w:val="PlaceholderText"/>
+                    <w:rFonts w:eastAsiaTheme="majorEastAsia"/>
+                  </w:rPr>
+                  <w:t>Click or tap to enter a date.</w:t>
+                </w:r>
+              </w:sdtContent>
+            </w:sdt>
           </w:p>
         </w:tc>
         <w:tc>
@@ -617,17 +747,44 @@
               <w:t>Nature of Last Repair:</w:t>
             </w:r>
           </w:p>
-          <w:p>
-            <w:pPr>
-              <w:rPr>
-                <w:rFonts w:ascii="Times New Roman" w:hAnsi="Times New Roman"/>
-                <w:b/>
-                <w:bCs/>
-                <w:sz w:val="20"/>
-                <w:szCs w:val="20"/>
-              </w:rPr>
-            </w:pPr>
-          </w:p>
+          <w:sdt>
+            <w:sdtPr>
+              <w:rPr>
+                <w:rFonts w:ascii="Times New Roman" w:hAnsi="Times New Roman"/>
+                <w:b/>
+                <w:bCs/>
+                <w:sz w:val="20"/>
+                <w:szCs w:val="20"/>
+              </w:rPr>
+              <w:alias w:val="Nature of last repair"/>
+              <w:tag w:val="NATURE_OF_LAST_REPAIR"/>
+              <w:id w:val="940571223"/>
+              <w:placeholder>
+                <w:docPart w:val="1D73702383D248C3A5F12DE333F41A03"/>
+              </w:placeholder>
+              <w:showingPlcHdr/>
+            </w:sdtPr>
+            <w:sdtContent>
+              <w:p>
+                <w:pPr>
+                  <w:rPr>
+                    <w:rFonts w:ascii="Times New Roman" w:hAnsi="Times New Roman"/>
+                    <w:b/>
+                    <w:bCs/>
+                    <w:sz w:val="20"/>
+                    <w:szCs w:val="20"/>
+                  </w:rPr>
+                </w:pPr>
+                <w:r>
+                  <w:rPr>
+                    <w:rStyle w:val="PlaceholderText"/>
+                    <w:rFonts w:eastAsiaTheme="majorEastAsia"/>
+                  </w:rPr>
+                  <w:t>Click or tap here to enter text.</w:t>
+                </w:r>
+              </w:p>
+            </w:sdtContent>
+          </w:sdt>
         </w:tc>
       </w:tr>
       <w:tr>
@@ -657,8 +814,113 @@
                 <w:sz w:val="20"/>
                 <w:szCs w:val="20"/>
               </w:rPr>
-              <w:t xml:space="preserve">Under Warranty: </w:t>
+              <w:t>Under Warranty:</w:t>
             </w:r>
+          </w:p>
+          <w:p>
+            <w:pPr>
+              <w:jc w:val="center"/>
+              <w:rPr>
+                <w:rFonts w:ascii="Times New Roman" w:hAnsi="Times New Roman"/>
+                <w:b/>
+                <w:bCs/>
+                <w:sz w:val="20"/>
+                <w:szCs w:val="20"/>
+              </w:rPr>
+            </w:pPr>
+            <w:sdt>
+              <w:sdtPr>
+                <w:rPr>
+                  <w:rFonts w:ascii="Times New Roman" w:hAnsi="Times New Roman"/>
+                  <w:b/>
+                  <w:bCs/>
+                  <w:sz w:val="20"/>
+                  <w:szCs w:val="20"/>
+                </w:rPr>
+                <w:alias w:val="Under Warranty"/>
+                <w:tag w:val="C_UNDER_WARRANTY_YES"/>
+                <w:id w:val="865953561"/>
+                <w14:checkbox>
+                  <w14:checked w14:val="0"/>
+                  <w14:checkedState w14:val="2612" w14:font="MS Gothic"/>
+                  <w14:uncheckedState w14:val="2610" w14:font="MS Gothic"/>
+                </w14:checkbox>
+              </w:sdtPr>
+              <w:sdtContent>
+                <w:r>
+                  <w:rPr>
+                    <w:rFonts w:ascii="MS Gothic" w:eastAsia="MS Gothic" w:hAnsi="MS Gothic" w:hint="eastAsia"/>
+                    <w:b/>
+                    <w:bCs/>
+                    <w:sz w:val="20"/>
+                    <w:szCs w:val="20"/>
+                  </w:rPr>
+                  <w:t>☐</w:t>
+                </w:r>
+              </w:sdtContent>
+            </w:sdt>
+            <w:r>
+              <w:rPr>
+                <w:rFonts w:ascii="Times New Roman" w:hAnsi="Times New Roman"/>
+                <w:b/>
+                <w:bCs/>
+                <w:sz w:val="20"/>
+                <w:szCs w:val="20"/>
+              </w:rPr>
+              <w:t xml:space="preserve">Yes </w:t>
+            </w:r>
+            <w:sdt>
+              <w:sdtPr>
+                <w:rPr>
+                  <w:rFonts w:ascii="Times New Roman" w:hAnsi="Times New Roman"/>
+                  <w:b/>
+                  <w:bCs/>
+                  <w:sz w:val="20"/>
+                  <w:szCs w:val="20"/>
+                </w:rPr>
+                <w:alias w:val="Under Warranty"/>
+                <w:tag w:val="C_UNDER_WARRANTY_NO"/>
+                <w:id w:val="6033185"/>
+                <w14:checkbox>
+                  <w14:checked w14:val="0"/>
+                  <w14:checkedState w14:val="2612" w14:font="MS Gothic"/>
+                  <w14:uncheckedState w14:val="2610" w14:font="MS Gothic"/>
+                </w14:checkbox>
+              </w:sdtPr>
+              <w:sdtContent>
+                <w:r>
+                  <w:rPr>
+                    <w:rFonts w:ascii="MS Gothic" w:eastAsia="MS Gothic" w:hAnsi="MS Gothic" w:hint="eastAsia"/>
+                    <w:b/>
+                    <w:bCs/>
+                    <w:sz w:val="20"/>
+                    <w:szCs w:val="20"/>
+                  </w:rPr>
+                  <w:t>☐</w:t>
+                </w:r>
+              </w:sdtContent>
+            </w:sdt>
+            <w:r>
+              <w:rPr>
+                <w:rFonts w:ascii="Times New Roman" w:hAnsi="Times New Roman"/>
+                <w:b/>
+                <w:bCs/>
+                <w:sz w:val="20"/>
+                <w:szCs w:val="20"/>
+              </w:rPr>
+              <w:t>No</w:t>
+            </w:r>
+          </w:p>
+          <w:p>
+            <w:pPr>
+              <w:rPr>
+                <w:rFonts w:ascii="Times New Roman" w:hAnsi="Times New Roman"/>
+                <w:b/>
+                <w:bCs/>
+                <w:sz w:val="20"/>
+                <w:szCs w:val="20"/>
+              </w:rPr>
+            </w:pPr>
           </w:p>
         </w:tc>
         <w:tc>
@@ -738,18 +1000,95 @@
               </w:rPr>
             </w:pPr>
           </w:p>
-          <w:p>
-            <w:pPr>
-              <w:jc w:val="center"/>
-              <w:rPr>
-                <w:rFonts w:ascii="Times New Roman" w:hAnsi="Times New Roman"/>
-                <w:b/>
-                <w:bCs/>
-                <w:sz w:val="20"/>
-                <w:szCs w:val="20"/>
-              </w:rPr>
-            </w:pPr>
-          </w:p>
+          <w:sdt>
+            <w:sdtPr>
+              <w:rPr>
+                <w:rFonts w:ascii="Times New Roman" w:hAnsi="Times New Roman"/>
+                <w:b/>
+                <w:bCs/>
+                <w:sz w:val="20"/>
+                <w:szCs w:val="20"/>
+              </w:rPr>
+              <w:alias w:val="Approved By"/>
+              <w:tag w:val="P_APPROVER_SIGNATURE"/>
+              <w:id w:val="-915392875"/>
+              <w:showingPlcHdr/>
+              <w15:color w:val="CCFFFF"/>
+              <w:picture/>
+            </w:sdtPr>
+            <w:sdtContent>
+              <w:p>
+                <w:pPr>
+                  <w:jc w:val="center"/>
+                  <w:rPr>
+                    <w:rFonts w:ascii="Times New Roman" w:hAnsi="Times New Roman"/>
+                    <w:b/>
+                    <w:bCs/>
+                    <w:sz w:val="20"/>
+                    <w:szCs w:val="20"/>
+                  </w:rPr>
+                </w:pPr>
+                <w:r>
+                  <w:rPr>
+                    <w:rFonts w:ascii="Times New Roman" w:hAnsi="Times New Roman"/>
+                    <w:b/>
+                    <w:bCs/>
+                    <w:noProof/>
+                    <w:sz w:val="20"/>
+                    <w:szCs w:val="20"/>
+                  </w:rPr>
+                  <w:drawing>
+                    <wp:inline distT="0" distB="0" distL="0" distR="0" wp14:anchorId="24453563" wp14:editId="79BCA9CA">
+                      <wp:extent cx="1173480" cy="688442"/>
+                      <wp:effectExtent l="0" t="0" r="7620" b="0"/>
+                      <wp:docPr id="1" name="Picture 7"/>
+                      <wp:cNvGraphicFramePr>
+                        <a:graphicFrameLocks xmlns:a="http://schemas.openxmlformats.org/drawingml/2006/main" noChangeAspect="1"/>
+                      </wp:cNvGraphicFramePr>
+                      <a:graphic xmlns:a="http://schemas.openxmlformats.org/drawingml/2006/main">
+                        <a:graphicData uri="http://schemas.openxmlformats.org/drawingml/2006/picture">
+                          <pic:pic xmlns:pic="http://schemas.openxmlformats.org/drawingml/2006/picture">
+                            <pic:nvPicPr>
+                              <pic:cNvPr id="0" name="Picture 1"/>
+                              <pic:cNvPicPr>
+                                <a:picLocks noChangeAspect="1" noChangeArrowheads="1"/>
+                              </pic:cNvPicPr>
+                            </pic:nvPicPr>
+                            <pic:blipFill>
+                              <a:blip r:embed="rId6">
+                                <a:extLst>
+                                  <a:ext uri="{28A0092B-C50C-407E-A947-70E740481C1C}">
+                                    <a14:useLocalDpi xmlns:a14="http://schemas.microsoft.com/office/drawing/2010/main" val="0"/>
+                                  </a:ext>
+                                </a:extLst>
+                              </a:blip>
+                              <a:srcRect/>
+                              <a:stretch>
+                                <a:fillRect/>
+                              </a:stretch>
+                            </pic:blipFill>
+                            <pic:spPr bwMode="auto">
+                              <a:xfrm>
+                                <a:off x="0" y="0"/>
+                                <a:ext cx="1182623" cy="693806"/>
+                              </a:xfrm>
+                              <a:prstGeom prst="rect">
+                                <a:avLst/>
+                              </a:prstGeom>
+                              <a:noFill/>
+                              <a:ln>
+                                <a:noFill/>
+                              </a:ln>
+                            </pic:spPr>
+                          </pic:pic>
+                        </a:graphicData>
+                      </a:graphic>
+                    </wp:inline>
+                  </w:drawing>
+                </w:r>
+              </w:p>
+            </w:sdtContent>
+          </w:sdt>
           <w:p>
             <w:pPr>
               <w:rPr>
@@ -891,6 +1230,7 @@
           </w:p>
           <w:p>
             <w:pPr>
+              <w:jc w:val="center"/>
               <w:rPr>
                 <w:rFonts w:ascii="Times New Roman" w:hAnsi="Times New Roman"/>
                 <w:b/>
@@ -900,18 +1240,95 @@
               </w:rPr>
             </w:pPr>
           </w:p>
-          <w:p>
-            <w:pPr>
-              <w:jc w:val="center"/>
-              <w:rPr>
-                <w:rFonts w:ascii="Times New Roman" w:hAnsi="Times New Roman"/>
-                <w:b/>
-                <w:bCs/>
-                <w:sz w:val="20"/>
-                <w:szCs w:val="20"/>
-              </w:rPr>
-            </w:pPr>
-          </w:p>
+          <w:sdt>
+            <w:sdtPr>
+              <w:rPr>
+                <w:rFonts w:ascii="Times New Roman" w:hAnsi="Times New Roman"/>
+                <w:b/>
+                <w:bCs/>
+                <w:sz w:val="20"/>
+                <w:szCs w:val="20"/>
+              </w:rPr>
+              <w:alias w:val="Serviced by"/>
+              <w:tag w:val="P_SERVICE_STAFF_SIGNATURE"/>
+              <w:id w:val="647789566"/>
+              <w:showingPlcHdr/>
+              <w15:color w:val="CCFFFF"/>
+              <w:picture/>
+            </w:sdtPr>
+            <w:sdtContent>
+              <w:p>
+                <w:pPr>
+                  <w:jc w:val="center"/>
+                  <w:rPr>
+                    <w:rFonts w:ascii="Times New Roman" w:hAnsi="Times New Roman"/>
+                    <w:b/>
+                    <w:bCs/>
+                    <w:sz w:val="20"/>
+                    <w:szCs w:val="20"/>
+                  </w:rPr>
+                </w:pPr>
+                <w:r>
+                  <w:rPr>
+                    <w:rFonts w:ascii="Times New Roman" w:hAnsi="Times New Roman"/>
+                    <w:b/>
+                    <w:bCs/>
+                    <w:noProof/>
+                    <w:sz w:val="20"/>
+                    <w:szCs w:val="20"/>
+                  </w:rPr>
+                  <w:drawing>
+                    <wp:inline distT="0" distB="0" distL="0" distR="0" wp14:anchorId="13276131" wp14:editId="68C84A26">
+                      <wp:extent cx="1173480" cy="688442"/>
+                      <wp:effectExtent l="0" t="0" r="7620" b="0"/>
+                      <wp:docPr id="1669650834" name="Picture 7"/>
+                      <wp:cNvGraphicFramePr>
+                        <a:graphicFrameLocks xmlns:a="http://schemas.openxmlformats.org/drawingml/2006/main" noChangeAspect="1"/>
+                      </wp:cNvGraphicFramePr>
+                      <a:graphic xmlns:a="http://schemas.openxmlformats.org/drawingml/2006/main">
+                        <a:graphicData uri="http://schemas.openxmlformats.org/drawingml/2006/picture">
+                          <pic:pic xmlns:pic="http://schemas.openxmlformats.org/drawingml/2006/picture">
+                            <pic:nvPicPr>
+                              <pic:cNvPr id="0" name="Picture 1"/>
+                              <pic:cNvPicPr>
+                                <a:picLocks noChangeAspect="1" noChangeArrowheads="1"/>
+                              </pic:cNvPicPr>
+                            </pic:nvPicPr>
+                            <pic:blipFill>
+                              <a:blip r:embed="rId6">
+                                <a:extLst>
+                                  <a:ext uri="{28A0092B-C50C-407E-A947-70E740481C1C}">
+                                    <a14:useLocalDpi xmlns:a14="http://schemas.microsoft.com/office/drawing/2010/main" val="0"/>
+                                  </a:ext>
+                                </a:extLst>
+                              </a:blip>
+                              <a:srcRect/>
+                              <a:stretch>
+                                <a:fillRect/>
+                              </a:stretch>
+                            </pic:blipFill>
+                            <pic:spPr bwMode="auto">
+                              <a:xfrm>
+                                <a:off x="0" y="0"/>
+                                <a:ext cx="1182623" cy="693806"/>
+                              </a:xfrm>
+                              <a:prstGeom prst="rect">
+                                <a:avLst/>
+                              </a:prstGeom>
+                              <a:noFill/>
+                              <a:ln>
+                                <a:noFill/>
+                              </a:ln>
+                            </pic:spPr>
+                          </pic:pic>
+                        </a:graphicData>
+                      </a:graphic>
+                    </wp:inline>
+                  </w:drawing>
+                </w:r>
+              </w:p>
+            </w:sdtContent>
+          </w:sdt>
           <w:p>
             <w:pPr>
               <w:rPr>
@@ -1141,6 +1558,43 @@
                 <w:szCs w:val="20"/>
               </w:rPr>
             </w:pPr>
+            <w:r>
+              <w:rPr>
+                <w:rFonts w:ascii="Times New Roman" w:hAnsi="Times New Roman"/>
+                <w:b/>
+                <w:bCs/>
+                <w:sz w:val="20"/>
+                <w:szCs w:val="20"/>
+              </w:rPr>
+              <w:t xml:space="preserve">   </w:t>
+            </w:r>
+            <w:sdt>
+              <w:sdtPr>
+                <w:rPr>
+                  <w:rFonts w:ascii="Times New Roman" w:hAnsi="Times New Roman"/>
+                  <w:b/>
+                  <w:bCs/>
+                  <w:sz w:val="20"/>
+                  <w:szCs w:val="20"/>
+                </w:rPr>
+                <w:alias w:val="Description fo property"/>
+                <w:tag w:val="DESCRIPTION_OF_PROPERTY"/>
+                <w:id w:val="1106303804"/>
+                <w:placeholder>
+                  <w:docPart w:val="2AD7B73C55F84DB2A146ECDD47416130"/>
+                </w:placeholder>
+                <w:showingPlcHdr/>
+              </w:sdtPr>
+              <w:sdtContent>
+                <w:r>
+                  <w:rPr>
+                    <w:rStyle w:val="PlaceholderText"/>
+                    <w:rFonts w:eastAsiaTheme="majorEastAsia"/>
+                  </w:rPr>
+                  <w:t>Click or tap here to enter text.</w:t>
+                </w:r>
+              </w:sdtContent>
+            </w:sdt>
           </w:p>
         </w:tc>
         <w:tc>
@@ -1160,16 +1614,41 @@
               </w:rPr>
             </w:pPr>
           </w:p>
-          <w:p>
-            <w:pPr>
-              <w:jc w:val="center"/>
-              <w:rPr>
-                <w:rFonts w:ascii="Times New Roman" w:hAnsi="Times New Roman"/>
-                <w:sz w:val="20"/>
-                <w:szCs w:val="20"/>
-              </w:rPr>
-            </w:pPr>
-          </w:p>
+          <w:sdt>
+            <w:sdtPr>
+              <w:rPr>
+                <w:rFonts w:ascii="Times New Roman" w:hAnsi="Times New Roman"/>
+                <w:sz w:val="20"/>
+                <w:szCs w:val="20"/>
+              </w:rPr>
+              <w:alias w:val="Problems encountered"/>
+              <w:tag w:val="PROBLEMS_ENCOUNTERED"/>
+              <w:id w:val="-1074116910"/>
+              <w:placeholder>
+                <w:docPart w:val="264ABBF8362C45B5A067BA7C9E4A188E"/>
+              </w:placeholder>
+              <w:showingPlcHdr/>
+            </w:sdtPr>
+            <w:sdtContent>
+              <w:p>
+                <w:pPr>
+                  <w:jc w:val="center"/>
+                  <w:rPr>
+                    <w:rFonts w:ascii="Times New Roman" w:hAnsi="Times New Roman"/>
+                    <w:sz w:val="20"/>
+                    <w:szCs w:val="20"/>
+                  </w:rPr>
+                </w:pPr>
+                <w:r>
+                  <w:rPr>
+                    <w:rStyle w:val="PlaceholderText"/>
+                    <w:rFonts w:eastAsiaTheme="majorEastAsia"/>
+                  </w:rPr>
+                  <w:t>Click or tap here to enter text.</w:t>
+                </w:r>
+              </w:p>
+            </w:sdtContent>
+          </w:sdt>
         </w:tc>
         <w:tc>
           <w:tcPr>
@@ -1188,15 +1667,41 @@
               </w:rPr>
             </w:pPr>
           </w:p>
-          <w:p>
-            <w:pPr>
-              <w:rPr>
-                <w:rFonts w:ascii="Times New Roman" w:hAnsi="Times New Roman"/>
-                <w:sz w:val="20"/>
-                <w:szCs w:val="20"/>
-              </w:rPr>
-            </w:pPr>
-          </w:p>
+          <w:sdt>
+            <w:sdtPr>
+              <w:rPr>
+                <w:rFonts w:ascii="Times New Roman" w:hAnsi="Times New Roman"/>
+                <w:sz w:val="20"/>
+                <w:szCs w:val="20"/>
+              </w:rPr>
+              <w:alias w:val="Action taken"/>
+              <w:tag w:val="ACTION_TAKEN"/>
+              <w:id w:val="-1773161428"/>
+              <w:placeholder>
+                <w:docPart w:val="E19090F17A1F44B09ACC44B5B87E73CC"/>
+              </w:placeholder>
+              <w:showingPlcHdr/>
+            </w:sdtPr>
+            <w:sdtContent>
+              <w:p>
+                <w:pPr>
+                  <w:jc w:val="center"/>
+                  <w:rPr>
+                    <w:rFonts w:ascii="Times New Roman" w:hAnsi="Times New Roman"/>
+                    <w:sz w:val="20"/>
+                    <w:szCs w:val="20"/>
+                  </w:rPr>
+                </w:pPr>
+                <w:r>
+                  <w:rPr>
+                    <w:rStyle w:val="PlaceholderText"/>
+                    <w:rFonts w:eastAsiaTheme="majorEastAsia"/>
+                  </w:rPr>
+                  <w:t>Click or tap here to enter text.</w:t>
+                </w:r>
+              </w:p>
+            </w:sdtContent>
+          </w:sdt>
         </w:tc>
       </w:tr>
       <w:tr>
@@ -1238,18 +1743,94 @@
               </w:rPr>
             </w:pPr>
           </w:p>
-          <w:p>
-            <w:pPr>
-              <w:jc w:val="center"/>
-              <w:rPr>
-                <w:rFonts w:ascii="Times New Roman" w:hAnsi="Times New Roman"/>
-                <w:b/>
-                <w:bCs/>
-                <w:sz w:val="20"/>
-                <w:szCs w:val="20"/>
-              </w:rPr>
-            </w:pPr>
-          </w:p>
+          <w:sdt>
+            <w:sdtPr>
+              <w:rPr>
+                <w:rFonts w:ascii="Times New Roman" w:hAnsi="Times New Roman"/>
+                <w:b/>
+                <w:bCs/>
+                <w:sz w:val="20"/>
+                <w:szCs w:val="20"/>
+              </w:rPr>
+              <w:alias w:val="Accepted by"/>
+              <w:tag w:val="P_REQUESTOR_SIGNATURE"/>
+              <w:id w:val="-2077657830"/>
+              <w:showingPlcHdr/>
+              <w:picture/>
+            </w:sdtPr>
+            <w:sdtContent>
+              <w:p>
+                <w:pPr>
+                  <w:jc w:val="center"/>
+                  <w:rPr>
+                    <w:rFonts w:ascii="Times New Roman" w:hAnsi="Times New Roman"/>
+                    <w:b/>
+                    <w:bCs/>
+                    <w:sz w:val="20"/>
+                    <w:szCs w:val="20"/>
+                  </w:rPr>
+                </w:pPr>
+                <w:r>
+                  <w:rPr>
+                    <w:rFonts w:ascii="Times New Roman" w:hAnsi="Times New Roman"/>
+                    <w:b/>
+                    <w:bCs/>
+                    <w:noProof/>
+                    <w:sz w:val="20"/>
+                    <w:szCs w:val="20"/>
+                  </w:rPr>
+                  <w:drawing>
+                    <wp:inline distT="0" distB="0" distL="0" distR="0" wp14:anchorId="6082AD13" wp14:editId="4AD8FD75">
+                      <wp:extent cx="1257300" cy="618965"/>
+                      <wp:effectExtent l="0" t="0" r="0" b="0"/>
+                      <wp:docPr id="3" name="Picture 8"/>
+                      <wp:cNvGraphicFramePr>
+                        <a:graphicFrameLocks xmlns:a="http://schemas.openxmlformats.org/drawingml/2006/main" noChangeAspect="1"/>
+                      </wp:cNvGraphicFramePr>
+                      <a:graphic xmlns:a="http://schemas.openxmlformats.org/drawingml/2006/main">
+                        <a:graphicData uri="http://schemas.openxmlformats.org/drawingml/2006/picture">
+                          <pic:pic xmlns:pic="http://schemas.openxmlformats.org/drawingml/2006/picture">
+                            <pic:nvPicPr>
+                              <pic:cNvPr id="0" name="Picture 3"/>
+                              <pic:cNvPicPr>
+                                <a:picLocks noChangeAspect="1" noChangeArrowheads="1"/>
+                              </pic:cNvPicPr>
+                            </pic:nvPicPr>
+                            <pic:blipFill>
+                              <a:blip r:embed="rId6">
+                                <a:extLst>
+                                  <a:ext uri="{28A0092B-C50C-407E-A947-70E740481C1C}">
+                                    <a14:useLocalDpi xmlns:a14="http://schemas.microsoft.com/office/drawing/2010/main" val="0"/>
+                                  </a:ext>
+                                </a:extLst>
+                              </a:blip>
+                              <a:srcRect/>
+                              <a:stretch>
+                                <a:fillRect/>
+                              </a:stretch>
+                            </pic:blipFill>
+                            <pic:spPr bwMode="auto">
+                              <a:xfrm>
+                                <a:off x="0" y="0"/>
+                                <a:ext cx="1310579" cy="645194"/>
+                              </a:xfrm>
+                              <a:prstGeom prst="rect">
+                                <a:avLst/>
+                              </a:prstGeom>
+                              <a:noFill/>
+                              <a:ln>
+                                <a:noFill/>
+                              </a:ln>
+                            </pic:spPr>
+                          </pic:pic>
+                        </a:graphicData>
+                      </a:graphic>
+                    </wp:inline>
+                  </w:drawing>
+                </w:r>
+              </w:p>
+            </w:sdtContent>
+          </w:sdt>
           <w:p>
             <w:pPr>
               <w:rPr>
@@ -1399,17 +1980,117 @@
               </w:rPr>
             </w:pPr>
           </w:p>
-          <w:p>
-            <w:pPr>
-              <w:rPr>
-                <w:rFonts w:ascii="Times New Roman" w:hAnsi="Times New Roman"/>
-                <w:b/>
-                <w:bCs/>
-                <w:sz w:val="20"/>
-                <w:szCs w:val="20"/>
-              </w:rPr>
-            </w:pPr>
-          </w:p>
+          <w:sdt>
+            <w:sdtPr>
+              <w:rPr>
+                <w:rFonts w:ascii="Times New Roman" w:hAnsi="Times New Roman"/>
+                <w:b/>
+                <w:bCs/>
+                <w:sz w:val="20"/>
+                <w:szCs w:val="20"/>
+              </w:rPr>
+              <w:alias w:val="Comments"/>
+              <w:tag w:val="COMMENTS"/>
+              <w:id w:val="1808504543"/>
+              <w15:appearance w15:val="hidden"/>
+              <w15:repeatingSection/>
+            </w:sdtPr>
+            <w:sdtContent>
+              <w:sdt>
+                <w:sdtPr>
+                  <w:rPr>
+                    <w:rFonts w:ascii="Times New Roman" w:hAnsi="Times New Roman"/>
+                    <w:b/>
+                    <w:bCs/>
+                    <w:sz w:val="20"/>
+                    <w:szCs w:val="20"/>
+                  </w:rPr>
+                  <w:id w:val="-660088756"/>
+                  <w:placeholder>
+                    <w:docPart w:val="2A222C23DC134C59A93B748360FADFF9"/>
+                  </w:placeholder>
+                  <w15:appearance w15:val="hidden"/>
+                  <w15:repeatingSectionItem/>
+                </w:sdtPr>
+                <w:sdtContent>
+                  <w:sdt>
+                    <w:sdtPr>
+                      <w:rPr>
+                        <w:rFonts w:ascii="Times New Roman" w:hAnsi="Times New Roman"/>
+                        <w:b/>
+                        <w:bCs/>
+                        <w:sz w:val="20"/>
+                        <w:szCs w:val="20"/>
+                      </w:rPr>
+                      <w:alias w:val="Comments"/>
+                      <w:tag w:val="COMMENTS"/>
+                      <w:id w:val="470020727"/>
+                      <w:placeholder>
+                        <w:docPart w:val="2DBDE9386938489B96F2D392DEB49E01"/>
+                      </w:placeholder>
+                    </w:sdtPr>
+                    <w:sdtContent>
+                      <w:p>
+                        <w:pPr>
+                          <w:rPr>
+                            <w:rFonts w:ascii="Times New Roman" w:hAnsi="Times New Roman"/>
+                            <w:b/>
+                            <w:bCs/>
+                            <w:sz w:val="20"/>
+                            <w:szCs w:val="20"/>
+                          </w:rPr>
+                        </w:pPr>
+                      </w:p>
+                      <w:p>
+                        <w:pPr>
+                          <w:rPr>
+                            <w:rFonts w:ascii="Times New Roman" w:hAnsi="Times New Roman"/>
+                            <w:b/>
+                            <w:bCs/>
+                            <w:sz w:val="20"/>
+                            <w:szCs w:val="20"/>
+                          </w:rPr>
+                        </w:pPr>
+                      </w:p>
+                      <w:p>
+                        <w:pPr>
+                          <w:rPr>
+                            <w:rFonts w:ascii="Times New Roman" w:hAnsi="Times New Roman"/>
+                            <w:b/>
+                            <w:bCs/>
+                            <w:sz w:val="20"/>
+                            <w:szCs w:val="20"/>
+                          </w:rPr>
+                        </w:pPr>
+                      </w:p>
+                      <w:p>
+                        <w:pPr>
+                          <w:rPr>
+                            <w:rFonts w:ascii="Times New Roman" w:hAnsi="Times New Roman"/>
+                            <w:b/>
+                            <w:bCs/>
+                            <w:sz w:val="20"/>
+                            <w:szCs w:val="20"/>
+                          </w:rPr>
+                        </w:pPr>
+                      </w:p>
+                      <w:p>
+                        <w:pPr>
+                          <w:rPr>
+                            <w:rFonts w:ascii="Times New Roman" w:hAnsi="Times New Roman"/>
+                            <w:b/>
+                            <w:bCs/>
+                            <w:sz w:val="20"/>
+                            <w:szCs w:val="20"/>
+                          </w:rPr>
+                        </w:pPr>
+                      </w:p>
+                    </w:sdtContent>
+                  </w:sdt>
+                </w:sdtContent>
+              </w:sdt>
+            </w:sdtContent>
+          </w:sdt>
         </w:tc>
       </w:tr>
     </w:tbl>
@@ -1421,8 +2102,8 @@
       </w:pPr>
     </w:p>
     <w:sectPr>
-      <w:headerReference w:type="default" r:id="rId6"/>
-      <w:footerReference w:type="default" r:id="rId7"/>
+      <w:headerReference w:type="default" r:id="rId7"/>
+      <w:footerReference w:type="default" r:id="rId8"/>
       <w:pgSz w:w="12240" w:h="15840"/>
       <w:pgMar w:top="1440" w:right="1440" w:bottom="1440" w:left="1440" w:header="708" w:footer="708" w:gutter="0"/>
       <w:cols w:space="708"/>
@@ -2526,13 +3207,57 @@
     <w:lsdException w:name="HTML Sample" w:semiHidden="1" w:unhideWhenUsed="1"/>
     <w:lsdException w:name="HTML Typewriter" w:semiHidden="1" w:unhideWhenUsed="1"/>
     <w:lsdException w:name="HTML Variable" w:semiHidden="1" w:unhideWhenUsed="1"/>
+    <w:lsdException w:name="Normal Table" w:semiHidden="1" w:unhideWhenUsed="1"/>
     <w:lsdException w:name="annotation subject" w:semiHidden="1" w:unhideWhenUsed="1"/>
     <w:lsdException w:name="No List" w:semiHidden="1" w:unhideWhenUsed="1"/>
     <w:lsdException w:name="Outline List 1" w:semiHidden="1" w:unhideWhenUsed="1"/>
     <w:lsdException w:name="Outline List 2" w:semiHidden="1" w:unhideWhenUsed="1"/>
     <w:lsdException w:name="Outline List 3" w:semiHidden="1" w:unhideWhenUsed="1"/>
+    <w:lsdException w:name="Table Simple 1" w:semiHidden="1" w:unhideWhenUsed="1"/>
+    <w:lsdException w:name="Table Simple 2" w:semiHidden="1" w:unhideWhenUsed="1"/>
+    <w:lsdException w:name="Table Simple 3" w:semiHidden="1" w:unhideWhenUsed="1"/>
+    <w:lsdException w:name="Table Classic 1" w:semiHidden="1" w:unhideWhenUsed="1"/>
+    <w:lsdException w:name="Table Classic 2" w:semiHidden="1" w:unhideWhenUsed="1"/>
+    <w:lsdException w:name="Table Classic 3" w:semiHidden="1" w:unhideWhenUsed="1"/>
+    <w:lsdException w:name="Table Classic 4" w:semiHidden="1" w:unhideWhenUsed="1"/>
+    <w:lsdException w:name="Table Colorful 1" w:semiHidden="1" w:unhideWhenUsed="1"/>
+    <w:lsdException w:name="Table Colorful 2" w:semiHidden="1" w:unhideWhenUsed="1"/>
+    <w:lsdException w:name="Table Colorful 3" w:semiHidden="1" w:unhideWhenUsed="1"/>
+    <w:lsdException w:name="Table Columns 1" w:semiHidden="1" w:unhideWhenUsed="1"/>
+    <w:lsdException w:name="Table Columns 2" w:semiHidden="1" w:unhideWhenUsed="1"/>
+    <w:lsdException w:name="Table Columns 3" w:semiHidden="1" w:unhideWhenUsed="1"/>
+    <w:lsdException w:name="Table Columns 4" w:semiHidden="1" w:unhideWhenUsed="1"/>
+    <w:lsdException w:name="Table Columns 5" w:semiHidden="1" w:unhideWhenUsed="1"/>
+    <w:lsdException w:name="Table Grid 1" w:semiHidden="1" w:unhideWhenUsed="1"/>
+    <w:lsdException w:name="Table Grid 2" w:semiHidden="1" w:unhideWhenUsed="1"/>
+    <w:lsdException w:name="Table Grid 3" w:semiHidden="1" w:unhideWhenUsed="1"/>
+    <w:lsdException w:name="Table Grid 4" w:semiHidden="1" w:unhideWhenUsed="1"/>
+    <w:lsdException w:name="Table Grid 5" w:semiHidden="1" w:unhideWhenUsed="1"/>
+    <w:lsdException w:name="Table Grid 6" w:semiHidden="1" w:unhideWhenUsed="1"/>
+    <w:lsdException w:name="Table Grid 7" w:semiHidden="1" w:unhideWhenUsed="1"/>
+    <w:lsdException w:name="Table Grid 8" w:semiHidden="1" w:unhideWhenUsed="1"/>
+    <w:lsdException w:name="Table List 1" w:semiHidden="1" w:unhideWhenUsed="1"/>
+    <w:lsdException w:name="Table List 2" w:semiHidden="1" w:unhideWhenUsed="1"/>
+    <w:lsdException w:name="Table List 3" w:semiHidden="1" w:unhideWhenUsed="1"/>
+    <w:lsdException w:name="Table List 4" w:semiHidden="1" w:unhideWhenUsed="1"/>
+    <w:lsdException w:name="Table List 5" w:semiHidden="1" w:unhideWhenUsed="1"/>
+    <w:lsdException w:name="Table List 6" w:semiHidden="1" w:unhideWhenUsed="1"/>
+    <w:lsdException w:name="Table List 7" w:semiHidden="1" w:unhideWhenUsed="1"/>
+    <w:lsdException w:name="Table List 8" w:semiHidden="1" w:unhideWhenUsed="1"/>
+    <w:lsdException w:name="Table 3D effects 1" w:semiHidden="1" w:unhideWhenUsed="1"/>
+    <w:lsdException w:name="Table 3D effects 2" w:semiHidden="1" w:unhideWhenUsed="1"/>
+    <w:lsdException w:name="Table 3D effects 3" w:semiHidden="1" w:unhideWhenUsed="1"/>
+    <w:lsdException w:name="Table Contemporary" w:semiHidden="1" w:unhideWhenUsed="1"/>
+    <w:lsdException w:name="Table Elegant" w:semiHidden="1" w:unhideWhenUsed="1"/>
+    <w:lsdException w:name="Table Professional" w:semiHidden="1" w:unhideWhenUsed="1"/>
+    <w:lsdException w:name="Table Subtle 1" w:semiHidden="1" w:unhideWhenUsed="1"/>
+    <w:lsdException w:name="Table Subtle 2" w:semiHidden="1" w:unhideWhenUsed="1"/>
+    <w:lsdException w:name="Table Web 1" w:semiHidden="1" w:unhideWhenUsed="1"/>
+    <w:lsdException w:name="Table Web 2" w:semiHidden="1" w:unhideWhenUsed="1"/>
+    <w:lsdException w:name="Table Web 3" w:semiHidden="1" w:unhideWhenUsed="1"/>
     <w:lsdException w:name="Balloon Text" w:semiHidden="1" w:unhideWhenUsed="1"/>
     <w:lsdException w:name="Table Grid" w:uiPriority="39"/>
+    <w:lsdException w:name="Table Theme" w:semiHidden="1" w:unhideWhenUsed="1"/>
     <w:lsdException w:name="Placeholder Text" w:semiHidden="1"/>
     <w:lsdException w:name="No Spacing" w:uiPriority="1" w:qFormat="1"/>
     <w:lsdException w:name="Light Shading" w:uiPriority="60"/>
@@ -2757,7 +3482,7 @@
   <w:style w:type="paragraph" w:default="1" w:styleId="Normal">
     <w:name w:val="Normal"/>
     <w:qFormat/>
-    <w:rsid w:val="00C22C4E"/>
+    <w:rsid w:val="00F86D77"/>
     <w:rPr>
       <w:rFonts w:cs="Times New Roman"/>
     </w:rPr>
@@ -3388,58 +4113,6 @@
   <w:docParts>
     <w:docPart>
       <w:docPartPr>
-        <w:name w:val="DefaultPlaceholder_-1854013440"/>
-        <w:category>
-          <w:name w:val="General"/>
-          <w:gallery w:val="placeholder"/>
-        </w:category>
-        <w:types>
-          <w:type w:val="bbPlcHdr"/>
-        </w:types>
-        <w:behaviors>
-          <w:behavior w:val="content"/>
-        </w:behaviors>
-        <w:guid w:val="{14A8A63E-EF8C-4160-821C-41E9A48B7072}"/>
-      </w:docPartPr>
-      <w:docPartBody>
-        <w:p>
-          <w:r>
-            <w:rPr>
-              <w:rStyle w:val="PlaceholderText"/>
-            </w:rPr>
-            <w:t>Click or tap here to enter text.</w:t>
-          </w:r>
-        </w:p>
-      </w:docPartBody>
-    </w:docPart>
-    <w:docPart>
-      <w:docPartPr>
-        <w:name w:val="DefaultPlaceholder_-1854013437"/>
-        <w:category>
-          <w:name w:val="General"/>
-          <w:gallery w:val="placeholder"/>
-        </w:category>
-        <w:types>
-          <w:type w:val="bbPlcHdr"/>
-        </w:types>
-        <w:behaviors>
-          <w:behavior w:val="content"/>
-        </w:behaviors>
-        <w:guid w:val="{54C71549-4DF1-4058-9B36-7A99117E13CD}"/>
-      </w:docPartPr>
-      <w:docPartBody>
-        <w:p>
-          <w:r>
-            <w:rPr>
-              <w:rStyle w:val="PlaceholderText"/>
-            </w:rPr>
-            <w:t>Click or tap to enter a date.</w:t>
-          </w:r>
-        </w:p>
-      </w:docPartBody>
-    </w:docPart>
-    <w:docPart>
-      <w:docPartPr>
         <w:name w:val="4A8F2B17C3DF4EF1BECCC2702E454ABA"/>
         <w:category>
           <w:name w:val="General"/>
@@ -3456,7 +4129,7 @@
       <w:docPartBody>
         <w:p>
           <w:pPr>
-            <w:pStyle w:val="4A8F2B17C3DF4EF1BECCC2702E454ABA"/>
+            <w:pStyle w:val="4A8F2B17C3DF4EF1BECCC2702E454ABA2"/>
           </w:pPr>
           <w:r>
             <w:rPr>
@@ -3485,7 +4158,355 @@
       <w:docPartBody>
         <w:p>
           <w:pPr>
-            <w:pStyle w:val="BB707A4AAE6C4F94961D5431F2125DFC"/>
+            <w:pStyle w:val="BB707A4AAE6C4F94961D5431F2125DFC2"/>
+          </w:pPr>
+          <w:r>
+            <w:rPr>
+              <w:rStyle w:val="PlaceholderText"/>
+            </w:rPr>
+            <w:t>Click or tap here to enter text.</w:t>
+          </w:r>
+        </w:p>
+      </w:docPartBody>
+    </w:docPart>
+    <w:docPart>
+      <w:docPartPr>
+        <w:name w:val="DF01C3D201E341D78126E823A16FA440"/>
+        <w:category>
+          <w:name w:val="General"/>
+          <w:gallery w:val="placeholder"/>
+        </w:category>
+        <w:types>
+          <w:type w:val="bbPlcHdr"/>
+        </w:types>
+        <w:behaviors>
+          <w:behavior w:val="content"/>
+        </w:behaviors>
+        <w:guid w:val="{92CD555E-EB93-4347-9133-BFE6C19D4CF4}"/>
+      </w:docPartPr>
+      <w:docPartBody>
+        <w:p>
+          <w:pPr>
+            <w:pStyle w:val="DF01C3D201E341D78126E823A16FA4402"/>
+          </w:pPr>
+          <w:r>
+            <w:rPr>
+              <w:rStyle w:val="PlaceholderText"/>
+            </w:rPr>
+            <w:t>Click or tap to enter a date.</w:t>
+          </w:r>
+        </w:p>
+      </w:docPartBody>
+    </w:docPart>
+    <w:docPart>
+      <w:docPartPr>
+        <w:name w:val="F9CFC4E61528481095662088BC998DE4"/>
+        <w:category>
+          <w:name w:val="General"/>
+          <w:gallery w:val="placeholder"/>
+        </w:category>
+        <w:types>
+          <w:type w:val="bbPlcHdr"/>
+        </w:types>
+        <w:behaviors>
+          <w:behavior w:val="content"/>
+        </w:behaviors>
+        <w:guid w:val="{CEEF5694-5804-4773-B1F9-05B82384BDA2}"/>
+      </w:docPartPr>
+      <w:docPartBody>
+        <w:p>
+          <w:pPr>
+            <w:pStyle w:val="F9CFC4E61528481095662088BC998DE42"/>
+          </w:pPr>
+          <w:r>
+            <w:rPr>
+              <w:rStyle w:val="PlaceholderText"/>
+            </w:rPr>
+            <w:t>Click or tap here to enter text.</w:t>
+          </w:r>
+        </w:p>
+      </w:docPartBody>
+    </w:docPart>
+    <w:docPart>
+      <w:docPartPr>
+        <w:name w:val="DA0B5E3521094BCA8EA94813AADBF9EC"/>
+        <w:category>
+          <w:name w:val="General"/>
+          <w:gallery w:val="placeholder"/>
+        </w:category>
+        <w:types>
+          <w:type w:val="bbPlcHdr"/>
+        </w:types>
+        <w:behaviors>
+          <w:behavior w:val="content"/>
+        </w:behaviors>
+        <w:guid w:val="{8CB0817B-D890-4EFD-AE38-2F5C31C98D2A}"/>
+      </w:docPartPr>
+      <w:docPartBody>
+        <w:p>
+          <w:pPr>
+            <w:pStyle w:val="DA0B5E3521094BCA8EA94813AADBF9EC2"/>
+          </w:pPr>
+          <w:r>
+            <w:rPr>
+              <w:rStyle w:val="PlaceholderText"/>
+            </w:rPr>
+            <w:t>Click or tap to enter a date.</w:t>
+          </w:r>
+        </w:p>
+      </w:docPartBody>
+    </w:docPart>
+    <w:docPart>
+      <w:docPartPr>
+        <w:name w:val="E6B0BEC89DFA4AF1B35E2BB10BE65A31"/>
+        <w:category>
+          <w:name w:val="General"/>
+          <w:gallery w:val="placeholder"/>
+        </w:category>
+        <w:types>
+          <w:type w:val="bbPlcHdr"/>
+        </w:types>
+        <w:behaviors>
+          <w:behavior w:val="content"/>
+        </w:behaviors>
+        <w:guid w:val="{0BA08A84-0489-4B0E-93A3-DCA3A48A97AD}"/>
+      </w:docPartPr>
+      <w:docPartBody>
+        <w:p>
+          <w:pPr>
+            <w:pStyle w:val="E6B0BEC89DFA4AF1B35E2BB10BE65A311"/>
+          </w:pPr>
+          <w:r>
+            <w:rPr>
+              <w:rStyle w:val="PlaceholderText"/>
+            </w:rPr>
+            <w:t>Click or tap to enter a date.</w:t>
+          </w:r>
+        </w:p>
+      </w:docPartBody>
+    </w:docPart>
+    <w:docPart>
+      <w:docPartPr>
+        <w:name w:val="90471B6FFB484702A641B1AB277B0A67"/>
+        <w:category>
+          <w:name w:val="General"/>
+          <w:gallery w:val="placeholder"/>
+        </w:category>
+        <w:types>
+          <w:type w:val="bbPlcHdr"/>
+        </w:types>
+        <w:behaviors>
+          <w:behavior w:val="content"/>
+        </w:behaviors>
+        <w:guid w:val="{F0E04AF3-C570-45F5-90FF-818C3C3038B4}"/>
+      </w:docPartPr>
+      <w:docPartBody>
+        <w:p>
+          <w:pPr>
+            <w:pStyle w:val="90471B6FFB484702A641B1AB277B0A671"/>
+          </w:pPr>
+          <w:r>
+            <w:rPr>
+              <w:rStyle w:val="PlaceholderText"/>
+            </w:rPr>
+            <w:t>Click or tap here to enter text.</w:t>
+          </w:r>
+        </w:p>
+      </w:docPartBody>
+    </w:docPart>
+    <w:docPart>
+      <w:docPartPr>
+        <w:name w:val="62FBB0B78CBF43FCB95438DA32626BBE"/>
+        <w:category>
+          <w:name w:val="General"/>
+          <w:gallery w:val="placeholder"/>
+        </w:category>
+        <w:types>
+          <w:type w:val="bbPlcHdr"/>
+        </w:types>
+        <w:behaviors>
+          <w:behavior w:val="content"/>
+        </w:behaviors>
+        <w:guid w:val="{332A5DD4-B49A-438E-8314-FFC61D167F43}"/>
+      </w:docPartPr>
+      <w:docPartBody>
+        <w:p>
+          <w:pPr>
+            <w:pStyle w:val="62FBB0B78CBF43FCB95438DA32626BBE1"/>
+          </w:pPr>
+          <w:r>
+            <w:rPr>
+              <w:rStyle w:val="PlaceholderText"/>
+            </w:rPr>
+            <w:t>Click or tap to enter a date.</w:t>
+          </w:r>
+        </w:p>
+      </w:docPartBody>
+    </w:docPart>
+    <w:docPart>
+      <w:docPartPr>
+        <w:name w:val="1D73702383D248C3A5F12DE333F41A03"/>
+        <w:category>
+          <w:name w:val="General"/>
+          <w:gallery w:val="placeholder"/>
+        </w:category>
+        <w:types>
+          <w:type w:val="bbPlcHdr"/>
+        </w:types>
+        <w:behaviors>
+          <w:behavior w:val="content"/>
+        </w:behaviors>
+        <w:guid w:val="{EBA51D22-0797-42EF-AD07-A880C2BE7CEC}"/>
+      </w:docPartPr>
+      <w:docPartBody>
+        <w:p>
+          <w:pPr>
+            <w:pStyle w:val="1D73702383D248C3A5F12DE333F41A031"/>
+          </w:pPr>
+          <w:r>
+            <w:rPr>
+              <w:rStyle w:val="PlaceholderText"/>
+            </w:rPr>
+            <w:t>Click or tap here to enter text.</w:t>
+          </w:r>
+        </w:p>
+      </w:docPartBody>
+    </w:docPart>
+    <w:docPart>
+      <w:docPartPr>
+        <w:name w:val="2AD7B73C55F84DB2A146ECDD47416130"/>
+        <w:category>
+          <w:name w:val="General"/>
+          <w:gallery w:val="placeholder"/>
+        </w:category>
+        <w:types>
+          <w:type w:val="bbPlcHdr"/>
+        </w:types>
+        <w:behaviors>
+          <w:behavior w:val="content"/>
+        </w:behaviors>
+        <w:guid w:val="{2BB747DF-3CAC-44C3-A314-6BDD50AF284C}"/>
+      </w:docPartPr>
+      <w:docPartBody>
+        <w:p>
+          <w:pPr>
+            <w:pStyle w:val="2AD7B73C55F84DB2A146ECDD474161301"/>
+          </w:pPr>
+          <w:r>
+            <w:rPr>
+              <w:rStyle w:val="PlaceholderText"/>
+            </w:rPr>
+            <w:t>Click or tap here to enter text.</w:t>
+          </w:r>
+        </w:p>
+      </w:docPartBody>
+    </w:docPart>
+    <w:docPart>
+      <w:docPartPr>
+        <w:name w:val="264ABBF8362C45B5A067BA7C9E4A188E"/>
+        <w:category>
+          <w:name w:val="General"/>
+          <w:gallery w:val="placeholder"/>
+        </w:category>
+        <w:types>
+          <w:type w:val="bbPlcHdr"/>
+        </w:types>
+        <w:behaviors>
+          <w:behavior w:val="content"/>
+        </w:behaviors>
+        <w:guid w:val="{093ED0ED-2D06-474D-B5D1-444602F76225}"/>
+      </w:docPartPr>
+      <w:docPartBody>
+        <w:p>
+          <w:pPr>
+            <w:pStyle w:val="264ABBF8362C45B5A067BA7C9E4A188E1"/>
+          </w:pPr>
+          <w:r>
+            <w:rPr>
+              <w:rStyle w:val="PlaceholderText"/>
+            </w:rPr>
+            <w:t>Click or tap here to enter text.</w:t>
+          </w:r>
+        </w:p>
+      </w:docPartBody>
+    </w:docPart>
+    <w:docPart>
+      <w:docPartPr>
+        <w:name w:val="E19090F17A1F44B09ACC44B5B87E73CC"/>
+        <w:category>
+          <w:name w:val="General"/>
+          <w:gallery w:val="placeholder"/>
+        </w:category>
+        <w:types>
+          <w:type w:val="bbPlcHdr"/>
+        </w:types>
+        <w:behaviors>
+          <w:behavior w:val="content"/>
+        </w:behaviors>
+        <w:guid w:val="{AD34DAA1-8C63-4D08-AD0E-FFD48871670C}"/>
+      </w:docPartPr>
+      <w:docPartBody>
+        <w:p>
+          <w:pPr>
+            <w:pStyle w:val="E19090F17A1F44B09ACC44B5B87E73CC1"/>
+          </w:pPr>
+          <w:r>
+            <w:rPr>
+              <w:rStyle w:val="PlaceholderText"/>
+            </w:rPr>
+            <w:t>Click or tap here to enter text.</w:t>
+          </w:r>
+        </w:p>
+      </w:docPartBody>
+    </w:docPart>
+    <w:docPart>
+      <w:docPartPr>
+        <w:name w:val="2A222C23DC134C59A93B748360FADFF9"/>
+        <w:category>
+          <w:name w:val="General"/>
+          <w:gallery w:val="placeholder"/>
+        </w:category>
+        <w:types>
+          <w:type w:val="bbPlcHdr"/>
+        </w:types>
+        <w:behaviors>
+          <w:behavior w:val="content"/>
+        </w:behaviors>
+        <w:guid w:val="{5464D01E-E6E5-46CC-A101-BD61D6E46C38}"/>
+      </w:docPartPr>
+      <w:docPartBody>
+        <w:p>
+          <w:pPr>
+            <w:pStyle w:val="2A222C23DC134C59A93B748360FADFF9"/>
+          </w:pPr>
+          <w:r>
+            <w:rPr>
+              <w:rStyle w:val="PlaceholderText"/>
+            </w:rPr>
+            <w:t>Enter any content that you want to repeat, including other content controls. You can also insert this control around table rows in order to repeat parts of a table.</w:t>
+          </w:r>
+        </w:p>
+      </w:docPartBody>
+    </w:docPart>
+    <w:docPart>
+      <w:docPartPr>
+        <w:name w:val="2DBDE9386938489B96F2D392DEB49E01"/>
+        <w:category>
+          <w:name w:val="General"/>
+          <w:gallery w:val="placeholder"/>
+        </w:category>
+        <w:types>
+          <w:type w:val="bbPlcHdr"/>
+        </w:types>
+        <w:behaviors>
+          <w:behavior w:val="content"/>
+        </w:behaviors>
+        <w:guid w:val="{797B92AE-9BD4-453B-A9F3-856AA7E8EDA9}"/>
+      </w:docPartPr>
+      <w:docPartBody>
+        <w:p>
+          <w:pPr>
+            <w:pStyle w:val="2DBDE9386938489B96F2D392DEB49E01"/>
           </w:pPr>
           <w:r>
             <w:rPr>
@@ -3528,6 +4549,14 @@
     <w:pitch w:val="variable"/>
     <w:sig w:usb0="A00002BF" w:usb1="38CF7CFA" w:usb2="00000016" w:usb3="00000000" w:csb0="0004000F" w:csb1="00000000"/>
   </w:font>
+  <w:font w:name="MS Gothic">
+    <w:altName w:val="ＭＳ ゴシック"/>
+    <w:panose1 w:val="020B0609070205080204"/>
+    <w:charset w:val="80"/>
+    <w:family w:val="modern"/>
+    <w:pitch w:val="fixed"/>
+    <w:sig w:usb0="E00002FF" w:usb1="6AC7FDFB" w:usb2="08000012" w:usb3="00000000" w:csb0="0002009F" w:csb1="00000000"/>
+  </w:font>
   <w:font w:name="DengXian">
     <w:altName w:val="等线"/>
     <w:panose1 w:val="02010600030101010101"/>
@@ -3555,8 +4584,15 @@
   </w:compat>
   <w:rsids>
     <w:rsidRoot w:val="00CB66C2"/>
+    <w:rsid w:val="00103026"/>
     <w:rsid w:val="00107A89"/>
+    <w:rsid w:val="001549C6"/>
+    <w:rsid w:val="002C70E3"/>
+    <w:rsid w:val="0030796F"/>
     <w:rsid w:val="00544EC5"/>
+    <w:rsid w:val="007B6564"/>
+    <w:rsid w:val="009533D5"/>
+    <w:rsid w:val="00AA6DDF"/>
     <w:rsid w:val="00CB66C2"/>
   </w:rsids>
   <m:mathPr>
@@ -4013,18 +5049,206 @@
     <w:basedOn w:val="DefaultParagraphFont"/>
     <w:uiPriority w:val="99"/>
     <w:semiHidden/>
-    <w:rsid w:val="00CB66C2"/>
+    <w:rsid w:val="00AA6DDF"/>
     <w:rPr>
       <w:color w:val="666666"/>
     </w:rPr>
   </w:style>
-  <w:style w:type="paragraph" w:customStyle="1" w:styleId="4A8F2B17C3DF4EF1BECCC2702E454ABA">
-    <w:name w:val="4A8F2B17C3DF4EF1BECCC2702E454ABA"/>
-    <w:rsid w:val="00CB66C2"/>
-  </w:style>
-  <w:style w:type="paragraph" w:customStyle="1" w:styleId="BB707A4AAE6C4F94961D5431F2125DFC">
-    <w:name w:val="BB707A4AAE6C4F94961D5431F2125DFC"/>
-    <w:rsid w:val="00CB66C2"/>
+  <w:style w:type="paragraph" w:customStyle="1" w:styleId="2A222C23DC134C59A93B748360FADFF9">
+    <w:name w:val="2A222C23DC134C59A93B748360FADFF9"/>
+    <w:rsid w:val="00AA6DDF"/>
+    <w:pPr>
+      <w:spacing w:line="259" w:lineRule="auto"/>
+    </w:pPr>
+    <w:rPr>
+      <w:rFonts w:eastAsia="Times New Roman" w:cs="Times New Roman"/>
+      <w:sz w:val="22"/>
+      <w:szCs w:val="22"/>
+      <w:lang w:eastAsia="en-US"/>
+      <w14:ligatures w14:val="none"/>
+    </w:rPr>
+  </w:style>
+  <w:style w:type="paragraph" w:customStyle="1" w:styleId="E6B0BEC89DFA4AF1B35E2BB10BE65A311">
+    <w:name w:val="E6B0BEC89DFA4AF1B35E2BB10BE65A311"/>
+    <w:rsid w:val="00AA6DDF"/>
+    <w:pPr>
+      <w:spacing w:line="259" w:lineRule="auto"/>
+    </w:pPr>
+    <w:rPr>
+      <w:rFonts w:eastAsia="Times New Roman" w:cs="Times New Roman"/>
+      <w:sz w:val="22"/>
+      <w:szCs w:val="22"/>
+      <w:lang w:eastAsia="en-US"/>
+      <w14:ligatures w14:val="none"/>
+    </w:rPr>
+  </w:style>
+  <w:style w:type="paragraph" w:customStyle="1" w:styleId="4A8F2B17C3DF4EF1BECCC2702E454ABA2">
+    <w:name w:val="4A8F2B17C3DF4EF1BECCC2702E454ABA2"/>
+    <w:rsid w:val="00AA6DDF"/>
+    <w:pPr>
+      <w:spacing w:line="259" w:lineRule="auto"/>
+    </w:pPr>
+    <w:rPr>
+      <w:rFonts w:eastAsia="Times New Roman" w:cs="Times New Roman"/>
+      <w:sz w:val="22"/>
+      <w:szCs w:val="22"/>
+      <w:lang w:eastAsia="en-US"/>
+      <w14:ligatures w14:val="none"/>
+    </w:rPr>
+  </w:style>
+  <w:style w:type="paragraph" w:customStyle="1" w:styleId="90471B6FFB484702A641B1AB277B0A671">
+    <w:name w:val="90471B6FFB484702A641B1AB277B0A671"/>
+    <w:rsid w:val="00AA6DDF"/>
+    <w:pPr>
+      <w:spacing w:line="259" w:lineRule="auto"/>
+    </w:pPr>
+    <w:rPr>
+      <w:rFonts w:eastAsia="Times New Roman" w:cs="Times New Roman"/>
+      <w:sz w:val="22"/>
+      <w:szCs w:val="22"/>
+      <w:lang w:eastAsia="en-US"/>
+      <w14:ligatures w14:val="none"/>
+    </w:rPr>
+  </w:style>
+  <w:style w:type="paragraph" w:customStyle="1" w:styleId="BB707A4AAE6C4F94961D5431F2125DFC2">
+    <w:name w:val="BB707A4AAE6C4F94961D5431F2125DFC2"/>
+    <w:rsid w:val="00AA6DDF"/>
+    <w:pPr>
+      <w:spacing w:line="259" w:lineRule="auto"/>
+    </w:pPr>
+    <w:rPr>
+      <w:rFonts w:eastAsia="Times New Roman" w:cs="Times New Roman"/>
+      <w:sz w:val="22"/>
+      <w:szCs w:val="22"/>
+      <w:lang w:eastAsia="en-US"/>
+      <w14:ligatures w14:val="none"/>
+    </w:rPr>
+  </w:style>
+  <w:style w:type="paragraph" w:customStyle="1" w:styleId="DF01C3D201E341D78126E823A16FA4402">
+    <w:name w:val="DF01C3D201E341D78126E823A16FA4402"/>
+    <w:rsid w:val="00AA6DDF"/>
+    <w:pPr>
+      <w:spacing w:line="259" w:lineRule="auto"/>
+    </w:pPr>
+    <w:rPr>
+      <w:rFonts w:eastAsia="Times New Roman" w:cs="Times New Roman"/>
+      <w:sz w:val="22"/>
+      <w:szCs w:val="22"/>
+      <w:lang w:eastAsia="en-US"/>
+      <w14:ligatures w14:val="none"/>
+    </w:rPr>
+  </w:style>
+  <w:style w:type="paragraph" w:customStyle="1" w:styleId="62FBB0B78CBF43FCB95438DA32626BBE1">
+    <w:name w:val="62FBB0B78CBF43FCB95438DA32626BBE1"/>
+    <w:rsid w:val="00AA6DDF"/>
+    <w:pPr>
+      <w:spacing w:line="259" w:lineRule="auto"/>
+    </w:pPr>
+    <w:rPr>
+      <w:rFonts w:eastAsia="Times New Roman" w:cs="Times New Roman"/>
+      <w:sz w:val="22"/>
+      <w:szCs w:val="22"/>
+      <w:lang w:eastAsia="en-US"/>
+      <w14:ligatures w14:val="none"/>
+    </w:rPr>
+  </w:style>
+  <w:style w:type="paragraph" w:customStyle="1" w:styleId="F9CFC4E61528481095662088BC998DE42">
+    <w:name w:val="F9CFC4E61528481095662088BC998DE42"/>
+    <w:rsid w:val="00AA6DDF"/>
+    <w:pPr>
+      <w:spacing w:line="259" w:lineRule="auto"/>
+    </w:pPr>
+    <w:rPr>
+      <w:rFonts w:eastAsia="Times New Roman" w:cs="Times New Roman"/>
+      <w:sz w:val="22"/>
+      <w:szCs w:val="22"/>
+      <w:lang w:eastAsia="en-US"/>
+      <w14:ligatures w14:val="none"/>
+    </w:rPr>
+  </w:style>
+  <w:style w:type="paragraph" w:customStyle="1" w:styleId="DA0B5E3521094BCA8EA94813AADBF9EC2">
+    <w:name w:val="DA0B5E3521094BCA8EA94813AADBF9EC2"/>
+    <w:rsid w:val="00AA6DDF"/>
+    <w:pPr>
+      <w:spacing w:line="259" w:lineRule="auto"/>
+    </w:pPr>
+    <w:rPr>
+      <w:rFonts w:eastAsia="Times New Roman" w:cs="Times New Roman"/>
+      <w:sz w:val="22"/>
+      <w:szCs w:val="22"/>
+      <w:lang w:eastAsia="en-US"/>
+      <w14:ligatures w14:val="none"/>
+    </w:rPr>
+  </w:style>
+  <w:style w:type="paragraph" w:customStyle="1" w:styleId="1D73702383D248C3A5F12DE333F41A031">
+    <w:name w:val="1D73702383D248C3A5F12DE333F41A031"/>
+    <w:rsid w:val="00AA6DDF"/>
+    <w:pPr>
+      <w:spacing w:line="259" w:lineRule="auto"/>
+    </w:pPr>
+    <w:rPr>
+      <w:rFonts w:eastAsia="Times New Roman" w:cs="Times New Roman"/>
+      <w:sz w:val="22"/>
+      <w:szCs w:val="22"/>
+      <w:lang w:eastAsia="en-US"/>
+      <w14:ligatures w14:val="none"/>
+    </w:rPr>
+  </w:style>
+  <w:style w:type="paragraph" w:customStyle="1" w:styleId="2AD7B73C55F84DB2A146ECDD474161301">
+    <w:name w:val="2AD7B73C55F84DB2A146ECDD474161301"/>
+    <w:rsid w:val="00AA6DDF"/>
+    <w:pPr>
+      <w:spacing w:line="259" w:lineRule="auto"/>
+    </w:pPr>
+    <w:rPr>
+      <w:rFonts w:eastAsia="Times New Roman" w:cs="Times New Roman"/>
+      <w:sz w:val="22"/>
+      <w:szCs w:val="22"/>
+      <w:lang w:eastAsia="en-US"/>
+      <w14:ligatures w14:val="none"/>
+    </w:rPr>
+  </w:style>
+  <w:style w:type="paragraph" w:customStyle="1" w:styleId="264ABBF8362C45B5A067BA7C9E4A188E1">
+    <w:name w:val="264ABBF8362C45B5A067BA7C9E4A188E1"/>
+    <w:rsid w:val="00AA6DDF"/>
+    <w:pPr>
+      <w:spacing w:line="259" w:lineRule="auto"/>
+    </w:pPr>
+    <w:rPr>
+      <w:rFonts w:eastAsia="Times New Roman" w:cs="Times New Roman"/>
+      <w:sz w:val="22"/>
+      <w:szCs w:val="22"/>
+      <w:lang w:eastAsia="en-US"/>
+      <w14:ligatures w14:val="none"/>
+    </w:rPr>
+  </w:style>
+  <w:style w:type="paragraph" w:customStyle="1" w:styleId="E19090F17A1F44B09ACC44B5B87E73CC1">
+    <w:name w:val="E19090F17A1F44B09ACC44B5B87E73CC1"/>
+    <w:rsid w:val="00AA6DDF"/>
+    <w:pPr>
+      <w:spacing w:line="259" w:lineRule="auto"/>
+    </w:pPr>
+    <w:rPr>
+      <w:rFonts w:eastAsia="Times New Roman" w:cs="Times New Roman"/>
+      <w:sz w:val="22"/>
+      <w:szCs w:val="22"/>
+      <w:lang w:eastAsia="en-US"/>
+      <w14:ligatures w14:val="none"/>
+    </w:rPr>
+  </w:style>
+  <w:style w:type="paragraph" w:customStyle="1" w:styleId="2DBDE9386938489B96F2D392DEB49E01">
+    <w:name w:val="2DBDE9386938489B96F2D392DEB49E01"/>
+    <w:rsid w:val="00AA6DDF"/>
+    <w:pPr>
+      <w:spacing w:line="259" w:lineRule="auto"/>
+    </w:pPr>
+    <w:rPr>
+      <w:rFonts w:eastAsia="Times New Roman" w:cs="Times New Roman"/>
+      <w:sz w:val="22"/>
+      <w:szCs w:val="22"/>
+      <w:lang w:eastAsia="en-US"/>
+      <w14:ligatures w14:val="none"/>
+    </w:rPr>
   </w:style>
 </w:styles>
 </file>

</xml_diff>

<commit_message>
Enforce secure department/office filtering in forms
Implements session-based access control and automatic WHERE clause filtering to prevent unauthorized data access by restricting non-admin users to their assigned department and office. Updates controllers and views to hide filter dropdowns for non-admins, adds office_id to session, and improves logging for auditability. Includes documentation of the security enhancement and refactors dropdown option decoding in DynamicForms.
</commit_message>
<xml_diff>
--- a/SmartISO/public/templates/docx/CRSRF_template.docx
+++ b/SmartISO/public/templates/docx/CRSRF_template.docx
@@ -251,7 +251,7 @@
                     <w:rStyle w:val="PlaceholderText"/>
                     <w:rFonts w:eastAsiaTheme="majorEastAsia"/>
                   </w:rPr>
-                  <w:t>Click or tap to enter a date.</w:t>
+                  <w:t>2025-09-24</w:t>
                 </w:r>
               </w:sdtContent>
             </w:sdt>
@@ -315,7 +315,7 @@
                     <w:rStyle w:val="PlaceholderText"/>
                     <w:rFonts w:eastAsiaTheme="majorEastAsia"/>
                   </w:rPr>
-                  <w:t>Click or tap here to enter text.</w:t>
+                  <w:t>1</w:t>
                 </w:r>
               </w:sdtContent>
             </w:sdt>
@@ -371,7 +371,7 @@
                     <w:rStyle w:val="PlaceholderText"/>
                     <w:rFonts w:eastAsiaTheme="majorEastAsia"/>
                   </w:rPr>
-                  <w:t>Click or tap here to enter text.</w:t>
+                  <w:t>2</w:t>
                 </w:r>
               </w:sdtContent>
             </w:sdt>
@@ -435,7 +435,7 @@
                     <w:rStyle w:val="PlaceholderText"/>
                     <w:rFonts w:eastAsiaTheme="majorEastAsia"/>
                   </w:rPr>
-                  <w:t>Click or tap here to enter text.</w:t>
+                  <w:t>3</w:t>
                 </w:r>
               </w:sdtContent>
             </w:sdt>
@@ -507,7 +507,7 @@
                     <w:rStyle w:val="PlaceholderText"/>
                     <w:rFonts w:eastAsiaTheme="majorEastAsia"/>
                   </w:rPr>
-                  <w:t>Click or tap to enter a date.</w:t>
+                  <w:t>2025-09-25</w:t>
                 </w:r>
               </w:sdtContent>
             </w:sdt>
@@ -577,7 +577,7 @@
                     <w:rStyle w:val="PlaceholderText"/>
                     <w:rFonts w:eastAsiaTheme="majorEastAsia"/>
                   </w:rPr>
-                  <w:t>Click or tap to enter a date.</w:t>
+                  <w:t>2025-09-18</w:t>
                 </w:r>
               </w:sdtContent>
             </w:sdt>
@@ -643,7 +643,7 @@
                     <w:rStyle w:val="PlaceholderText"/>
                     <w:rFonts w:eastAsiaTheme="majorEastAsia"/>
                   </w:rPr>
-                  <w:t>Click or tap here to enter text.</w:t>
+                  <w:t>4</w:t>
                 </w:r>
               </w:sdtContent>
             </w:sdt>
@@ -715,7 +715,7 @@
                     <w:rStyle w:val="PlaceholderText"/>
                     <w:rFonts w:eastAsiaTheme="majorEastAsia"/>
                   </w:rPr>
-                  <w:t>Click or tap to enter a date.</w:t>
+                  <w:t>2025-09-05</w:t>
                 </w:r>
               </w:sdtContent>
             </w:sdt>
@@ -780,7 +780,7 @@
                     <w:rStyle w:val="PlaceholderText"/>
                     <w:rFonts w:eastAsiaTheme="majorEastAsia"/>
                   </w:rPr>
-                  <w:t>Click or tap here to enter text.</w:t>
+                  <w:t>5</w:t>
                 </w:r>
               </w:p>
             </w:sdtContent>
@@ -855,7 +855,7 @@
                     <w:sz w:val="20"/>
                     <w:szCs w:val="20"/>
                   </w:rPr>
-                  <w:t>☐</w:t>
+                  <w:t>☑</w:t>
                 </w:r>
               </w:sdtContent>
             </w:sdt>
@@ -1277,48 +1277,33 @@
                     <w:sz w:val="20"/>
                     <w:szCs w:val="20"/>
                   </w:rPr>
-                  <w:drawing>
-                    <wp:inline distT="0" distB="0" distL="0" distR="0" wp14:anchorId="13276131" wp14:editId="68C84A26">
-                      <wp:extent cx="1173480" cy="688442"/>
-                      <wp:effectExtent l="0" t="0" r="7620" b="0"/>
+                  <w:drawing xmlns:a="http://schemas.openxmlformats.org/drawingml/2006/main" xmlns:pic="http://schemas.openxmlformats.org/drawingml/2006/picture">
+                    <wp:inline xmlns:wp="http://schemas.openxmlformats.org/drawingml/2006/wordprocessingDrawing" xmlns:a="http://schemas.openxmlformats.org/drawingml/2006/main" xmlns:pic="http://schemas.openxmlformats.org/drawingml/2006/picture" xmlns:r="http://schemas.openxmlformats.org/officeDocument/2006/relationships" distT="0" distB="0" distL="0" distR="0">
+                      <wp:extent cx="1173480" cy="625970"/>
+                      <wp:effectExtent l="0" t="0" r="0" b="0"/>
                       <wp:docPr id="1669650834" name="Picture 7"/>
-                      <wp:cNvGraphicFramePr>
-                        <a:graphicFrameLocks xmlns:a="http://schemas.openxmlformats.org/drawingml/2006/main" noChangeAspect="1"/>
-                      </wp:cNvGraphicFramePr>
-                      <a:graphic xmlns:a="http://schemas.openxmlformats.org/drawingml/2006/main">
-                        <a:graphicData uri="http://schemas.openxmlformats.org/drawingml/2006/picture">
-                          <pic:pic xmlns:pic="http://schemas.openxmlformats.org/drawingml/2006/picture">
+                      <wp:cNvGraphicFramePr/>
+                      <a:graphic xmlns:a="http://schemas.openxmlformats.org/drawingml/2006/main" xmlns:pic="http://schemas.openxmlformats.org/drawingml/2006/picture" xmlns:r="http://schemas.openxmlformats.org/officeDocument/2006/relationships">
+                        <a:graphicData xmlns:pic="http://schemas.openxmlformats.org/drawingml/2006/picture" xmlns:r="http://schemas.openxmlformats.org/officeDocument/2006/relationships" uri="http://schemas.openxmlformats.org/drawingml/2006/picture">
+                          <pic:pic xmlns:pic="http://schemas.openxmlformats.org/drawingml/2006/picture" xmlns:r="http://schemas.openxmlformats.org/officeDocument/2006/relationships">
                             <pic:nvPicPr>
-                              <pic:cNvPr id="0" name="Picture 1"/>
-                              <pic:cNvPicPr>
-                                <a:picLocks noChangeAspect="1" noChangeArrowheads="1"/>
-                              </pic:cNvPicPr>
+                              <pic:cNvPr id="0" name="signature_p_service_staff_signature.png"/>
+                              <pic:cNvPicPr/>
                             </pic:nvPicPr>
-                            <pic:blipFill>
-                              <a:blip r:embed="rId6">
-                                <a:extLst>
-                                  <a:ext uri="{28A0092B-C50C-407E-A947-70E740481C1C}">
-                                    <a14:useLocalDpi xmlns:a14="http://schemas.microsoft.com/office/drawing/2010/main" val="0"/>
-                                  </a:ext>
-                                </a:extLst>
-                              </a:blip>
-                              <a:srcRect/>
-                              <a:stretch>
+                            <pic:blipFill xmlns:a="http://schemas.openxmlformats.org/drawingml/2006/main" xmlns:r="http://schemas.openxmlformats.org/officeDocument/2006/relationships">
+                              <a:blip xmlns:a="http://schemas.openxmlformats.org/drawingml/2006/main" xmlns:r="http://schemas.openxmlformats.org/officeDocument/2006/relationships" r:embed="rId12"/>
+                              <a:stretch xmlns:a="http://schemas.openxmlformats.org/drawingml/2006/main">
                                 <a:fillRect/>
                               </a:stretch>
                             </pic:blipFill>
-                            <pic:spPr bwMode="auto">
-                              <a:xfrm>
+                            <pic:spPr xmlns:a="http://schemas.openxmlformats.org/drawingml/2006/main">
+                              <a:xfrm xmlns:a="http://schemas.openxmlformats.org/drawingml/2006/main">
                                 <a:off x="0" y="0"/>
-                                <a:ext cx="1182623" cy="693806"/>
+                                <a:ext cx="1173480" cy="625970"/>
                               </a:xfrm>
-                              <a:prstGeom prst="rect">
+                              <a:prstGeom xmlns:a="http://schemas.openxmlformats.org/drawingml/2006/main" prst="rect">
                                 <a:avLst/>
                               </a:prstGeom>
-                              <a:noFill/>
-                              <a:ln>
-                                <a:noFill/>
-                              </a:ln>
                             </pic:spPr>
                           </pic:pic>
                         </a:graphicData>
@@ -1591,7 +1576,7 @@
                     <w:rStyle w:val="PlaceholderText"/>
                     <w:rFonts w:eastAsiaTheme="majorEastAsia"/>
                   </w:rPr>
-                  <w:t>Click or tap here to enter text.</w:t>
+                  <w:t>6</w:t>
                 </w:r>
               </w:sdtContent>
             </w:sdt>
@@ -1644,7 +1629,7 @@
                     <w:rStyle w:val="PlaceholderText"/>
                     <w:rFonts w:eastAsiaTheme="majorEastAsia"/>
                   </w:rPr>
-                  <w:t>Click or tap here to enter text.</w:t>
+                  <w:t>7</w:t>
                 </w:r>
               </w:p>
             </w:sdtContent>
@@ -1697,7 +1682,7 @@
                     <w:rStyle w:val="PlaceholderText"/>
                     <w:rFonts w:eastAsiaTheme="majorEastAsia"/>
                   </w:rPr>
-                  <w:t>Click or tap here to enter text.</w:t>
+                  <w:t>8</w:t>
                 </w:r>
               </w:p>
             </w:sdtContent>
@@ -1779,48 +1764,33 @@
                     <w:sz w:val="20"/>
                     <w:szCs w:val="20"/>
                   </w:rPr>
-                  <w:drawing>
-                    <wp:inline distT="0" distB="0" distL="0" distR="0" wp14:anchorId="6082AD13" wp14:editId="4AD8FD75">
-                      <wp:extent cx="1257300" cy="618965"/>
+                  <w:drawing xmlns:a="http://schemas.openxmlformats.org/drawingml/2006/main" xmlns:pic="http://schemas.openxmlformats.org/drawingml/2006/picture">
+                    <wp:inline xmlns:wp="http://schemas.openxmlformats.org/drawingml/2006/wordprocessingDrawing" xmlns:a="http://schemas.openxmlformats.org/drawingml/2006/main" xmlns:pic="http://schemas.openxmlformats.org/drawingml/2006/picture" xmlns:r="http://schemas.openxmlformats.org/officeDocument/2006/relationships" distT="0" distB="0" distL="0" distR="0">
+                      <wp:extent cx="618965" cy="618965"/>
                       <wp:effectExtent l="0" t="0" r="0" b="0"/>
                       <wp:docPr id="3" name="Picture 8"/>
-                      <wp:cNvGraphicFramePr>
-                        <a:graphicFrameLocks xmlns:a="http://schemas.openxmlformats.org/drawingml/2006/main" noChangeAspect="1"/>
-                      </wp:cNvGraphicFramePr>
-                      <a:graphic xmlns:a="http://schemas.openxmlformats.org/drawingml/2006/main">
-                        <a:graphicData uri="http://schemas.openxmlformats.org/drawingml/2006/picture">
-                          <pic:pic xmlns:pic="http://schemas.openxmlformats.org/drawingml/2006/picture">
+                      <wp:cNvGraphicFramePr/>
+                      <a:graphic xmlns:a="http://schemas.openxmlformats.org/drawingml/2006/main" xmlns:pic="http://schemas.openxmlformats.org/drawingml/2006/picture" xmlns:r="http://schemas.openxmlformats.org/officeDocument/2006/relationships">
+                        <a:graphicData xmlns:pic="http://schemas.openxmlformats.org/drawingml/2006/picture" xmlns:r="http://schemas.openxmlformats.org/officeDocument/2006/relationships" uri="http://schemas.openxmlformats.org/drawingml/2006/picture">
+                          <pic:pic xmlns:pic="http://schemas.openxmlformats.org/drawingml/2006/picture" xmlns:r="http://schemas.openxmlformats.org/officeDocument/2006/relationships">
                             <pic:nvPicPr>
-                              <pic:cNvPr id="0" name="Picture 3"/>
-                              <pic:cNvPicPr>
-                                <a:picLocks noChangeAspect="1" noChangeArrowheads="1"/>
-                              </pic:cNvPicPr>
+                              <pic:cNvPr id="0" name="signature_p_requestor_signature.jpg"/>
+                              <pic:cNvPicPr/>
                             </pic:nvPicPr>
-                            <pic:blipFill>
-                              <a:blip r:embed="rId6">
-                                <a:extLst>
-                                  <a:ext uri="{28A0092B-C50C-407E-A947-70E740481C1C}">
-                                    <a14:useLocalDpi xmlns:a14="http://schemas.microsoft.com/office/drawing/2010/main" val="0"/>
-                                  </a:ext>
-                                </a:extLst>
-                              </a:blip>
-                              <a:srcRect/>
-                              <a:stretch>
+                            <pic:blipFill xmlns:a="http://schemas.openxmlformats.org/drawingml/2006/main" xmlns:r="http://schemas.openxmlformats.org/officeDocument/2006/relationships">
+                              <a:blip xmlns:a="http://schemas.openxmlformats.org/drawingml/2006/main" xmlns:r="http://schemas.openxmlformats.org/officeDocument/2006/relationships" r:embed="rId13"/>
+                              <a:stretch xmlns:a="http://schemas.openxmlformats.org/drawingml/2006/main">
                                 <a:fillRect/>
                               </a:stretch>
                             </pic:blipFill>
-                            <pic:spPr bwMode="auto">
-                              <a:xfrm>
+                            <pic:spPr xmlns:a="http://schemas.openxmlformats.org/drawingml/2006/main">
+                              <a:xfrm xmlns:a="http://schemas.openxmlformats.org/drawingml/2006/main">
                                 <a:off x="0" y="0"/>
-                                <a:ext cx="1310579" cy="645194"/>
+                                <a:ext cx="618965" cy="618965"/>
                               </a:xfrm>
-                              <a:prstGeom prst="rect">
+                              <a:prstGeom xmlns:a="http://schemas.openxmlformats.org/drawingml/2006/main" prst="rect">
                                 <a:avLst/>
                               </a:prstGeom>
-                              <a:noFill/>
-                              <a:ln>
-                                <a:noFill/>
-                              </a:ln>
                             </pic:spPr>
                           </pic:pic>
                         </a:graphicData>
@@ -1996,99 +1966,11 @@
               <w15:repeatingSection/>
             </w:sdtPr>
             <w:sdtContent>
-              <w:sdt>
-                <w:sdtPr>
-                  <w:rPr>
-                    <w:rFonts w:ascii="Times New Roman" w:hAnsi="Times New Roman"/>
-                    <w:b/>
-                    <w:bCs/>
-                    <w:sz w:val="20"/>
-                    <w:szCs w:val="20"/>
-                  </w:rPr>
-                  <w:id w:val="-660088756"/>
-                  <w:placeholder>
-                    <w:docPart w:val="2A222C23DC134C59A93B748360FADFF9"/>
-                  </w:placeholder>
-                  <w15:appearance w15:val="hidden"/>
-                  <w15:repeatingSectionItem/>
-                </w:sdtPr>
-                <w:sdtContent>
-                  <w:sdt>
-                    <w:sdtPr>
-                      <w:rPr>
-                        <w:rFonts w:ascii="Times New Roman" w:hAnsi="Times New Roman"/>
-                        <w:b/>
-                        <w:bCs/>
-                        <w:sz w:val="20"/>
-                        <w:szCs w:val="20"/>
-                      </w:rPr>
-                      <w:alias w:val="Comments"/>
-                      <w:tag w:val="COMMENTS"/>
-                      <w:id w:val="470020727"/>
-                      <w:placeholder>
-                        <w:docPart w:val="2DBDE9386938489B96F2D392DEB49E01"/>
-                      </w:placeholder>
-                    </w:sdtPr>
-                    <w:sdtContent>
-                      <w:p>
-                        <w:pPr>
-                          <w:rPr>
-                            <w:rFonts w:ascii="Times New Roman" w:hAnsi="Times New Roman"/>
-                            <w:b/>
-                            <w:bCs/>
-                            <w:sz w:val="20"/>
-                            <w:szCs w:val="20"/>
-                          </w:rPr>
-                        </w:pPr>
-                      </w:p>
-                      <w:p>
-                        <w:pPr>
-                          <w:rPr>
-                            <w:rFonts w:ascii="Times New Roman" w:hAnsi="Times New Roman"/>
-                            <w:b/>
-                            <w:bCs/>
-                            <w:sz w:val="20"/>
-                            <w:szCs w:val="20"/>
-                          </w:rPr>
-                        </w:pPr>
-                      </w:p>
-                      <w:p>
-                        <w:pPr>
-                          <w:rPr>
-                            <w:rFonts w:ascii="Times New Roman" w:hAnsi="Times New Roman"/>
-                            <w:b/>
-                            <w:bCs/>
-                            <w:sz w:val="20"/>
-                            <w:szCs w:val="20"/>
-                          </w:rPr>
-                        </w:pPr>
-                      </w:p>
-                      <w:p>
-                        <w:pPr>
-                          <w:rPr>
-                            <w:rFonts w:ascii="Times New Roman" w:hAnsi="Times New Roman"/>
-                            <w:b/>
-                            <w:bCs/>
-                            <w:sz w:val="20"/>
-                            <w:szCs w:val="20"/>
-                          </w:rPr>
-                        </w:pPr>
-                      </w:p>
-                      <w:p>
-                        <w:pPr>
-                          <w:rPr>
-                            <w:rFonts w:ascii="Times New Roman" w:hAnsi="Times New Roman"/>
-                            <w:b/>
-                            <w:bCs/>
-                            <w:sz w:val="20"/>
-                            <w:szCs w:val="20"/>
-                          </w:rPr>
-                        </w:pPr>
-                      </w:p>
-                    </w:sdtContent>
-                  </w:sdt>
-                </w:sdtContent>
-              </w:sdt>
+              <w:p>
+                <w:r>
+                  <w:t>9</w:t>
+                </w:r>
+              </w:p>
             </w:sdtContent>
           </w:sdt>
         </w:tc>

</xml_diff>